<commit_message>
update former 4 parts
</commit_message>
<xml_diff>
--- a/lab3/2013750_管昀玫_零知识证明.docx
+++ b/lab3/2013750_管昀玫_零知识证明.docx
@@ -338,6 +338,7 @@
       <w:pPr>
         <w:widowControl w:val="0"/>
         <w:numPr>
+          <w:ilvl w:val="0"/>
           <w:numId w:val="0"/>
         </w:numPr>
         <w:ind w:firstLine="420" w:firstLineChars="0"/>
@@ -359,6 +360,7 @@
       <w:pPr>
         <w:widowControl w:val="0"/>
         <w:numPr>
+          <w:ilvl w:val="0"/>
           <w:numId w:val="0"/>
         </w:numPr>
         <w:ind w:firstLine="420" w:firstLineChars="0"/>
@@ -431,6 +433,7 @@
     <w:p>
       <w:pPr>
         <w:numPr>
+          <w:ilvl w:val="0"/>
           <w:numId w:val="0"/>
         </w:numPr>
         <w:ind w:leftChars="0"/>
@@ -553,7 +556,9 @@
         </w:tblBorders>
         <w:tblLayout w:type="autofit"/>
         <w:tblCellMar>
+          <w:top w:w="0" w:type="dxa"/>
           <w:left w:w="108" w:type="dxa"/>
+          <w:bottom w:w="0" w:type="dxa"/>
           <w:right w:w="108" w:type="dxa"/>
         </w:tblCellMar>
       </w:tblPr>
@@ -571,7 +576,9 @@
             <w:insideV w:val="single" w:color="auto" w:sz="4" w:space="0"/>
           </w:tblBorders>
           <w:tblCellMar>
+            <w:top w:w="0" w:type="dxa"/>
             <w:left w:w="108" w:type="dxa"/>
+            <w:bottom w:w="0" w:type="dxa"/>
             <w:right w:w="108" w:type="dxa"/>
           </w:tblCellMar>
         </w:tblPrEx>
@@ -630,6 +637,7 @@
     <w:p>
       <w:pPr>
         <w:numPr>
+          <w:ilvl w:val="0"/>
           <w:numId w:val="0"/>
         </w:numPr>
         <w:ind w:left="420" w:leftChars="0" w:firstLine="420" w:firstLineChars="0"/>
@@ -789,21 +797,7 @@
           <w:rFonts w:hint="eastAsia" w:ascii="宋体" w:hAnsi="宋体" w:eastAsia="宋体"/>
           <w:lang w:val="en-US" w:eastAsia="zh-CN"/>
         </w:rPr>
-        <w:t>安装子模块：libfqfft：同上，将文件夹 Libfqfft 内的文件复制到~/Libsnark/libsnark_abc</w:t>
-      </w:r>
-      <w:r>
-        <w:rPr>
-          <w:rFonts w:hint="eastAsia" w:ascii="宋体" w:hAnsi="宋体" w:eastAsia="宋体"/>
-          <w:lang w:val="en-US" w:eastAsia="zh-CN"/>
-        </w:rPr>
-        <w:t/>
-      </w:r>
-      <w:r>
-        <w:rPr>
-          <w:rFonts w:hint="eastAsia" w:ascii="宋体" w:hAnsi="宋体" w:eastAsia="宋体"/>
-          <w:lang w:val="en-US" w:eastAsia="zh-CN"/>
-        </w:rPr>
-        <w:t>master/depends/libsnark/depends/libfqfft内。要注意depends中的ate-pairing、gtest、libff、xbyak都是空的，注意复制。之后执行的指令和上面libff相同</w:t>
+        <w:t>安装子模块：libfqfft：同上，将文件夹 Libfqfft 内的文件复制到~/Libsnark/libsnark_abcmaster/depends/libsnark/depends/libfqfft内。要注意depends中的ate-pairing、gtest、libff、xbyak都是空的，注意复制。之后执行的指令和上面libff相同</w:t>
       </w:r>
     </w:p>
     <w:p>
@@ -872,6 +866,7 @@
     <w:p>
       <w:pPr>
         <w:numPr>
+          <w:ilvl w:val="0"/>
           <w:numId w:val="0"/>
         </w:numPr>
         <w:ind w:left="420" w:leftChars="0" w:firstLine="420" w:firstLineChars="0"/>
@@ -924,6 +919,7 @@
     <w:p>
       <w:pPr>
         <w:numPr>
+          <w:ilvl w:val="0"/>
           <w:numId w:val="0"/>
         </w:numPr>
         <w:ind w:left="420" w:leftChars="0" w:firstLine="420" w:firstLineChars="0"/>
@@ -973,6 +969,7 @@
     <w:p>
       <w:pPr>
         <w:numPr>
+          <w:ilvl w:val="0"/>
           <w:numId w:val="0"/>
         </w:numPr>
         <w:ind w:leftChars="200"/>
@@ -985,6 +982,7 @@
     <w:p>
       <w:pPr>
         <w:numPr>
+          <w:ilvl w:val="0"/>
           <w:numId w:val="0"/>
         </w:numPr>
         <w:ind w:left="420" w:leftChars="0" w:firstLine="420" w:firstLineChars="0"/>
@@ -1020,6 +1018,7 @@
     <w:p>
       <w:pPr>
         <w:numPr>
+          <w:ilvl w:val="0"/>
           <w:numId w:val="0"/>
         </w:numPr>
         <w:ind w:left="420" w:leftChars="0" w:firstLine="420" w:firstLineChars="0"/>
@@ -1039,6 +1038,7 @@
     <w:p>
       <w:pPr>
         <w:numPr>
+          <w:ilvl w:val="0"/>
           <w:numId w:val="0"/>
         </w:numPr>
         <w:ind w:left="420" w:leftChars="0" w:firstLine="420" w:firstLineChars="0"/>
@@ -1115,6 +1115,7 @@
       <w:pPr>
         <w:widowControl w:val="0"/>
         <w:numPr>
+          <w:ilvl w:val="0"/>
           <w:numId w:val="0"/>
         </w:numPr>
         <w:ind w:left="420" w:leftChars="0" w:firstLine="420" w:firstLineChars="0"/>
@@ -1140,6 +1141,7 @@
       <w:pPr>
         <w:widowControl w:val="0"/>
         <w:numPr>
+          <w:ilvl w:val="0"/>
           <w:numId w:val="0"/>
         </w:numPr>
         <w:ind w:left="420" w:leftChars="0" w:firstLine="420" w:firstLineChars="0"/>
@@ -1293,6 +1295,7 @@
       <w:pPr>
         <w:widowControl w:val="0"/>
         <w:numPr>
+          <w:ilvl w:val="0"/>
           <w:numId w:val="0"/>
         </w:numPr>
         <w:ind w:left="420" w:leftChars="0" w:firstLine="420" w:firstLineChars="0"/>
@@ -1312,6 +1315,7 @@
       <w:pPr>
         <w:widowControl w:val="0"/>
         <w:numPr>
+          <w:ilvl w:val="0"/>
           <w:numId w:val="0"/>
         </w:numPr>
         <w:ind w:left="420" w:leftChars="0" w:firstLine="420" w:firstLineChars="0"/>
@@ -1339,6 +1343,7 @@
       <w:pPr>
         <w:widowControl w:val="0"/>
         <w:numPr>
+          <w:ilvl w:val="0"/>
           <w:numId w:val="0"/>
         </w:numPr>
         <w:ind w:left="420" w:leftChars="0" w:firstLine="420" w:firstLineChars="0"/>
@@ -1358,6 +1363,7 @@
       <w:pPr>
         <w:widowControl w:val="0"/>
         <w:numPr>
+          <w:ilvl w:val="0"/>
           <w:numId w:val="0"/>
         </w:numPr>
         <w:ind w:left="420" w:leftChars="0" w:firstLine="420" w:firstLineChars="0"/>
@@ -1377,6 +1383,7 @@
       <w:pPr>
         <w:widowControl w:val="0"/>
         <w:numPr>
+          <w:ilvl w:val="0"/>
           <w:numId w:val="0"/>
         </w:numPr>
         <w:ind w:left="420" w:leftChars="0" w:firstLine="420" w:firstLineChars="0"/>
@@ -1420,6 +1427,7 @@
       <w:pPr>
         <w:widowControl w:val="0"/>
         <w:numPr>
+          <w:ilvl w:val="0"/>
           <w:numId w:val="0"/>
         </w:numPr>
         <w:ind w:left="420" w:leftChars="0" w:firstLine="420" w:firstLineChars="0"/>
@@ -1441,6 +1449,7 @@
       <w:pPr>
         <w:widowControl w:val="0"/>
         <w:numPr>
+          <w:ilvl w:val="0"/>
           <w:numId w:val="0"/>
         </w:numPr>
         <w:ind w:left="420" w:leftChars="0" w:firstLine="420" w:firstLineChars="0"/>
@@ -1478,6 +1487,7 @@
       <w:pPr>
         <w:widowControl w:val="0"/>
         <w:numPr>
+          <w:ilvl w:val="0"/>
           <w:numId w:val="0"/>
         </w:numPr>
         <w:ind w:left="420" w:leftChars="0" w:firstLine="420" w:firstLineChars="0"/>
@@ -1515,6 +1525,7 @@
       <w:pPr>
         <w:widowControl w:val="0"/>
         <w:numPr>
+          <w:ilvl w:val="0"/>
           <w:numId w:val="0"/>
         </w:numPr>
         <w:ind w:left="420" w:leftChars="0" w:firstLine="420" w:firstLineChars="0"/>
@@ -1958,6 +1969,7 @@
       <w:pPr>
         <w:widowControl w:val="0"/>
         <w:numPr>
+          <w:ilvl w:val="0"/>
           <w:numId w:val="0"/>
         </w:numPr>
         <w:ind w:left="420" w:leftChars="0" w:firstLine="420" w:firstLineChars="0"/>
@@ -1977,6 +1989,7 @@
       <w:pPr>
         <w:widowControl w:val="0"/>
         <w:numPr>
+          <w:ilvl w:val="0"/>
           <w:numId w:val="0"/>
         </w:numPr>
         <w:ind w:left="420" w:leftChars="0" w:firstLine="420" w:firstLineChars="0"/>
@@ -1990,6 +2003,7 @@
       <w:pPr>
         <w:widowControl w:val="0"/>
         <w:numPr>
+          <w:ilvl w:val="0"/>
           <w:numId w:val="0"/>
         </w:numPr>
         <w:ind w:left="420" w:leftChars="0" w:firstLine="420" w:firstLineChars="0"/>
@@ -3068,8 +3082,6 @@
         </w:rPr>
         <w:t>最后输入witness（秘密值A），比如令A=18，这里还需要调用该Gadget的generate_r1cs_witness方法。这样就完成了在不泄露秘密数字A的前提下，证明数字A小于88。</w:t>
       </w:r>
-      <w:bookmarkStart w:id="0" w:name="_GoBack"/>
-      <w:bookmarkEnd w:id="0"/>
     </w:p>
     <w:p>
       <w:pPr>
@@ -3113,14 +3125,21 @@
       <w:r>
         <w:rPr>
           <w:rFonts w:hint="eastAsia" w:ascii="宋体" w:hAnsi="宋体" w:eastAsia="宋体"/>
-        </w:rPr>
-        <w:t>3</w:t>
+          <w:lang w:val="en-US" w:eastAsia="zh-CN"/>
+        </w:rPr>
+        <w:t>4</w:t>
       </w:r>
       <w:r>
         <w:rPr>
           <w:rFonts w:ascii="宋体" w:hAnsi="宋体" w:eastAsia="宋体"/>
         </w:rPr>
-        <w:t>. add函数内部栈帧切换等关键汇编代码</w:t>
+        <w:t xml:space="preserve">. </w:t>
+      </w:r>
+      <w:r>
+        <w:rPr>
+          <w:rFonts w:hint="eastAsia" w:ascii="宋体" w:hAnsi="宋体" w:eastAsia="宋体"/>
+        </w:rPr>
+        <w:t>基于 6.3 应用案例∶以零知识证明方式提供财富达标证明，完成具体开发</w:t>
       </w:r>
     </w:p>
     <w:p>
@@ -3144,6 +3163,11 @@
     </w:p>
     <w:p>
       <w:pPr>
+        <w:numPr>
+          <w:ilvl w:val="0"/>
+          <w:numId w:val="8"/>
+        </w:numPr>
+        <w:ind w:left="0" w:leftChars="0" w:firstLine="420" w:firstLineChars="0"/>
         <w:rPr>
           <w:rFonts w:ascii="宋体" w:hAnsi="宋体" w:eastAsia="宋体"/>
         </w:rPr>
@@ -3151,34 +3175,3759 @@
       <w:r>
         <w:rPr>
           <w:rFonts w:hint="eastAsia" w:ascii="宋体" w:hAnsi="宋体" w:eastAsia="宋体"/>
+          <w:lang w:val="en-US" w:eastAsia="zh-CN"/>
+        </w:rPr>
+        <w:t>构建共用文件common.hpp</w:t>
+      </w:r>
+    </w:p>
+    <w:p>
+      <w:pPr>
+        <w:numPr>
+          <w:numId w:val="0"/>
+        </w:numPr>
+        <w:ind w:left="420" w:leftChars="0" w:firstLine="420" w:firstLineChars="0"/>
+        <w:rPr>
+          <w:rFonts w:hint="eastAsia" w:ascii="宋体" w:hAnsi="宋体" w:eastAsia="宋体"/>
+          <w:lang w:val="en-US" w:eastAsia="zh-CN"/>
+        </w:rPr>
+      </w:pPr>
+      <w:r>
+        <w:rPr>
+          <w:rFonts w:hint="eastAsia" w:ascii="宋体" w:hAnsi="宋体" w:eastAsia="宋体"/>
+          <w:lang w:val="en-US" w:eastAsia="zh-CN"/>
+        </w:rPr>
+        <w:t>由于设计两个数的比较，可以使用comparison_gadget，而在初始设置、证明以及验证三个阶段都需要构造原型版，直接使用一个共用文件会更方便。</w:t>
+      </w:r>
+    </w:p>
+    <w:p>
+      <w:pPr>
+        <w:numPr>
+          <w:numId w:val="0"/>
+        </w:numPr>
+        <w:ind w:left="420" w:leftChars="0" w:firstLine="420" w:firstLineChars="0"/>
+        <w:rPr>
+          <w:rFonts w:hint="eastAsia" w:ascii="宋体" w:hAnsi="宋体" w:eastAsia="宋体"/>
+          <w:lang w:val="en-US" w:eastAsia="zh-CN"/>
+        </w:rPr>
+      </w:pPr>
+      <w:r>
+        <w:rPr>
+          <w:rFonts w:hint="eastAsia" w:ascii="宋体" w:hAnsi="宋体" w:eastAsia="宋体"/>
+          <w:lang w:val="en-US" w:eastAsia="zh-CN"/>
+        </w:rPr>
+        <w:t>首先需要初始化曲线参数，并定义面包板以及外部变量和中间变量：</w:t>
+      </w:r>
+    </w:p>
+    <w:p>
+      <w:pPr>
+        <w:keepNext w:val="0"/>
+        <w:keepLines w:val="0"/>
+        <w:widowControl/>
+        <w:suppressLineNumbers w:val="0"/>
+        <w:shd w:val="clear" w:fill="1E1E1E"/>
+        <w:spacing w:line="228" w:lineRule="atLeast"/>
+        <w:jc w:val="left"/>
+        <w:rPr>
+          <w:rFonts w:ascii="Consolas" w:hAnsi="Consolas" w:eastAsia="Consolas" w:cs="Consolas"/>
+          <w:b w:val="0"/>
+          <w:bCs w:val="0"/>
+          <w:color w:val="D4D4D4"/>
+          <w:sz w:val="16"/>
+          <w:szCs w:val="16"/>
+        </w:rPr>
+      </w:pPr>
+      <w:r>
+        <w:rPr>
+          <w:rFonts w:hint="default" w:ascii="Consolas" w:hAnsi="Consolas" w:eastAsia="Consolas" w:cs="Consolas"/>
+          <w:b w:val="0"/>
+          <w:bCs w:val="0"/>
+          <w:color w:val="6A9955"/>
+          <w:kern w:val="0"/>
+          <w:sz w:val="16"/>
+          <w:szCs w:val="16"/>
+          <w:shd w:val="clear" w:fill="1E1E1E"/>
+          <w:lang w:val="en-US" w:eastAsia="zh-CN" w:bidi="ar"/>
+        </w:rPr>
+        <w:t>    //初始化曲线参数</w:t>
+      </w:r>
+    </w:p>
+    <w:p>
+      <w:pPr>
+        <w:keepNext w:val="0"/>
+        <w:keepLines w:val="0"/>
+        <w:widowControl/>
+        <w:suppressLineNumbers w:val="0"/>
+        <w:shd w:val="clear" w:fill="1E1E1E"/>
+        <w:spacing w:line="228" w:lineRule="atLeast"/>
+        <w:jc w:val="left"/>
+        <w:rPr>
+          <w:rFonts w:hint="default" w:ascii="Consolas" w:hAnsi="Consolas" w:eastAsia="Consolas" w:cs="Consolas"/>
+          <w:b w:val="0"/>
+          <w:bCs w:val="0"/>
+          <w:color w:val="D4D4D4"/>
+          <w:sz w:val="16"/>
+          <w:szCs w:val="16"/>
+        </w:rPr>
+      </w:pPr>
+      <w:r>
+        <w:rPr>
+          <w:rFonts w:hint="default" w:ascii="Consolas" w:hAnsi="Consolas" w:eastAsia="Consolas" w:cs="Consolas"/>
+          <w:b w:val="0"/>
+          <w:bCs w:val="0"/>
+          <w:color w:val="D4D4D4"/>
+          <w:kern w:val="0"/>
+          <w:sz w:val="16"/>
+          <w:szCs w:val="16"/>
+          <w:shd w:val="clear" w:fill="1E1E1E"/>
+          <w:lang w:val="en-US" w:eastAsia="zh-CN" w:bidi="ar"/>
+        </w:rPr>
+        <w:t xml:space="preserve">    </w:t>
+      </w:r>
+      <w:r>
+        <w:rPr>
+          <w:rFonts w:hint="default" w:ascii="Consolas" w:hAnsi="Consolas" w:eastAsia="Consolas" w:cs="Consolas"/>
+          <w:b w:val="0"/>
+          <w:bCs w:val="0"/>
+          <w:color w:val="4EC9B0"/>
+          <w:kern w:val="0"/>
+          <w:sz w:val="16"/>
+          <w:szCs w:val="16"/>
+          <w:shd w:val="clear" w:fill="1E1E1E"/>
+          <w:lang w:val="en-US" w:eastAsia="zh-CN" w:bidi="ar"/>
+        </w:rPr>
+        <w:t>default_r1cs_gg_ppzksnark_pp</w:t>
+      </w:r>
+      <w:r>
+        <w:rPr>
+          <w:rFonts w:hint="default" w:ascii="Consolas" w:hAnsi="Consolas" w:eastAsia="Consolas" w:cs="Consolas"/>
+          <w:b w:val="0"/>
+          <w:bCs w:val="0"/>
+          <w:color w:val="D4D4D4"/>
+          <w:kern w:val="0"/>
+          <w:sz w:val="16"/>
+          <w:szCs w:val="16"/>
+          <w:shd w:val="clear" w:fill="1E1E1E"/>
+          <w:lang w:val="en-US" w:eastAsia="zh-CN" w:bidi="ar"/>
+        </w:rPr>
+        <w:t>::</w:t>
+      </w:r>
+      <w:r>
+        <w:rPr>
+          <w:rFonts w:hint="default" w:ascii="Consolas" w:hAnsi="Consolas" w:eastAsia="Consolas" w:cs="Consolas"/>
+          <w:b w:val="0"/>
+          <w:bCs w:val="0"/>
+          <w:color w:val="DCDCAA"/>
+          <w:kern w:val="0"/>
+          <w:sz w:val="16"/>
+          <w:szCs w:val="16"/>
+          <w:shd w:val="clear" w:fill="1E1E1E"/>
+          <w:lang w:val="en-US" w:eastAsia="zh-CN" w:bidi="ar"/>
+        </w:rPr>
+        <w:t>init_public_params</w:t>
+      </w:r>
+      <w:r>
+        <w:rPr>
+          <w:rFonts w:hint="default" w:ascii="Consolas" w:hAnsi="Consolas" w:eastAsia="Consolas" w:cs="Consolas"/>
+          <w:b w:val="0"/>
+          <w:bCs w:val="0"/>
+          <w:color w:val="D4D4D4"/>
+          <w:kern w:val="0"/>
+          <w:sz w:val="16"/>
+          <w:szCs w:val="16"/>
+          <w:shd w:val="clear" w:fill="1E1E1E"/>
+          <w:lang w:val="en-US" w:eastAsia="zh-CN" w:bidi="ar"/>
+        </w:rPr>
+        <w:t>();</w:t>
+      </w:r>
+    </w:p>
+    <w:p>
+      <w:pPr>
+        <w:keepNext w:val="0"/>
+        <w:keepLines w:val="0"/>
+        <w:widowControl/>
+        <w:suppressLineNumbers w:val="0"/>
+        <w:shd w:val="clear" w:fill="1E1E1E"/>
+        <w:spacing w:line="228" w:lineRule="atLeast"/>
+        <w:jc w:val="left"/>
+        <w:rPr>
+          <w:rFonts w:hint="default" w:ascii="Consolas" w:hAnsi="Consolas" w:eastAsia="Consolas" w:cs="Consolas"/>
+          <w:b w:val="0"/>
+          <w:bCs w:val="0"/>
+          <w:color w:val="D4D4D4"/>
+          <w:sz w:val="16"/>
+          <w:szCs w:val="16"/>
+        </w:rPr>
+      </w:pPr>
+      <w:r>
+        <w:rPr>
+          <w:rFonts w:hint="default" w:ascii="Consolas" w:hAnsi="Consolas" w:eastAsia="Consolas" w:cs="Consolas"/>
+          <w:b w:val="0"/>
+          <w:bCs w:val="0"/>
+          <w:color w:val="6A9955"/>
+          <w:kern w:val="0"/>
+          <w:sz w:val="16"/>
+          <w:szCs w:val="16"/>
+          <w:shd w:val="clear" w:fill="1E1E1E"/>
+          <w:lang w:val="en-US" w:eastAsia="zh-CN" w:bidi="ar"/>
+        </w:rPr>
+        <w:t>    //定义面包板</w:t>
+      </w:r>
+    </w:p>
+    <w:p>
+      <w:pPr>
+        <w:keepNext w:val="0"/>
+        <w:keepLines w:val="0"/>
+        <w:widowControl/>
+        <w:suppressLineNumbers w:val="0"/>
+        <w:shd w:val="clear" w:fill="1E1E1E"/>
+        <w:spacing w:line="228" w:lineRule="atLeast"/>
+        <w:jc w:val="left"/>
+        <w:rPr>
+          <w:rFonts w:hint="default" w:ascii="Consolas" w:hAnsi="Consolas" w:eastAsia="Consolas" w:cs="Consolas"/>
+          <w:b w:val="0"/>
+          <w:bCs w:val="0"/>
+          <w:color w:val="D4D4D4"/>
+          <w:sz w:val="16"/>
+          <w:szCs w:val="16"/>
+        </w:rPr>
+      </w:pPr>
+      <w:r>
+        <w:rPr>
+          <w:rFonts w:hint="default" w:ascii="Consolas" w:hAnsi="Consolas" w:eastAsia="Consolas" w:cs="Consolas"/>
+          <w:b w:val="0"/>
+          <w:bCs w:val="0"/>
+          <w:color w:val="D4D4D4"/>
+          <w:kern w:val="0"/>
+          <w:sz w:val="16"/>
+          <w:szCs w:val="16"/>
+          <w:shd w:val="clear" w:fill="1E1E1E"/>
+          <w:lang w:val="en-US" w:eastAsia="zh-CN" w:bidi="ar"/>
+        </w:rPr>
+        <w:t>    protoboard&lt;FieldT&gt;pb;</w:t>
+      </w:r>
+    </w:p>
+    <w:p>
+      <w:pPr>
+        <w:keepNext w:val="0"/>
+        <w:keepLines w:val="0"/>
+        <w:widowControl/>
+        <w:suppressLineNumbers w:val="0"/>
+        <w:shd w:val="clear" w:fill="1E1E1E"/>
+        <w:spacing w:line="228" w:lineRule="atLeast"/>
+        <w:jc w:val="left"/>
+        <w:rPr>
+          <w:rFonts w:hint="default" w:ascii="Consolas" w:hAnsi="Consolas" w:eastAsia="Consolas" w:cs="Consolas"/>
+          <w:b w:val="0"/>
+          <w:bCs w:val="0"/>
+          <w:color w:val="D4D4D4"/>
+          <w:sz w:val="16"/>
+          <w:szCs w:val="16"/>
+        </w:rPr>
+      </w:pPr>
+      <w:r>
+        <w:rPr>
+          <w:rFonts w:hint="default" w:ascii="Consolas" w:hAnsi="Consolas" w:eastAsia="Consolas" w:cs="Consolas"/>
+          <w:b w:val="0"/>
+          <w:bCs w:val="0"/>
+          <w:color w:val="6A9955"/>
+          <w:kern w:val="0"/>
+          <w:sz w:val="16"/>
+          <w:szCs w:val="16"/>
+          <w:shd w:val="clear" w:fill="1E1E1E"/>
+          <w:lang w:val="en-US" w:eastAsia="zh-CN" w:bidi="ar"/>
+        </w:rPr>
+        <w:t>    //定义所有需要外部输入的变量以及中间变量</w:t>
+      </w:r>
+    </w:p>
+    <w:p>
+      <w:pPr>
+        <w:keepNext w:val="0"/>
+        <w:keepLines w:val="0"/>
+        <w:widowControl/>
+        <w:suppressLineNumbers w:val="0"/>
+        <w:shd w:val="clear" w:fill="1E1E1E"/>
+        <w:spacing w:line="228" w:lineRule="atLeast"/>
+        <w:jc w:val="left"/>
+        <w:rPr>
+          <w:rFonts w:hint="default" w:ascii="Consolas" w:hAnsi="Consolas" w:eastAsia="Consolas" w:cs="Consolas"/>
+          <w:b w:val="0"/>
+          <w:bCs w:val="0"/>
+          <w:color w:val="D4D4D4"/>
+          <w:sz w:val="16"/>
+          <w:szCs w:val="16"/>
+        </w:rPr>
+      </w:pPr>
+      <w:r>
+        <w:rPr>
+          <w:rFonts w:hint="default" w:ascii="Consolas" w:hAnsi="Consolas" w:eastAsia="Consolas" w:cs="Consolas"/>
+          <w:b w:val="0"/>
+          <w:bCs w:val="0"/>
+          <w:color w:val="D4D4D4"/>
+          <w:kern w:val="0"/>
+          <w:sz w:val="16"/>
+          <w:szCs w:val="16"/>
+          <w:shd w:val="clear" w:fill="1E1E1E"/>
+          <w:lang w:val="en-US" w:eastAsia="zh-CN" w:bidi="ar"/>
+        </w:rPr>
+        <w:t>    pb_variable&lt;FieldT&gt;min;</w:t>
+      </w:r>
+      <w:r>
+        <w:rPr>
+          <w:rFonts w:hint="default" w:ascii="Consolas" w:hAnsi="Consolas" w:eastAsia="Consolas" w:cs="Consolas"/>
+          <w:b w:val="0"/>
+          <w:bCs w:val="0"/>
+          <w:color w:val="6A9955"/>
+          <w:kern w:val="0"/>
+          <w:sz w:val="16"/>
+          <w:szCs w:val="16"/>
+          <w:shd w:val="clear" w:fill="1E1E1E"/>
+          <w:lang w:val="en-US" w:eastAsia="zh-CN" w:bidi="ar"/>
+        </w:rPr>
+        <w:t xml:space="preserve"> //VIP需要达到的财富指标</w:t>
+      </w:r>
+    </w:p>
+    <w:p>
+      <w:pPr>
+        <w:keepNext w:val="0"/>
+        <w:keepLines w:val="0"/>
+        <w:widowControl/>
+        <w:suppressLineNumbers w:val="0"/>
+        <w:shd w:val="clear" w:fill="1E1E1E"/>
+        <w:spacing w:line="228" w:lineRule="atLeast"/>
+        <w:jc w:val="left"/>
+        <w:rPr>
+          <w:rFonts w:hint="default" w:ascii="Consolas" w:hAnsi="Consolas" w:eastAsia="Consolas" w:cs="Consolas"/>
+          <w:b w:val="0"/>
+          <w:bCs w:val="0"/>
+          <w:color w:val="D4D4D4"/>
+          <w:sz w:val="16"/>
+          <w:szCs w:val="16"/>
+        </w:rPr>
+      </w:pPr>
+      <w:r>
+        <w:rPr>
+          <w:rFonts w:hint="default" w:ascii="Consolas" w:hAnsi="Consolas" w:eastAsia="Consolas" w:cs="Consolas"/>
+          <w:b w:val="0"/>
+          <w:bCs w:val="0"/>
+          <w:color w:val="D4D4D4"/>
+          <w:kern w:val="0"/>
+          <w:sz w:val="16"/>
+          <w:szCs w:val="16"/>
+          <w:shd w:val="clear" w:fill="1E1E1E"/>
+          <w:lang w:val="en-US" w:eastAsia="zh-CN" w:bidi="ar"/>
+        </w:rPr>
+        <w:t>    pb_variable&lt;FieldT&gt; x;</w:t>
+      </w:r>
+      <w:r>
+        <w:rPr>
+          <w:rFonts w:hint="default" w:ascii="Consolas" w:hAnsi="Consolas" w:eastAsia="Consolas" w:cs="Consolas"/>
+          <w:b w:val="0"/>
+          <w:bCs w:val="0"/>
+          <w:color w:val="6A9955"/>
+          <w:kern w:val="0"/>
+          <w:sz w:val="16"/>
+          <w:szCs w:val="16"/>
+          <w:shd w:val="clear" w:fill="1E1E1E"/>
+          <w:lang w:val="en-US" w:eastAsia="zh-CN" w:bidi="ar"/>
+        </w:rPr>
+        <w:t xml:space="preserve"> // 银行知道但不能对外公布的用户财富值</w:t>
+      </w:r>
+    </w:p>
+    <w:p>
+      <w:pPr>
+        <w:keepNext w:val="0"/>
+        <w:keepLines w:val="0"/>
+        <w:widowControl/>
+        <w:suppressLineNumbers w:val="0"/>
+        <w:shd w:val="clear" w:fill="1E1E1E"/>
+        <w:spacing w:line="228" w:lineRule="atLeast"/>
+        <w:jc w:val="left"/>
+        <w:rPr>
+          <w:rFonts w:hint="default" w:ascii="Consolas" w:hAnsi="Consolas" w:eastAsia="Consolas" w:cs="Consolas"/>
+          <w:b w:val="0"/>
+          <w:bCs w:val="0"/>
+          <w:color w:val="D4D4D4"/>
+          <w:sz w:val="16"/>
+          <w:szCs w:val="16"/>
+        </w:rPr>
+      </w:pPr>
+      <w:r>
+        <w:rPr>
+          <w:rFonts w:hint="default" w:ascii="Consolas" w:hAnsi="Consolas" w:eastAsia="Consolas" w:cs="Consolas"/>
+          <w:b w:val="0"/>
+          <w:bCs w:val="0"/>
+          <w:color w:val="D4D4D4"/>
+          <w:kern w:val="0"/>
+          <w:sz w:val="16"/>
+          <w:szCs w:val="16"/>
+          <w:shd w:val="clear" w:fill="1E1E1E"/>
+          <w:lang w:val="en-US" w:eastAsia="zh-CN" w:bidi="ar"/>
+        </w:rPr>
+        <w:t>    pb_variable&lt;FieldT&gt; less,less_or_eq;</w:t>
+      </w:r>
+      <w:r>
+        <w:rPr>
+          <w:rFonts w:hint="default" w:ascii="Consolas" w:hAnsi="Consolas" w:eastAsia="Consolas" w:cs="Consolas"/>
+          <w:b w:val="0"/>
+          <w:bCs w:val="0"/>
+          <w:color w:val="6A9955"/>
+          <w:kern w:val="0"/>
+          <w:sz w:val="16"/>
+          <w:szCs w:val="16"/>
+          <w:shd w:val="clear" w:fill="1E1E1E"/>
+          <w:lang w:val="en-US" w:eastAsia="zh-CN" w:bidi="ar"/>
+        </w:rPr>
+        <w:t xml:space="preserve"> // comparison_gadget需要用到的变量</w:t>
+      </w:r>
+    </w:p>
+    <w:p>
+      <w:pPr>
+        <w:numPr>
+          <w:numId w:val="0"/>
+        </w:numPr>
+        <w:ind w:left="420" w:leftChars="0" w:firstLine="420" w:firstLineChars="0"/>
+        <w:rPr>
+          <w:rFonts w:hint="eastAsia" w:ascii="宋体" w:hAnsi="宋体" w:eastAsia="宋体"/>
+          <w:lang w:val="en-US" w:eastAsia="zh-CN"/>
+        </w:rPr>
+      </w:pPr>
+      <w:r>
+        <w:rPr>
+          <w:rFonts w:hint="eastAsia" w:ascii="宋体" w:hAnsi="宋体" w:eastAsia="宋体"/>
+          <w:lang w:val="en-US" w:eastAsia="zh-CN"/>
+        </w:rPr>
+        <w:t>然后使用allocate()函数，将下面各个变量与protoboard连接，相当于把各个元件插到面包板上：</w:t>
+      </w:r>
+    </w:p>
+    <w:p>
+      <w:pPr>
+        <w:keepNext w:val="0"/>
+        <w:keepLines w:val="0"/>
+        <w:widowControl/>
+        <w:suppressLineNumbers w:val="0"/>
+        <w:shd w:val="clear" w:fill="1E1E1E"/>
+        <w:spacing w:line="228" w:lineRule="atLeast"/>
+        <w:jc w:val="left"/>
+        <w:rPr>
+          <w:rFonts w:ascii="Consolas" w:hAnsi="Consolas" w:eastAsia="Consolas" w:cs="Consolas"/>
+          <w:b w:val="0"/>
+          <w:bCs w:val="0"/>
+          <w:color w:val="D4D4D4"/>
+          <w:sz w:val="16"/>
+          <w:szCs w:val="16"/>
+        </w:rPr>
+      </w:pPr>
+      <w:r>
+        <w:rPr>
+          <w:rFonts w:hint="default" w:ascii="Consolas" w:hAnsi="Consolas" w:eastAsia="Consolas" w:cs="Consolas"/>
+          <w:b w:val="0"/>
+          <w:bCs w:val="0"/>
+          <w:color w:val="6A9955"/>
+          <w:kern w:val="0"/>
+          <w:sz w:val="16"/>
+          <w:szCs w:val="16"/>
+          <w:shd w:val="clear" w:fill="1E1E1E"/>
+          <w:lang w:val="en-US" w:eastAsia="zh-CN" w:bidi="ar"/>
+        </w:rPr>
+        <w:t>    //下面将各个变量与 protoboard 连接，相当于把各个元器件插到“面包板”上。</w:t>
+      </w:r>
+    </w:p>
+    <w:p>
+      <w:pPr>
+        <w:keepNext w:val="0"/>
+        <w:keepLines w:val="0"/>
+        <w:widowControl/>
+        <w:suppressLineNumbers w:val="0"/>
+        <w:shd w:val="clear" w:fill="1E1E1E"/>
+        <w:spacing w:line="228" w:lineRule="atLeast"/>
+        <w:jc w:val="left"/>
+        <w:rPr>
+          <w:rFonts w:hint="default" w:ascii="Consolas" w:hAnsi="Consolas" w:eastAsia="Consolas" w:cs="Consolas"/>
+          <w:b w:val="0"/>
+          <w:bCs w:val="0"/>
+          <w:color w:val="D4D4D4"/>
+          <w:sz w:val="16"/>
+          <w:szCs w:val="16"/>
+        </w:rPr>
+      </w:pPr>
+      <w:r>
+        <w:rPr>
+          <w:rFonts w:hint="default" w:ascii="Consolas" w:hAnsi="Consolas" w:eastAsia="Consolas" w:cs="Consolas"/>
+          <w:b w:val="0"/>
+          <w:bCs w:val="0"/>
+          <w:color w:val="6A9955"/>
+          <w:kern w:val="0"/>
+          <w:sz w:val="16"/>
+          <w:szCs w:val="16"/>
+          <w:shd w:val="clear" w:fill="1E1E1E"/>
+          <w:lang w:val="en-US" w:eastAsia="zh-CN" w:bidi="ar"/>
+        </w:rPr>
+        <w:t>    //allocate() 函数的第二个 string 类型变量仅是用来方便 DEBUG 时的注释，方便 DEBUG 时查看日志。</w:t>
+      </w:r>
+    </w:p>
+    <w:p>
+      <w:pPr>
+        <w:keepNext w:val="0"/>
+        <w:keepLines w:val="0"/>
+        <w:widowControl/>
+        <w:suppressLineNumbers w:val="0"/>
+        <w:shd w:val="clear" w:fill="1E1E1E"/>
+        <w:spacing w:line="228" w:lineRule="atLeast"/>
+        <w:jc w:val="left"/>
+        <w:rPr>
+          <w:rFonts w:hint="default" w:ascii="Consolas" w:hAnsi="Consolas" w:eastAsia="Consolas" w:cs="Consolas"/>
+          <w:b w:val="0"/>
+          <w:bCs w:val="0"/>
+          <w:color w:val="D4D4D4"/>
+          <w:sz w:val="16"/>
+          <w:szCs w:val="16"/>
+        </w:rPr>
+      </w:pPr>
+      <w:r>
+        <w:rPr>
+          <w:rFonts w:hint="default" w:ascii="Consolas" w:hAnsi="Consolas" w:eastAsia="Consolas" w:cs="Consolas"/>
+          <w:b w:val="0"/>
+          <w:bCs w:val="0"/>
+          <w:color w:val="6A9955"/>
+          <w:kern w:val="0"/>
+          <w:sz w:val="16"/>
+          <w:szCs w:val="16"/>
+          <w:shd w:val="clear" w:fill="1E1E1E"/>
+          <w:lang w:val="en-US" w:eastAsia="zh-CN" w:bidi="ar"/>
+        </w:rPr>
+        <w:t>    //set_input_sizes(n) 用来声明与 protoboard 连接的 public变量的个数 n。</w:t>
+      </w:r>
+    </w:p>
+    <w:p>
+      <w:pPr>
+        <w:keepNext w:val="0"/>
+        <w:keepLines w:val="0"/>
+        <w:widowControl/>
+        <w:suppressLineNumbers w:val="0"/>
+        <w:shd w:val="clear" w:fill="1E1E1E"/>
+        <w:spacing w:line="228" w:lineRule="atLeast"/>
+        <w:jc w:val="left"/>
+        <w:rPr>
+          <w:rFonts w:hint="default" w:ascii="Consolas" w:hAnsi="Consolas" w:eastAsia="Consolas" w:cs="Consolas"/>
+          <w:b w:val="0"/>
+          <w:bCs w:val="0"/>
+          <w:color w:val="D4D4D4"/>
+          <w:sz w:val="16"/>
+          <w:szCs w:val="16"/>
+        </w:rPr>
+      </w:pPr>
+      <w:r>
+        <w:rPr>
+          <w:rFonts w:hint="default" w:ascii="Consolas" w:hAnsi="Consolas" w:eastAsia="Consolas" w:cs="Consolas"/>
+          <w:b w:val="0"/>
+          <w:bCs w:val="0"/>
+          <w:color w:val="6A9955"/>
+          <w:kern w:val="0"/>
+          <w:sz w:val="16"/>
+          <w:szCs w:val="16"/>
+          <w:shd w:val="clear" w:fill="1E1E1E"/>
+          <w:lang w:val="en-US" w:eastAsia="zh-CN" w:bidi="ar"/>
+        </w:rPr>
+        <w:t>    //在这里 n = 1，表明与 pb 连接的前 n = 1 个变量是 public 的，其余都是 private 的。</w:t>
+      </w:r>
+    </w:p>
+    <w:p>
+      <w:pPr>
+        <w:keepNext w:val="0"/>
+        <w:keepLines w:val="0"/>
+        <w:widowControl/>
+        <w:suppressLineNumbers w:val="0"/>
+        <w:shd w:val="clear" w:fill="1E1E1E"/>
+        <w:spacing w:line="228" w:lineRule="atLeast"/>
+        <w:jc w:val="left"/>
+        <w:rPr>
+          <w:rFonts w:hint="default" w:ascii="Consolas" w:hAnsi="Consolas" w:eastAsia="Consolas" w:cs="Consolas"/>
+          <w:b w:val="0"/>
+          <w:bCs w:val="0"/>
+          <w:color w:val="D4D4D4"/>
+          <w:sz w:val="16"/>
+          <w:szCs w:val="16"/>
+        </w:rPr>
+      </w:pPr>
+      <w:r>
+        <w:rPr>
+          <w:rFonts w:hint="default" w:ascii="Consolas" w:hAnsi="Consolas" w:eastAsia="Consolas" w:cs="Consolas"/>
+          <w:b w:val="0"/>
+          <w:bCs w:val="0"/>
+          <w:color w:val="6A9955"/>
+          <w:kern w:val="0"/>
+          <w:sz w:val="16"/>
+          <w:szCs w:val="16"/>
+          <w:shd w:val="clear" w:fill="1E1E1E"/>
+          <w:lang w:val="en-US" w:eastAsia="zh-CN" w:bidi="ar"/>
+        </w:rPr>
+        <w:t>    //因此，要将public的变量先与pb连接</w:t>
+      </w:r>
+    </w:p>
+    <w:p>
+      <w:pPr>
+        <w:keepNext w:val="0"/>
+        <w:keepLines w:val="0"/>
+        <w:widowControl/>
+        <w:suppressLineNumbers w:val="0"/>
+        <w:shd w:val="clear" w:fill="1E1E1E"/>
+        <w:spacing w:line="228" w:lineRule="atLeast"/>
+        <w:jc w:val="left"/>
+        <w:rPr>
+          <w:rFonts w:hint="default" w:ascii="Consolas" w:hAnsi="Consolas" w:eastAsia="Consolas" w:cs="Consolas"/>
+          <w:b w:val="0"/>
+          <w:bCs w:val="0"/>
+          <w:color w:val="D4D4D4"/>
+          <w:sz w:val="16"/>
+          <w:szCs w:val="16"/>
+        </w:rPr>
+      </w:pPr>
+      <w:r>
+        <w:rPr>
+          <w:rFonts w:hint="default" w:ascii="Consolas" w:hAnsi="Consolas" w:eastAsia="Consolas" w:cs="Consolas"/>
+          <w:b w:val="0"/>
+          <w:bCs w:val="0"/>
+          <w:color w:val="D4D4D4"/>
+          <w:kern w:val="0"/>
+          <w:sz w:val="16"/>
+          <w:szCs w:val="16"/>
+          <w:shd w:val="clear" w:fill="1E1E1E"/>
+          <w:lang w:val="en-US" w:eastAsia="zh-CN" w:bidi="ar"/>
+        </w:rPr>
+        <w:t xml:space="preserve">    </w:t>
+      </w:r>
+      <w:r>
+        <w:rPr>
+          <w:rFonts w:hint="default" w:ascii="Consolas" w:hAnsi="Consolas" w:eastAsia="Consolas" w:cs="Consolas"/>
+          <w:b w:val="0"/>
+          <w:bCs w:val="0"/>
+          <w:color w:val="9CDCFE"/>
+          <w:kern w:val="0"/>
+          <w:sz w:val="16"/>
+          <w:szCs w:val="16"/>
+          <w:shd w:val="clear" w:fill="1E1E1E"/>
+          <w:lang w:val="en-US" w:eastAsia="zh-CN" w:bidi="ar"/>
+        </w:rPr>
+        <w:t>min</w:t>
+      </w:r>
+      <w:r>
+        <w:rPr>
+          <w:rFonts w:hint="default" w:ascii="Consolas" w:hAnsi="Consolas" w:eastAsia="Consolas" w:cs="Consolas"/>
+          <w:b w:val="0"/>
+          <w:bCs w:val="0"/>
+          <w:color w:val="D4D4D4"/>
+          <w:kern w:val="0"/>
+          <w:sz w:val="16"/>
+          <w:szCs w:val="16"/>
+          <w:shd w:val="clear" w:fill="1E1E1E"/>
+          <w:lang w:val="en-US" w:eastAsia="zh-CN" w:bidi="ar"/>
+        </w:rPr>
+        <w:t>.</w:t>
+      </w:r>
+      <w:r>
+        <w:rPr>
+          <w:rFonts w:hint="default" w:ascii="Consolas" w:hAnsi="Consolas" w:eastAsia="Consolas" w:cs="Consolas"/>
+          <w:b w:val="0"/>
+          <w:bCs w:val="0"/>
+          <w:color w:val="DCDCAA"/>
+          <w:kern w:val="0"/>
+          <w:sz w:val="16"/>
+          <w:szCs w:val="16"/>
+          <w:shd w:val="clear" w:fill="1E1E1E"/>
+          <w:lang w:val="en-US" w:eastAsia="zh-CN" w:bidi="ar"/>
+        </w:rPr>
+        <w:t>allocate</w:t>
+      </w:r>
+      <w:r>
+        <w:rPr>
+          <w:rFonts w:hint="default" w:ascii="Consolas" w:hAnsi="Consolas" w:eastAsia="Consolas" w:cs="Consolas"/>
+          <w:b w:val="0"/>
+          <w:bCs w:val="0"/>
+          <w:color w:val="D4D4D4"/>
+          <w:kern w:val="0"/>
+          <w:sz w:val="16"/>
+          <w:szCs w:val="16"/>
+          <w:shd w:val="clear" w:fill="1E1E1E"/>
+          <w:lang w:val="en-US" w:eastAsia="zh-CN" w:bidi="ar"/>
+        </w:rPr>
+        <w:t>(pb,</w:t>
+      </w:r>
+      <w:r>
+        <w:rPr>
+          <w:rFonts w:hint="default" w:ascii="Consolas" w:hAnsi="Consolas" w:eastAsia="Consolas" w:cs="Consolas"/>
+          <w:b w:val="0"/>
+          <w:bCs w:val="0"/>
+          <w:color w:val="CE9178"/>
+          <w:kern w:val="0"/>
+          <w:sz w:val="16"/>
+          <w:szCs w:val="16"/>
+          <w:shd w:val="clear" w:fill="1E1E1E"/>
+          <w:lang w:val="en-US" w:eastAsia="zh-CN" w:bidi="ar"/>
+        </w:rPr>
+        <w:t>"min"</w:t>
+      </w:r>
+      <w:r>
+        <w:rPr>
+          <w:rFonts w:hint="default" w:ascii="Consolas" w:hAnsi="Consolas" w:eastAsia="Consolas" w:cs="Consolas"/>
+          <w:b w:val="0"/>
+          <w:bCs w:val="0"/>
+          <w:color w:val="D4D4D4"/>
+          <w:kern w:val="0"/>
+          <w:sz w:val="16"/>
+          <w:szCs w:val="16"/>
+          <w:shd w:val="clear" w:fill="1E1E1E"/>
+          <w:lang w:val="en-US" w:eastAsia="zh-CN" w:bidi="ar"/>
+        </w:rPr>
+        <w:t>);</w:t>
+      </w:r>
+    </w:p>
+    <w:p>
+      <w:pPr>
+        <w:keepNext w:val="0"/>
+        <w:keepLines w:val="0"/>
+        <w:widowControl/>
+        <w:suppressLineNumbers w:val="0"/>
+        <w:shd w:val="clear" w:fill="1E1E1E"/>
+        <w:spacing w:line="228" w:lineRule="atLeast"/>
+        <w:jc w:val="left"/>
+        <w:rPr>
+          <w:rFonts w:hint="default" w:ascii="Consolas" w:hAnsi="Consolas" w:eastAsia="Consolas" w:cs="Consolas"/>
+          <w:b w:val="0"/>
+          <w:bCs w:val="0"/>
+          <w:color w:val="D4D4D4"/>
+          <w:sz w:val="16"/>
+          <w:szCs w:val="16"/>
+        </w:rPr>
+      </w:pPr>
+      <w:r>
+        <w:rPr>
+          <w:rFonts w:hint="default" w:ascii="Consolas" w:hAnsi="Consolas" w:eastAsia="Consolas" w:cs="Consolas"/>
+          <w:b w:val="0"/>
+          <w:bCs w:val="0"/>
+          <w:color w:val="D4D4D4"/>
+          <w:kern w:val="0"/>
+          <w:sz w:val="16"/>
+          <w:szCs w:val="16"/>
+          <w:shd w:val="clear" w:fill="1E1E1E"/>
+          <w:lang w:val="en-US" w:eastAsia="zh-CN" w:bidi="ar"/>
+        </w:rPr>
+        <w:t xml:space="preserve">    </w:t>
+      </w:r>
+      <w:r>
+        <w:rPr>
+          <w:rFonts w:hint="default" w:ascii="Consolas" w:hAnsi="Consolas" w:eastAsia="Consolas" w:cs="Consolas"/>
+          <w:b w:val="0"/>
+          <w:bCs w:val="0"/>
+          <w:color w:val="9CDCFE"/>
+          <w:kern w:val="0"/>
+          <w:sz w:val="16"/>
+          <w:szCs w:val="16"/>
+          <w:shd w:val="clear" w:fill="1E1E1E"/>
+          <w:lang w:val="en-US" w:eastAsia="zh-CN" w:bidi="ar"/>
+        </w:rPr>
+        <w:t>x</w:t>
+      </w:r>
+      <w:r>
+        <w:rPr>
+          <w:rFonts w:hint="default" w:ascii="Consolas" w:hAnsi="Consolas" w:eastAsia="Consolas" w:cs="Consolas"/>
+          <w:b w:val="0"/>
+          <w:bCs w:val="0"/>
+          <w:color w:val="D4D4D4"/>
+          <w:kern w:val="0"/>
+          <w:sz w:val="16"/>
+          <w:szCs w:val="16"/>
+          <w:shd w:val="clear" w:fill="1E1E1E"/>
+          <w:lang w:val="en-US" w:eastAsia="zh-CN" w:bidi="ar"/>
+        </w:rPr>
+        <w:t>.</w:t>
+      </w:r>
+      <w:r>
+        <w:rPr>
+          <w:rFonts w:hint="default" w:ascii="Consolas" w:hAnsi="Consolas" w:eastAsia="Consolas" w:cs="Consolas"/>
+          <w:b w:val="0"/>
+          <w:bCs w:val="0"/>
+          <w:color w:val="DCDCAA"/>
+          <w:kern w:val="0"/>
+          <w:sz w:val="16"/>
+          <w:szCs w:val="16"/>
+          <w:shd w:val="clear" w:fill="1E1E1E"/>
+          <w:lang w:val="en-US" w:eastAsia="zh-CN" w:bidi="ar"/>
+        </w:rPr>
+        <w:t>allocate</w:t>
+      </w:r>
+      <w:r>
+        <w:rPr>
+          <w:rFonts w:hint="default" w:ascii="Consolas" w:hAnsi="Consolas" w:eastAsia="Consolas" w:cs="Consolas"/>
+          <w:b w:val="0"/>
+          <w:bCs w:val="0"/>
+          <w:color w:val="D4D4D4"/>
+          <w:kern w:val="0"/>
+          <w:sz w:val="16"/>
+          <w:szCs w:val="16"/>
+          <w:shd w:val="clear" w:fill="1E1E1E"/>
+          <w:lang w:val="en-US" w:eastAsia="zh-CN" w:bidi="ar"/>
+        </w:rPr>
+        <w:t>(pb,</w:t>
+      </w:r>
+      <w:r>
+        <w:rPr>
+          <w:rFonts w:hint="default" w:ascii="Consolas" w:hAnsi="Consolas" w:eastAsia="Consolas" w:cs="Consolas"/>
+          <w:b w:val="0"/>
+          <w:bCs w:val="0"/>
+          <w:color w:val="CE9178"/>
+          <w:kern w:val="0"/>
+          <w:sz w:val="16"/>
+          <w:szCs w:val="16"/>
+          <w:shd w:val="clear" w:fill="1E1E1E"/>
+          <w:lang w:val="en-US" w:eastAsia="zh-CN" w:bidi="ar"/>
+        </w:rPr>
+        <w:t>"x"</w:t>
+      </w:r>
+      <w:r>
+        <w:rPr>
+          <w:rFonts w:hint="default" w:ascii="Consolas" w:hAnsi="Consolas" w:eastAsia="Consolas" w:cs="Consolas"/>
+          <w:b w:val="0"/>
+          <w:bCs w:val="0"/>
+          <w:color w:val="D4D4D4"/>
+          <w:kern w:val="0"/>
+          <w:sz w:val="16"/>
+          <w:szCs w:val="16"/>
+          <w:shd w:val="clear" w:fill="1E1E1E"/>
+          <w:lang w:val="en-US" w:eastAsia="zh-CN" w:bidi="ar"/>
+        </w:rPr>
+        <w:t>);</w:t>
+      </w:r>
+    </w:p>
+    <w:p>
+      <w:pPr>
+        <w:keepNext w:val="0"/>
+        <w:keepLines w:val="0"/>
+        <w:widowControl/>
+        <w:suppressLineNumbers w:val="0"/>
+        <w:shd w:val="clear" w:fill="1E1E1E"/>
+        <w:spacing w:line="228" w:lineRule="atLeast"/>
+        <w:jc w:val="left"/>
+        <w:rPr>
+          <w:rFonts w:hint="default" w:ascii="Consolas" w:hAnsi="Consolas" w:eastAsia="Consolas" w:cs="Consolas"/>
+          <w:b w:val="0"/>
+          <w:bCs w:val="0"/>
+          <w:color w:val="D4D4D4"/>
+          <w:sz w:val="16"/>
+          <w:szCs w:val="16"/>
+        </w:rPr>
+      </w:pPr>
+      <w:r>
+        <w:rPr>
+          <w:rFonts w:hint="default" w:ascii="Consolas" w:hAnsi="Consolas" w:eastAsia="Consolas" w:cs="Consolas"/>
+          <w:b w:val="0"/>
+          <w:bCs w:val="0"/>
+          <w:color w:val="D4D4D4"/>
+          <w:kern w:val="0"/>
+          <w:sz w:val="16"/>
+          <w:szCs w:val="16"/>
+          <w:shd w:val="clear" w:fill="1E1E1E"/>
+          <w:lang w:val="en-US" w:eastAsia="zh-CN" w:bidi="ar"/>
+        </w:rPr>
+        <w:t xml:space="preserve">    </w:t>
+      </w:r>
+      <w:r>
+        <w:rPr>
+          <w:rFonts w:hint="default" w:ascii="Consolas" w:hAnsi="Consolas" w:eastAsia="Consolas" w:cs="Consolas"/>
+          <w:b w:val="0"/>
+          <w:bCs w:val="0"/>
+          <w:color w:val="9CDCFE"/>
+          <w:kern w:val="0"/>
+          <w:sz w:val="16"/>
+          <w:szCs w:val="16"/>
+          <w:shd w:val="clear" w:fill="1E1E1E"/>
+          <w:lang w:val="en-US" w:eastAsia="zh-CN" w:bidi="ar"/>
+        </w:rPr>
+        <w:t>less</w:t>
+      </w:r>
+      <w:r>
+        <w:rPr>
+          <w:rFonts w:hint="default" w:ascii="Consolas" w:hAnsi="Consolas" w:eastAsia="Consolas" w:cs="Consolas"/>
+          <w:b w:val="0"/>
+          <w:bCs w:val="0"/>
+          <w:color w:val="D4D4D4"/>
+          <w:kern w:val="0"/>
+          <w:sz w:val="16"/>
+          <w:szCs w:val="16"/>
+          <w:shd w:val="clear" w:fill="1E1E1E"/>
+          <w:lang w:val="en-US" w:eastAsia="zh-CN" w:bidi="ar"/>
+        </w:rPr>
+        <w:t>.</w:t>
+      </w:r>
+      <w:r>
+        <w:rPr>
+          <w:rFonts w:hint="default" w:ascii="Consolas" w:hAnsi="Consolas" w:eastAsia="Consolas" w:cs="Consolas"/>
+          <w:b w:val="0"/>
+          <w:bCs w:val="0"/>
+          <w:color w:val="DCDCAA"/>
+          <w:kern w:val="0"/>
+          <w:sz w:val="16"/>
+          <w:szCs w:val="16"/>
+          <w:shd w:val="clear" w:fill="1E1E1E"/>
+          <w:lang w:val="en-US" w:eastAsia="zh-CN" w:bidi="ar"/>
+        </w:rPr>
+        <w:t>allocate</w:t>
+      </w:r>
+      <w:r>
+        <w:rPr>
+          <w:rFonts w:hint="default" w:ascii="Consolas" w:hAnsi="Consolas" w:eastAsia="Consolas" w:cs="Consolas"/>
+          <w:b w:val="0"/>
+          <w:bCs w:val="0"/>
+          <w:color w:val="D4D4D4"/>
+          <w:kern w:val="0"/>
+          <w:sz w:val="16"/>
+          <w:szCs w:val="16"/>
+          <w:shd w:val="clear" w:fill="1E1E1E"/>
+          <w:lang w:val="en-US" w:eastAsia="zh-CN" w:bidi="ar"/>
+        </w:rPr>
+        <w:t>(pb,</w:t>
+      </w:r>
+      <w:r>
+        <w:rPr>
+          <w:rFonts w:hint="default" w:ascii="Consolas" w:hAnsi="Consolas" w:eastAsia="Consolas" w:cs="Consolas"/>
+          <w:b w:val="0"/>
+          <w:bCs w:val="0"/>
+          <w:color w:val="CE9178"/>
+          <w:kern w:val="0"/>
+          <w:sz w:val="16"/>
+          <w:szCs w:val="16"/>
+          <w:shd w:val="clear" w:fill="1E1E1E"/>
+          <w:lang w:val="en-US" w:eastAsia="zh-CN" w:bidi="ar"/>
+        </w:rPr>
+        <w:t>"less"</w:t>
+      </w:r>
+      <w:r>
+        <w:rPr>
+          <w:rFonts w:hint="default" w:ascii="Consolas" w:hAnsi="Consolas" w:eastAsia="Consolas" w:cs="Consolas"/>
+          <w:b w:val="0"/>
+          <w:bCs w:val="0"/>
+          <w:color w:val="D4D4D4"/>
+          <w:kern w:val="0"/>
+          <w:sz w:val="16"/>
+          <w:szCs w:val="16"/>
+          <w:shd w:val="clear" w:fill="1E1E1E"/>
+          <w:lang w:val="en-US" w:eastAsia="zh-CN" w:bidi="ar"/>
+        </w:rPr>
+        <w:t>);</w:t>
+      </w:r>
+    </w:p>
+    <w:p>
+      <w:pPr>
+        <w:keepNext w:val="0"/>
+        <w:keepLines w:val="0"/>
+        <w:widowControl/>
+        <w:suppressLineNumbers w:val="0"/>
+        <w:shd w:val="clear" w:fill="1E1E1E"/>
+        <w:spacing w:line="228" w:lineRule="atLeast"/>
+        <w:jc w:val="left"/>
+        <w:rPr>
+          <w:rFonts w:hint="default" w:ascii="Consolas" w:hAnsi="Consolas" w:eastAsia="Consolas" w:cs="Consolas"/>
+          <w:b w:val="0"/>
+          <w:bCs w:val="0"/>
+          <w:color w:val="D4D4D4"/>
+          <w:sz w:val="16"/>
+          <w:szCs w:val="16"/>
+        </w:rPr>
+      </w:pPr>
+      <w:r>
+        <w:rPr>
+          <w:rFonts w:hint="default" w:ascii="Consolas" w:hAnsi="Consolas" w:eastAsia="Consolas" w:cs="Consolas"/>
+          <w:b w:val="0"/>
+          <w:bCs w:val="0"/>
+          <w:color w:val="D4D4D4"/>
+          <w:kern w:val="0"/>
+          <w:sz w:val="16"/>
+          <w:szCs w:val="16"/>
+          <w:shd w:val="clear" w:fill="1E1E1E"/>
+          <w:lang w:val="en-US" w:eastAsia="zh-CN" w:bidi="ar"/>
+        </w:rPr>
+        <w:t xml:space="preserve">    </w:t>
+      </w:r>
+      <w:r>
+        <w:rPr>
+          <w:rFonts w:hint="default" w:ascii="Consolas" w:hAnsi="Consolas" w:eastAsia="Consolas" w:cs="Consolas"/>
+          <w:b w:val="0"/>
+          <w:bCs w:val="0"/>
+          <w:color w:val="9CDCFE"/>
+          <w:kern w:val="0"/>
+          <w:sz w:val="16"/>
+          <w:szCs w:val="16"/>
+          <w:shd w:val="clear" w:fill="1E1E1E"/>
+          <w:lang w:val="en-US" w:eastAsia="zh-CN" w:bidi="ar"/>
+        </w:rPr>
+        <w:t>less_or_eq</w:t>
+      </w:r>
+      <w:r>
+        <w:rPr>
+          <w:rFonts w:hint="default" w:ascii="Consolas" w:hAnsi="Consolas" w:eastAsia="Consolas" w:cs="Consolas"/>
+          <w:b w:val="0"/>
+          <w:bCs w:val="0"/>
+          <w:color w:val="D4D4D4"/>
+          <w:kern w:val="0"/>
+          <w:sz w:val="16"/>
+          <w:szCs w:val="16"/>
+          <w:shd w:val="clear" w:fill="1E1E1E"/>
+          <w:lang w:val="en-US" w:eastAsia="zh-CN" w:bidi="ar"/>
+        </w:rPr>
+        <w:t>.</w:t>
+      </w:r>
+      <w:r>
+        <w:rPr>
+          <w:rFonts w:hint="default" w:ascii="Consolas" w:hAnsi="Consolas" w:eastAsia="Consolas" w:cs="Consolas"/>
+          <w:b w:val="0"/>
+          <w:bCs w:val="0"/>
+          <w:color w:val="DCDCAA"/>
+          <w:kern w:val="0"/>
+          <w:sz w:val="16"/>
+          <w:szCs w:val="16"/>
+          <w:shd w:val="clear" w:fill="1E1E1E"/>
+          <w:lang w:val="en-US" w:eastAsia="zh-CN" w:bidi="ar"/>
+        </w:rPr>
+        <w:t>allocate</w:t>
+      </w:r>
+      <w:r>
+        <w:rPr>
+          <w:rFonts w:hint="default" w:ascii="Consolas" w:hAnsi="Consolas" w:eastAsia="Consolas" w:cs="Consolas"/>
+          <w:b w:val="0"/>
+          <w:bCs w:val="0"/>
+          <w:color w:val="D4D4D4"/>
+          <w:kern w:val="0"/>
+          <w:sz w:val="16"/>
+          <w:szCs w:val="16"/>
+          <w:shd w:val="clear" w:fill="1E1E1E"/>
+          <w:lang w:val="en-US" w:eastAsia="zh-CN" w:bidi="ar"/>
+        </w:rPr>
+        <w:t>(pb,</w:t>
+      </w:r>
+      <w:r>
+        <w:rPr>
+          <w:rFonts w:hint="default" w:ascii="Consolas" w:hAnsi="Consolas" w:eastAsia="Consolas" w:cs="Consolas"/>
+          <w:b w:val="0"/>
+          <w:bCs w:val="0"/>
+          <w:color w:val="CE9178"/>
+          <w:kern w:val="0"/>
+          <w:sz w:val="16"/>
+          <w:szCs w:val="16"/>
+          <w:shd w:val="clear" w:fill="1E1E1E"/>
+          <w:lang w:val="en-US" w:eastAsia="zh-CN" w:bidi="ar"/>
+        </w:rPr>
+        <w:t>"less_or_eq"</w:t>
+      </w:r>
+      <w:r>
+        <w:rPr>
+          <w:rFonts w:hint="default" w:ascii="Consolas" w:hAnsi="Consolas" w:eastAsia="Consolas" w:cs="Consolas"/>
+          <w:b w:val="0"/>
+          <w:bCs w:val="0"/>
+          <w:color w:val="D4D4D4"/>
+          <w:kern w:val="0"/>
+          <w:sz w:val="16"/>
+          <w:szCs w:val="16"/>
+          <w:shd w:val="clear" w:fill="1E1E1E"/>
+          <w:lang w:val="en-US" w:eastAsia="zh-CN" w:bidi="ar"/>
+        </w:rPr>
+        <w:t>);</w:t>
+      </w:r>
+    </w:p>
+    <w:p>
+      <w:pPr>
+        <w:numPr>
+          <w:numId w:val="0"/>
+        </w:numPr>
+        <w:ind w:left="420" w:leftChars="0" w:firstLine="420" w:firstLineChars="0"/>
+        <w:rPr>
+          <w:rFonts w:hint="eastAsia" w:ascii="宋体" w:hAnsi="宋体" w:eastAsia="宋体"/>
+          <w:lang w:val="en-US" w:eastAsia="zh-CN"/>
+        </w:rPr>
+      </w:pPr>
+      <w:r>
+        <w:rPr>
+          <w:rFonts w:hint="eastAsia" w:ascii="宋体" w:hAnsi="宋体" w:eastAsia="宋体"/>
+          <w:lang w:val="en-US" w:eastAsia="zh-CN"/>
+        </w:rPr>
+        <w:t>之后为各个变量赋值。</w:t>
+      </w:r>
+    </w:p>
+    <w:p>
+      <w:pPr>
+        <w:numPr>
+          <w:numId w:val="0"/>
+        </w:numPr>
+        <w:ind w:left="420" w:leftChars="0" w:firstLine="420" w:firstLineChars="0"/>
+        <w:rPr>
+          <w:rFonts w:hint="eastAsia" w:ascii="宋体" w:hAnsi="宋体" w:eastAsia="宋体"/>
+          <w:lang w:val="en-US" w:eastAsia="zh-CN"/>
+        </w:rPr>
+      </w:pPr>
+      <w:r>
+        <w:rPr>
+          <w:rFonts w:hint="eastAsia" w:ascii="宋体" w:hAnsi="宋体" w:eastAsia="宋体"/>
+          <w:lang w:val="en-US" w:eastAsia="zh-CN"/>
+        </w:rPr>
+        <w:t>构造gadget，并添加相关约束：</w:t>
+      </w:r>
+    </w:p>
+    <w:p>
+      <w:pPr>
+        <w:keepNext w:val="0"/>
+        <w:keepLines w:val="0"/>
+        <w:widowControl/>
+        <w:suppressLineNumbers w:val="0"/>
+        <w:shd w:val="clear" w:fill="1E1E1E"/>
+        <w:spacing w:line="228" w:lineRule="atLeast"/>
+        <w:jc w:val="left"/>
+        <w:rPr>
+          <w:rFonts w:ascii="Consolas" w:hAnsi="Consolas" w:eastAsia="Consolas" w:cs="Consolas"/>
+          <w:b w:val="0"/>
+          <w:bCs w:val="0"/>
+          <w:color w:val="D4D4D4"/>
+          <w:sz w:val="16"/>
+          <w:szCs w:val="16"/>
+        </w:rPr>
+      </w:pPr>
+      <w:r>
+        <w:rPr>
+          <w:rFonts w:hint="default" w:ascii="Consolas" w:hAnsi="Consolas" w:eastAsia="Consolas" w:cs="Consolas"/>
+          <w:b w:val="0"/>
+          <w:bCs w:val="0"/>
+          <w:color w:val="6A9955"/>
+          <w:kern w:val="0"/>
+          <w:sz w:val="16"/>
+          <w:szCs w:val="16"/>
+          <w:shd w:val="clear" w:fill="1E1E1E"/>
+          <w:lang w:val="en-US" w:eastAsia="zh-CN" w:bidi="ar"/>
+        </w:rPr>
+        <w:t>    //构造gadget</w:t>
+      </w:r>
+    </w:p>
+    <w:p>
+      <w:pPr>
+        <w:keepNext w:val="0"/>
+        <w:keepLines w:val="0"/>
+        <w:widowControl/>
+        <w:suppressLineNumbers w:val="0"/>
+        <w:shd w:val="clear" w:fill="1E1E1E"/>
+        <w:spacing w:line="228" w:lineRule="atLeast"/>
+        <w:jc w:val="left"/>
+        <w:rPr>
+          <w:rFonts w:hint="default" w:ascii="Consolas" w:hAnsi="Consolas" w:eastAsia="Consolas" w:cs="Consolas"/>
+          <w:b w:val="0"/>
+          <w:bCs w:val="0"/>
+          <w:color w:val="D4D4D4"/>
+          <w:sz w:val="16"/>
+          <w:szCs w:val="16"/>
+        </w:rPr>
+      </w:pPr>
+      <w:r>
+        <w:rPr>
+          <w:rFonts w:hint="default" w:ascii="Consolas" w:hAnsi="Consolas" w:eastAsia="Consolas" w:cs="Consolas"/>
+          <w:b w:val="0"/>
+          <w:bCs w:val="0"/>
+          <w:color w:val="D4D4D4"/>
+          <w:kern w:val="0"/>
+          <w:sz w:val="16"/>
+          <w:szCs w:val="16"/>
+          <w:shd w:val="clear" w:fill="1E1E1E"/>
+          <w:lang w:val="en-US" w:eastAsia="zh-CN" w:bidi="ar"/>
+        </w:rPr>
+        <w:t xml:space="preserve">    comparison_gadget&lt;FieldT&gt; </w:t>
+      </w:r>
+      <w:r>
+        <w:rPr>
+          <w:rFonts w:hint="default" w:ascii="Consolas" w:hAnsi="Consolas" w:eastAsia="Consolas" w:cs="Consolas"/>
+          <w:b w:val="0"/>
+          <w:bCs w:val="0"/>
+          <w:color w:val="DCDCAA"/>
+          <w:kern w:val="0"/>
+          <w:sz w:val="16"/>
+          <w:szCs w:val="16"/>
+          <w:shd w:val="clear" w:fill="1E1E1E"/>
+          <w:lang w:val="en-US" w:eastAsia="zh-CN" w:bidi="ar"/>
+        </w:rPr>
+        <w:t>cmp</w:t>
+      </w:r>
+      <w:r>
+        <w:rPr>
+          <w:rFonts w:hint="default" w:ascii="Consolas" w:hAnsi="Consolas" w:eastAsia="Consolas" w:cs="Consolas"/>
+          <w:b w:val="0"/>
+          <w:bCs w:val="0"/>
+          <w:color w:val="D4D4D4"/>
+          <w:kern w:val="0"/>
+          <w:sz w:val="16"/>
+          <w:szCs w:val="16"/>
+          <w:shd w:val="clear" w:fill="1E1E1E"/>
+          <w:lang w:val="en-US" w:eastAsia="zh-CN" w:bidi="ar"/>
+        </w:rPr>
+        <w:t>(pb,</w:t>
+      </w:r>
+      <w:r>
+        <w:rPr>
+          <w:rFonts w:hint="default" w:ascii="Consolas" w:hAnsi="Consolas" w:eastAsia="Consolas" w:cs="Consolas"/>
+          <w:b w:val="0"/>
+          <w:bCs w:val="0"/>
+          <w:color w:val="9CDCFE"/>
+          <w:kern w:val="0"/>
+          <w:sz w:val="16"/>
+          <w:szCs w:val="16"/>
+          <w:shd w:val="clear" w:fill="1E1E1E"/>
+          <w:lang w:val="en-US" w:eastAsia="zh-CN" w:bidi="ar"/>
+        </w:rPr>
+        <w:t>n</w:t>
+      </w:r>
+      <w:r>
+        <w:rPr>
+          <w:rFonts w:hint="default" w:ascii="Consolas" w:hAnsi="Consolas" w:eastAsia="Consolas" w:cs="Consolas"/>
+          <w:b w:val="0"/>
+          <w:bCs w:val="0"/>
+          <w:color w:val="D4D4D4"/>
+          <w:kern w:val="0"/>
+          <w:sz w:val="16"/>
+          <w:szCs w:val="16"/>
+          <w:shd w:val="clear" w:fill="1E1E1E"/>
+          <w:lang w:val="en-US" w:eastAsia="zh-CN" w:bidi="ar"/>
+        </w:rPr>
+        <w:t>,min,x,less,less_or_eq,</w:t>
+      </w:r>
+      <w:r>
+        <w:rPr>
+          <w:rFonts w:hint="default" w:ascii="Consolas" w:hAnsi="Consolas" w:eastAsia="Consolas" w:cs="Consolas"/>
+          <w:b w:val="0"/>
+          <w:bCs w:val="0"/>
+          <w:color w:val="CE9178"/>
+          <w:kern w:val="0"/>
+          <w:sz w:val="16"/>
+          <w:szCs w:val="16"/>
+          <w:shd w:val="clear" w:fill="1E1E1E"/>
+          <w:lang w:val="en-US" w:eastAsia="zh-CN" w:bidi="ar"/>
+        </w:rPr>
+        <w:t>"cmp"</w:t>
+      </w:r>
+      <w:r>
+        <w:rPr>
+          <w:rFonts w:hint="default" w:ascii="Consolas" w:hAnsi="Consolas" w:eastAsia="Consolas" w:cs="Consolas"/>
+          <w:b w:val="0"/>
+          <w:bCs w:val="0"/>
+          <w:color w:val="D4D4D4"/>
+          <w:kern w:val="0"/>
+          <w:sz w:val="16"/>
+          <w:szCs w:val="16"/>
+          <w:shd w:val="clear" w:fill="1E1E1E"/>
+          <w:lang w:val="en-US" w:eastAsia="zh-CN" w:bidi="ar"/>
+        </w:rPr>
+        <w:t>);</w:t>
+      </w:r>
+    </w:p>
+    <w:p>
+      <w:pPr>
+        <w:keepNext w:val="0"/>
+        <w:keepLines w:val="0"/>
+        <w:widowControl/>
+        <w:suppressLineNumbers w:val="0"/>
+        <w:shd w:val="clear" w:fill="1E1E1E"/>
+        <w:spacing w:line="228" w:lineRule="atLeast"/>
+        <w:jc w:val="left"/>
+        <w:rPr>
+          <w:rFonts w:hint="default" w:ascii="Consolas" w:hAnsi="Consolas" w:eastAsia="Consolas" w:cs="Consolas"/>
+          <w:b w:val="0"/>
+          <w:bCs w:val="0"/>
+          <w:color w:val="D4D4D4"/>
+          <w:sz w:val="16"/>
+          <w:szCs w:val="16"/>
+        </w:rPr>
+      </w:pPr>
+      <w:r>
+        <w:rPr>
+          <w:rFonts w:hint="default" w:ascii="Consolas" w:hAnsi="Consolas" w:eastAsia="Consolas" w:cs="Consolas"/>
+          <w:b w:val="0"/>
+          <w:bCs w:val="0"/>
+          <w:color w:val="D4D4D4"/>
+          <w:kern w:val="0"/>
+          <w:sz w:val="16"/>
+          <w:szCs w:val="16"/>
+          <w:shd w:val="clear" w:fill="1E1E1E"/>
+          <w:lang w:val="en-US" w:eastAsia="zh-CN" w:bidi="ar"/>
+        </w:rPr>
+        <w:t xml:space="preserve">    </w:t>
+      </w:r>
+      <w:r>
+        <w:rPr>
+          <w:rFonts w:hint="default" w:ascii="Consolas" w:hAnsi="Consolas" w:eastAsia="Consolas" w:cs="Consolas"/>
+          <w:b w:val="0"/>
+          <w:bCs w:val="0"/>
+          <w:color w:val="9CDCFE"/>
+          <w:kern w:val="0"/>
+          <w:sz w:val="16"/>
+          <w:szCs w:val="16"/>
+          <w:shd w:val="clear" w:fill="1E1E1E"/>
+          <w:lang w:val="en-US" w:eastAsia="zh-CN" w:bidi="ar"/>
+        </w:rPr>
+        <w:t>cmp</w:t>
+      </w:r>
+      <w:r>
+        <w:rPr>
+          <w:rFonts w:hint="default" w:ascii="Consolas" w:hAnsi="Consolas" w:eastAsia="Consolas" w:cs="Consolas"/>
+          <w:b w:val="0"/>
+          <w:bCs w:val="0"/>
+          <w:color w:val="D4D4D4"/>
+          <w:kern w:val="0"/>
+          <w:sz w:val="16"/>
+          <w:szCs w:val="16"/>
+          <w:shd w:val="clear" w:fill="1E1E1E"/>
+          <w:lang w:val="en-US" w:eastAsia="zh-CN" w:bidi="ar"/>
+        </w:rPr>
+        <w:t>.</w:t>
+      </w:r>
+      <w:r>
+        <w:rPr>
+          <w:rFonts w:hint="default" w:ascii="Consolas" w:hAnsi="Consolas" w:eastAsia="Consolas" w:cs="Consolas"/>
+          <w:b w:val="0"/>
+          <w:bCs w:val="0"/>
+          <w:color w:val="DCDCAA"/>
+          <w:kern w:val="0"/>
+          <w:sz w:val="16"/>
+          <w:szCs w:val="16"/>
+          <w:shd w:val="clear" w:fill="1E1E1E"/>
+          <w:lang w:val="en-US" w:eastAsia="zh-CN" w:bidi="ar"/>
+        </w:rPr>
+        <w:t>generate_r1cs_constraints</w:t>
+      </w:r>
+      <w:r>
+        <w:rPr>
+          <w:rFonts w:hint="default" w:ascii="Consolas" w:hAnsi="Consolas" w:eastAsia="Consolas" w:cs="Consolas"/>
+          <w:b w:val="0"/>
+          <w:bCs w:val="0"/>
+          <w:color w:val="D4D4D4"/>
+          <w:kern w:val="0"/>
+          <w:sz w:val="16"/>
+          <w:szCs w:val="16"/>
+          <w:shd w:val="clear" w:fill="1E1E1E"/>
+          <w:lang w:val="en-US" w:eastAsia="zh-CN" w:bidi="ar"/>
+        </w:rPr>
+        <w:t>();</w:t>
+      </w:r>
+    </w:p>
+    <w:p>
+      <w:pPr>
+        <w:keepNext w:val="0"/>
+        <w:keepLines w:val="0"/>
+        <w:widowControl/>
+        <w:suppressLineNumbers w:val="0"/>
+        <w:shd w:val="clear" w:fill="1E1E1E"/>
+        <w:spacing w:line="228" w:lineRule="atLeast"/>
+        <w:jc w:val="left"/>
+        <w:rPr>
+          <w:rFonts w:hint="default" w:ascii="Consolas" w:hAnsi="Consolas" w:eastAsia="Consolas" w:cs="Consolas"/>
+          <w:b w:val="0"/>
+          <w:bCs w:val="0"/>
+          <w:color w:val="D4D4D4"/>
+          <w:sz w:val="16"/>
+          <w:szCs w:val="16"/>
+        </w:rPr>
+      </w:pPr>
+      <w:r>
+        <w:rPr>
+          <w:rFonts w:hint="default" w:ascii="Consolas" w:hAnsi="Consolas" w:eastAsia="Consolas" w:cs="Consolas"/>
+          <w:b w:val="0"/>
+          <w:bCs w:val="0"/>
+          <w:color w:val="6A9955"/>
+          <w:kern w:val="0"/>
+          <w:sz w:val="16"/>
+          <w:szCs w:val="16"/>
+          <w:shd w:val="clear" w:fill="1E1E1E"/>
+          <w:lang w:val="en-US" w:eastAsia="zh-CN" w:bidi="ar"/>
+        </w:rPr>
+        <w:t>    //添加一个约束，要求less*1=1，也就是less必须为true。如果是判断小于等于，则添加less_or_eq*1=1的约束</w:t>
+      </w:r>
+    </w:p>
+    <w:p>
+      <w:pPr>
+        <w:keepNext w:val="0"/>
+        <w:keepLines w:val="0"/>
+        <w:widowControl/>
+        <w:suppressLineNumbers w:val="0"/>
+        <w:shd w:val="clear" w:fill="1E1E1E"/>
+        <w:spacing w:line="228" w:lineRule="atLeast"/>
+        <w:jc w:val="left"/>
+        <w:rPr>
+          <w:rFonts w:hint="default" w:ascii="Consolas" w:hAnsi="Consolas" w:eastAsia="Consolas" w:cs="Consolas"/>
+          <w:b w:val="0"/>
+          <w:bCs w:val="0"/>
+          <w:color w:val="D4D4D4"/>
+          <w:sz w:val="16"/>
+          <w:szCs w:val="16"/>
+        </w:rPr>
+      </w:pPr>
+      <w:r>
+        <w:rPr>
+          <w:rFonts w:hint="default" w:ascii="Consolas" w:hAnsi="Consolas" w:eastAsia="Consolas" w:cs="Consolas"/>
+          <w:b w:val="0"/>
+          <w:bCs w:val="0"/>
+          <w:color w:val="D4D4D4"/>
+          <w:kern w:val="0"/>
+          <w:sz w:val="16"/>
+          <w:szCs w:val="16"/>
+          <w:shd w:val="clear" w:fill="1E1E1E"/>
+          <w:lang w:val="en-US" w:eastAsia="zh-CN" w:bidi="ar"/>
+        </w:rPr>
+        <w:t xml:space="preserve">    </w:t>
+      </w:r>
+      <w:r>
+        <w:rPr>
+          <w:rFonts w:hint="default" w:ascii="Consolas" w:hAnsi="Consolas" w:eastAsia="Consolas" w:cs="Consolas"/>
+          <w:b w:val="0"/>
+          <w:bCs w:val="0"/>
+          <w:color w:val="9CDCFE"/>
+          <w:kern w:val="0"/>
+          <w:sz w:val="16"/>
+          <w:szCs w:val="16"/>
+          <w:shd w:val="clear" w:fill="1E1E1E"/>
+          <w:lang w:val="en-US" w:eastAsia="zh-CN" w:bidi="ar"/>
+        </w:rPr>
+        <w:t>pb</w:t>
+      </w:r>
+      <w:r>
+        <w:rPr>
+          <w:rFonts w:hint="default" w:ascii="Consolas" w:hAnsi="Consolas" w:eastAsia="Consolas" w:cs="Consolas"/>
+          <w:b w:val="0"/>
+          <w:bCs w:val="0"/>
+          <w:color w:val="D4D4D4"/>
+          <w:kern w:val="0"/>
+          <w:sz w:val="16"/>
+          <w:szCs w:val="16"/>
+          <w:shd w:val="clear" w:fill="1E1E1E"/>
+          <w:lang w:val="en-US" w:eastAsia="zh-CN" w:bidi="ar"/>
+        </w:rPr>
+        <w:t>.</w:t>
+      </w:r>
+      <w:r>
+        <w:rPr>
+          <w:rFonts w:hint="default" w:ascii="Consolas" w:hAnsi="Consolas" w:eastAsia="Consolas" w:cs="Consolas"/>
+          <w:b w:val="0"/>
+          <w:bCs w:val="0"/>
+          <w:color w:val="DCDCAA"/>
+          <w:kern w:val="0"/>
+          <w:sz w:val="16"/>
+          <w:szCs w:val="16"/>
+          <w:shd w:val="clear" w:fill="1E1E1E"/>
+          <w:lang w:val="en-US" w:eastAsia="zh-CN" w:bidi="ar"/>
+        </w:rPr>
+        <w:t>add_r1cs_constraint</w:t>
+      </w:r>
+      <w:r>
+        <w:rPr>
+          <w:rFonts w:hint="default" w:ascii="Consolas" w:hAnsi="Consolas" w:eastAsia="Consolas" w:cs="Consolas"/>
+          <w:b w:val="0"/>
+          <w:bCs w:val="0"/>
+          <w:color w:val="D4D4D4"/>
+          <w:kern w:val="0"/>
+          <w:sz w:val="16"/>
+          <w:szCs w:val="16"/>
+          <w:shd w:val="clear" w:fill="1E1E1E"/>
+          <w:lang w:val="en-US" w:eastAsia="zh-CN" w:bidi="ar"/>
+        </w:rPr>
+        <w:t>(</w:t>
+      </w:r>
+      <w:r>
+        <w:rPr>
+          <w:rFonts w:hint="default" w:ascii="Consolas" w:hAnsi="Consolas" w:eastAsia="Consolas" w:cs="Consolas"/>
+          <w:b w:val="0"/>
+          <w:bCs w:val="0"/>
+          <w:color w:val="DCDCAA"/>
+          <w:kern w:val="0"/>
+          <w:sz w:val="16"/>
+          <w:szCs w:val="16"/>
+          <w:shd w:val="clear" w:fill="1E1E1E"/>
+          <w:lang w:val="en-US" w:eastAsia="zh-CN" w:bidi="ar"/>
+        </w:rPr>
+        <w:t>r1cs_constraint</w:t>
+      </w:r>
+      <w:r>
+        <w:rPr>
+          <w:rFonts w:hint="default" w:ascii="Consolas" w:hAnsi="Consolas" w:eastAsia="Consolas" w:cs="Consolas"/>
+          <w:b w:val="0"/>
+          <w:bCs w:val="0"/>
+          <w:color w:val="D4D4D4"/>
+          <w:kern w:val="0"/>
+          <w:sz w:val="16"/>
+          <w:szCs w:val="16"/>
+          <w:shd w:val="clear" w:fill="1E1E1E"/>
+          <w:lang w:val="en-US" w:eastAsia="zh-CN" w:bidi="ar"/>
+        </w:rPr>
+        <w:t>&lt;</w:t>
+      </w:r>
+      <w:r>
+        <w:rPr>
+          <w:rFonts w:hint="default" w:ascii="Consolas" w:hAnsi="Consolas" w:eastAsia="Consolas" w:cs="Consolas"/>
+          <w:b w:val="0"/>
+          <w:bCs w:val="0"/>
+          <w:color w:val="4EC9B0"/>
+          <w:kern w:val="0"/>
+          <w:sz w:val="16"/>
+          <w:szCs w:val="16"/>
+          <w:shd w:val="clear" w:fill="1E1E1E"/>
+          <w:lang w:val="en-US" w:eastAsia="zh-CN" w:bidi="ar"/>
+        </w:rPr>
+        <w:t>FieldT</w:t>
+      </w:r>
+      <w:r>
+        <w:rPr>
+          <w:rFonts w:hint="default" w:ascii="Consolas" w:hAnsi="Consolas" w:eastAsia="Consolas" w:cs="Consolas"/>
+          <w:b w:val="0"/>
+          <w:bCs w:val="0"/>
+          <w:color w:val="D4D4D4"/>
+          <w:kern w:val="0"/>
+          <w:sz w:val="16"/>
+          <w:szCs w:val="16"/>
+          <w:shd w:val="clear" w:fill="1E1E1E"/>
+          <w:lang w:val="en-US" w:eastAsia="zh-CN" w:bidi="ar"/>
+        </w:rPr>
+        <w:t>&gt;(less,</w:t>
+      </w:r>
+      <w:r>
+        <w:rPr>
+          <w:rFonts w:hint="default" w:ascii="Consolas" w:hAnsi="Consolas" w:eastAsia="Consolas" w:cs="Consolas"/>
+          <w:b w:val="0"/>
+          <w:bCs w:val="0"/>
+          <w:color w:val="B5CEA8"/>
+          <w:kern w:val="0"/>
+          <w:sz w:val="16"/>
+          <w:szCs w:val="16"/>
+          <w:shd w:val="clear" w:fill="1E1E1E"/>
+          <w:lang w:val="en-US" w:eastAsia="zh-CN" w:bidi="ar"/>
+        </w:rPr>
+        <w:t>1</w:t>
+      </w:r>
+      <w:r>
+        <w:rPr>
+          <w:rFonts w:hint="default" w:ascii="Consolas" w:hAnsi="Consolas" w:eastAsia="Consolas" w:cs="Consolas"/>
+          <w:b w:val="0"/>
+          <w:bCs w:val="0"/>
+          <w:color w:val="D4D4D4"/>
+          <w:kern w:val="0"/>
+          <w:sz w:val="16"/>
+          <w:szCs w:val="16"/>
+          <w:shd w:val="clear" w:fill="1E1E1E"/>
+          <w:lang w:val="en-US" w:eastAsia="zh-CN" w:bidi="ar"/>
+        </w:rPr>
+        <w:t>,</w:t>
+      </w:r>
+      <w:r>
+        <w:rPr>
+          <w:rFonts w:hint="default" w:ascii="Consolas" w:hAnsi="Consolas" w:eastAsia="Consolas" w:cs="Consolas"/>
+          <w:b w:val="0"/>
+          <w:bCs w:val="0"/>
+          <w:color w:val="4EC9B0"/>
+          <w:kern w:val="0"/>
+          <w:sz w:val="16"/>
+          <w:szCs w:val="16"/>
+          <w:shd w:val="clear" w:fill="1E1E1E"/>
+          <w:lang w:val="en-US" w:eastAsia="zh-CN" w:bidi="ar"/>
+        </w:rPr>
+        <w:t>FieldT</w:t>
+      </w:r>
+      <w:r>
+        <w:rPr>
+          <w:rFonts w:hint="default" w:ascii="Consolas" w:hAnsi="Consolas" w:eastAsia="Consolas" w:cs="Consolas"/>
+          <w:b w:val="0"/>
+          <w:bCs w:val="0"/>
+          <w:color w:val="D4D4D4"/>
+          <w:kern w:val="0"/>
+          <w:sz w:val="16"/>
+          <w:szCs w:val="16"/>
+          <w:shd w:val="clear" w:fill="1E1E1E"/>
+          <w:lang w:val="en-US" w:eastAsia="zh-CN" w:bidi="ar"/>
+        </w:rPr>
+        <w:t>::</w:t>
+      </w:r>
+      <w:r>
+        <w:rPr>
+          <w:rFonts w:hint="default" w:ascii="Consolas" w:hAnsi="Consolas" w:eastAsia="Consolas" w:cs="Consolas"/>
+          <w:b w:val="0"/>
+          <w:bCs w:val="0"/>
+          <w:color w:val="DCDCAA"/>
+          <w:kern w:val="0"/>
+          <w:sz w:val="16"/>
+          <w:szCs w:val="16"/>
+          <w:shd w:val="clear" w:fill="1E1E1E"/>
+          <w:lang w:val="en-US" w:eastAsia="zh-CN" w:bidi="ar"/>
+        </w:rPr>
+        <w:t>one</w:t>
+      </w:r>
+      <w:r>
+        <w:rPr>
+          <w:rFonts w:hint="default" w:ascii="Consolas" w:hAnsi="Consolas" w:eastAsia="Consolas" w:cs="Consolas"/>
+          <w:b w:val="0"/>
+          <w:bCs w:val="0"/>
+          <w:color w:val="D4D4D4"/>
+          <w:kern w:val="0"/>
+          <w:sz w:val="16"/>
+          <w:szCs w:val="16"/>
+          <w:shd w:val="clear" w:fill="1E1E1E"/>
+          <w:lang w:val="en-US" w:eastAsia="zh-CN" w:bidi="ar"/>
+        </w:rPr>
+        <w:t>()));</w:t>
+      </w:r>
+    </w:p>
+    <w:p>
+      <w:pPr>
+        <w:numPr>
+          <w:numId w:val="0"/>
+        </w:numPr>
+        <w:ind w:left="420" w:leftChars="0" w:firstLine="420" w:firstLineChars="0"/>
+        <w:rPr>
+          <w:rFonts w:hint="default" w:ascii="宋体" w:hAnsi="宋体" w:eastAsia="宋体"/>
+          <w:lang w:val="en-US" w:eastAsia="zh-CN"/>
+        </w:rPr>
+      </w:pPr>
+    </w:p>
+    <w:p>
+      <w:pPr>
+        <w:numPr>
+          <w:ilvl w:val="0"/>
+          <w:numId w:val="8"/>
+        </w:numPr>
+        <w:ind w:left="0" w:leftChars="0" w:firstLine="420" w:firstLineChars="0"/>
+        <w:rPr>
+          <w:rFonts w:ascii="宋体" w:hAnsi="宋体" w:eastAsia="宋体"/>
+        </w:rPr>
+      </w:pPr>
+      <w:r>
+        <w:rPr>
+          <w:rFonts w:hint="eastAsia" w:ascii="宋体" w:hAnsi="宋体" w:eastAsia="宋体"/>
+          <w:lang w:val="en-US" w:eastAsia="zh-CN"/>
+        </w:rPr>
+        <w:t>生成证明密钥和验证密钥</w:t>
+      </w:r>
+    </w:p>
+    <w:p>
+      <w:pPr>
+        <w:widowControl w:val="0"/>
+        <w:numPr>
+          <w:numId w:val="0"/>
+        </w:numPr>
+        <w:ind w:left="420" w:leftChars="0" w:firstLine="420" w:firstLineChars="0"/>
+        <w:jc w:val="both"/>
+        <w:rPr>
+          <w:rFonts w:hint="eastAsia" w:ascii="宋体" w:hAnsi="宋体" w:eastAsia="宋体"/>
+          <w:lang w:val="en-US" w:eastAsia="zh-CN"/>
+        </w:rPr>
+      </w:pPr>
+      <w:r>
+        <w:rPr>
+          <w:rFonts w:hint="eastAsia" w:ascii="宋体" w:hAnsi="宋体" w:eastAsia="宋体"/>
+          <w:lang w:val="en-US" w:eastAsia="zh-CN"/>
+        </w:rPr>
+        <w:t>在这个阶段，需要把生成的证明密钥和验证密钥输入到对应文件并存储。证明密钥是银行使用的，验证密钥是银行合作商户使用的，创建setup.cpp，如下：</w:t>
+      </w:r>
+    </w:p>
+    <w:p>
+      <w:pPr>
+        <w:widowControl w:val="0"/>
+        <w:numPr>
+          <w:numId w:val="0"/>
+        </w:numPr>
+        <w:ind w:left="420" w:leftChars="0" w:firstLine="420" w:firstLineChars="0"/>
+        <w:jc w:val="both"/>
+        <w:rPr>
+          <w:rFonts w:hint="eastAsia" w:ascii="宋体" w:hAnsi="宋体" w:eastAsia="宋体"/>
+          <w:lang w:val="en-US" w:eastAsia="zh-CN"/>
+        </w:rPr>
+      </w:pPr>
+      <w:r>
+        <w:rPr>
+          <w:rFonts w:hint="eastAsia" w:ascii="宋体" w:hAnsi="宋体" w:eastAsia="宋体"/>
+          <w:lang w:val="en-US" w:eastAsia="zh-CN"/>
+        </w:rPr>
+        <w:t>首先创建面包板（这里直接调用公用函数build_protoboard()），并生成约束。指导生成密钥对，并保存到相应的文件中：</w:t>
+      </w:r>
+    </w:p>
+    <w:p>
+      <w:pPr>
+        <w:keepNext w:val="0"/>
+        <w:keepLines w:val="0"/>
+        <w:widowControl/>
+        <w:suppressLineNumbers w:val="0"/>
+        <w:shd w:val="clear" w:fill="1E1E1E"/>
+        <w:spacing w:line="228" w:lineRule="atLeast"/>
+        <w:jc w:val="left"/>
+        <w:rPr>
+          <w:rFonts w:ascii="Consolas" w:hAnsi="Consolas" w:eastAsia="Consolas" w:cs="Consolas"/>
+          <w:b w:val="0"/>
+          <w:bCs w:val="0"/>
+          <w:color w:val="D4D4D4"/>
+          <w:sz w:val="16"/>
+          <w:szCs w:val="16"/>
+        </w:rPr>
+      </w:pPr>
+      <w:r>
+        <w:rPr>
+          <w:rFonts w:hint="default" w:ascii="Consolas" w:hAnsi="Consolas" w:eastAsia="Consolas" w:cs="Consolas"/>
+          <w:b w:val="0"/>
+          <w:bCs w:val="0"/>
+          <w:color w:val="6A9955"/>
+          <w:kern w:val="0"/>
+          <w:sz w:val="16"/>
+          <w:szCs w:val="16"/>
+          <w:shd w:val="clear" w:fill="1E1E1E"/>
+          <w:lang w:val="en-US" w:eastAsia="zh-CN" w:bidi="ar"/>
+        </w:rPr>
+        <w:t>    //生成密钥对</w:t>
+      </w:r>
+    </w:p>
+    <w:p>
+      <w:pPr>
+        <w:keepNext w:val="0"/>
+        <w:keepLines w:val="0"/>
+        <w:widowControl/>
+        <w:suppressLineNumbers w:val="0"/>
+        <w:shd w:val="clear" w:fill="1E1E1E"/>
+        <w:spacing w:line="228" w:lineRule="atLeast"/>
+        <w:jc w:val="left"/>
+        <w:rPr>
+          <w:rFonts w:hint="default" w:ascii="Consolas" w:hAnsi="Consolas" w:eastAsia="Consolas" w:cs="Consolas"/>
+          <w:b w:val="0"/>
+          <w:bCs w:val="0"/>
+          <w:color w:val="D4D4D4"/>
+          <w:sz w:val="16"/>
+          <w:szCs w:val="16"/>
+        </w:rPr>
+      </w:pPr>
+      <w:r>
+        <w:rPr>
+          <w:rFonts w:hint="default" w:ascii="Consolas" w:hAnsi="Consolas" w:eastAsia="Consolas" w:cs="Consolas"/>
+          <w:b w:val="0"/>
+          <w:bCs w:val="0"/>
+          <w:color w:val="D4D4D4"/>
+          <w:kern w:val="0"/>
+          <w:sz w:val="16"/>
+          <w:szCs w:val="16"/>
+          <w:shd w:val="clear" w:fill="1E1E1E"/>
+          <w:lang w:val="en-US" w:eastAsia="zh-CN" w:bidi="ar"/>
+        </w:rPr>
+        <w:t xml:space="preserve">    </w:t>
+      </w:r>
+      <w:r>
+        <w:rPr>
+          <w:rFonts w:hint="default" w:ascii="Consolas" w:hAnsi="Consolas" w:eastAsia="Consolas" w:cs="Consolas"/>
+          <w:b w:val="0"/>
+          <w:bCs w:val="0"/>
+          <w:color w:val="569CD6"/>
+          <w:kern w:val="0"/>
+          <w:sz w:val="16"/>
+          <w:szCs w:val="16"/>
+          <w:shd w:val="clear" w:fill="1E1E1E"/>
+          <w:lang w:val="en-US" w:eastAsia="zh-CN" w:bidi="ar"/>
+        </w:rPr>
+        <w:t>const</w:t>
+      </w:r>
+      <w:r>
+        <w:rPr>
+          <w:rFonts w:hint="default" w:ascii="Consolas" w:hAnsi="Consolas" w:eastAsia="Consolas" w:cs="Consolas"/>
+          <w:b w:val="0"/>
+          <w:bCs w:val="0"/>
+          <w:color w:val="D4D4D4"/>
+          <w:kern w:val="0"/>
+          <w:sz w:val="16"/>
+          <w:szCs w:val="16"/>
+          <w:shd w:val="clear" w:fill="1E1E1E"/>
+          <w:lang w:val="en-US" w:eastAsia="zh-CN" w:bidi="ar"/>
+        </w:rPr>
+        <w:t xml:space="preserve"> r1cs_gg_ppzksnark_keypair&lt;default_r1cs_gg_ppzksnark_pp&gt;</w:t>
+      </w:r>
+      <w:r>
+        <w:rPr>
+          <w:rFonts w:hint="default" w:ascii="Consolas" w:hAnsi="Consolas" w:eastAsia="Consolas" w:cs="Consolas"/>
+          <w:b w:val="0"/>
+          <w:bCs w:val="0"/>
+          <w:color w:val="9CDCFE"/>
+          <w:kern w:val="0"/>
+          <w:sz w:val="16"/>
+          <w:szCs w:val="16"/>
+          <w:shd w:val="clear" w:fill="1E1E1E"/>
+          <w:lang w:val="en-US" w:eastAsia="zh-CN" w:bidi="ar"/>
+        </w:rPr>
+        <w:t>keypair</w:t>
+      </w:r>
+      <w:r>
+        <w:rPr>
+          <w:rFonts w:hint="default" w:ascii="Consolas" w:hAnsi="Consolas" w:eastAsia="Consolas" w:cs="Consolas"/>
+          <w:b w:val="0"/>
+          <w:bCs w:val="0"/>
+          <w:color w:val="D4D4D4"/>
+          <w:kern w:val="0"/>
+          <w:sz w:val="16"/>
+          <w:szCs w:val="16"/>
+          <w:shd w:val="clear" w:fill="1E1E1E"/>
+          <w:lang w:val="en-US" w:eastAsia="zh-CN" w:bidi="ar"/>
+        </w:rPr>
+        <w:t>=</w:t>
+      </w:r>
+      <w:r>
+        <w:rPr>
+          <w:rFonts w:hint="default" w:ascii="Consolas" w:hAnsi="Consolas" w:eastAsia="Consolas" w:cs="Consolas"/>
+          <w:b w:val="0"/>
+          <w:bCs w:val="0"/>
+          <w:color w:val="DCDCAA"/>
+          <w:kern w:val="0"/>
+          <w:sz w:val="16"/>
+          <w:szCs w:val="16"/>
+          <w:shd w:val="clear" w:fill="1E1E1E"/>
+          <w:lang w:val="en-US" w:eastAsia="zh-CN" w:bidi="ar"/>
+        </w:rPr>
+        <w:t>r1cs_gg_ppzksnark_generator</w:t>
+      </w:r>
+      <w:r>
+        <w:rPr>
+          <w:rFonts w:hint="default" w:ascii="Consolas" w:hAnsi="Consolas" w:eastAsia="Consolas" w:cs="Consolas"/>
+          <w:b w:val="0"/>
+          <w:bCs w:val="0"/>
+          <w:color w:val="D4D4D4"/>
+          <w:kern w:val="0"/>
+          <w:sz w:val="16"/>
+          <w:szCs w:val="16"/>
+          <w:shd w:val="clear" w:fill="1E1E1E"/>
+          <w:lang w:val="en-US" w:eastAsia="zh-CN" w:bidi="ar"/>
+        </w:rPr>
+        <w:t>&lt;</w:t>
+      </w:r>
+      <w:r>
+        <w:rPr>
+          <w:rFonts w:hint="default" w:ascii="Consolas" w:hAnsi="Consolas" w:eastAsia="Consolas" w:cs="Consolas"/>
+          <w:b w:val="0"/>
+          <w:bCs w:val="0"/>
+          <w:color w:val="4EC9B0"/>
+          <w:kern w:val="0"/>
+          <w:sz w:val="16"/>
+          <w:szCs w:val="16"/>
+          <w:shd w:val="clear" w:fill="1E1E1E"/>
+          <w:lang w:val="en-US" w:eastAsia="zh-CN" w:bidi="ar"/>
+        </w:rPr>
+        <w:t>default_r1cs_gg_ppzksnark_pp</w:t>
+      </w:r>
+      <w:r>
+        <w:rPr>
+          <w:rFonts w:hint="default" w:ascii="Consolas" w:hAnsi="Consolas" w:eastAsia="Consolas" w:cs="Consolas"/>
+          <w:b w:val="0"/>
+          <w:bCs w:val="0"/>
+          <w:color w:val="D4D4D4"/>
+          <w:kern w:val="0"/>
+          <w:sz w:val="16"/>
+          <w:szCs w:val="16"/>
+          <w:shd w:val="clear" w:fill="1E1E1E"/>
+          <w:lang w:val="en-US" w:eastAsia="zh-CN" w:bidi="ar"/>
+        </w:rPr>
+        <w:t>&gt;(</w:t>
+      </w:r>
+      <w:r>
+        <w:rPr>
+          <w:rFonts w:hint="default" w:ascii="Consolas" w:hAnsi="Consolas" w:eastAsia="Consolas" w:cs="Consolas"/>
+          <w:b w:val="0"/>
+          <w:bCs w:val="0"/>
+          <w:color w:val="9CDCFE"/>
+          <w:kern w:val="0"/>
+          <w:sz w:val="16"/>
+          <w:szCs w:val="16"/>
+          <w:shd w:val="clear" w:fill="1E1E1E"/>
+          <w:lang w:val="en-US" w:eastAsia="zh-CN" w:bidi="ar"/>
+        </w:rPr>
+        <w:t>constraint_system</w:t>
+      </w:r>
+      <w:r>
+        <w:rPr>
+          <w:rFonts w:hint="default" w:ascii="Consolas" w:hAnsi="Consolas" w:eastAsia="Consolas" w:cs="Consolas"/>
+          <w:b w:val="0"/>
+          <w:bCs w:val="0"/>
+          <w:color w:val="D4D4D4"/>
+          <w:kern w:val="0"/>
+          <w:sz w:val="16"/>
+          <w:szCs w:val="16"/>
+          <w:shd w:val="clear" w:fill="1E1E1E"/>
+          <w:lang w:val="en-US" w:eastAsia="zh-CN" w:bidi="ar"/>
+        </w:rPr>
+        <w:t>);</w:t>
+      </w:r>
+    </w:p>
+    <w:p>
+      <w:pPr>
+        <w:keepNext w:val="0"/>
+        <w:keepLines w:val="0"/>
+        <w:widowControl/>
+        <w:suppressLineNumbers w:val="0"/>
+        <w:shd w:val="clear" w:fill="1E1E1E"/>
+        <w:spacing w:line="228" w:lineRule="atLeast"/>
+        <w:jc w:val="left"/>
+        <w:rPr>
+          <w:rFonts w:hint="default" w:ascii="Consolas" w:hAnsi="Consolas" w:eastAsia="Consolas" w:cs="Consolas"/>
+          <w:b w:val="0"/>
+          <w:bCs w:val="0"/>
+          <w:color w:val="D4D4D4"/>
+          <w:sz w:val="16"/>
+          <w:szCs w:val="16"/>
+        </w:rPr>
+      </w:pPr>
+      <w:r>
+        <w:rPr>
+          <w:rFonts w:hint="default" w:ascii="Consolas" w:hAnsi="Consolas" w:eastAsia="Consolas" w:cs="Consolas"/>
+          <w:b w:val="0"/>
+          <w:bCs w:val="0"/>
+          <w:color w:val="6A9955"/>
+          <w:kern w:val="0"/>
+          <w:sz w:val="16"/>
+          <w:szCs w:val="16"/>
+          <w:shd w:val="clear" w:fill="1E1E1E"/>
+          <w:lang w:val="en-US" w:eastAsia="zh-CN" w:bidi="ar"/>
+        </w:rPr>
+        <w:t>    //保存证明密钥到文件bank_pk.raw</w:t>
+      </w:r>
+    </w:p>
+    <w:p>
+      <w:pPr>
+        <w:keepNext w:val="0"/>
+        <w:keepLines w:val="0"/>
+        <w:widowControl/>
+        <w:suppressLineNumbers w:val="0"/>
+        <w:shd w:val="clear" w:fill="1E1E1E"/>
+        <w:spacing w:line="228" w:lineRule="atLeast"/>
+        <w:jc w:val="left"/>
+        <w:rPr>
+          <w:rFonts w:hint="default" w:ascii="Consolas" w:hAnsi="Consolas" w:eastAsia="Consolas" w:cs="Consolas"/>
+          <w:b w:val="0"/>
+          <w:bCs w:val="0"/>
+          <w:color w:val="D4D4D4"/>
+          <w:sz w:val="16"/>
+          <w:szCs w:val="16"/>
+        </w:rPr>
+      </w:pPr>
+      <w:r>
+        <w:rPr>
+          <w:rFonts w:hint="default" w:ascii="Consolas" w:hAnsi="Consolas" w:eastAsia="Consolas" w:cs="Consolas"/>
+          <w:b w:val="0"/>
+          <w:bCs w:val="0"/>
+          <w:color w:val="D4D4D4"/>
+          <w:kern w:val="0"/>
+          <w:sz w:val="16"/>
+          <w:szCs w:val="16"/>
+          <w:shd w:val="clear" w:fill="1E1E1E"/>
+          <w:lang w:val="en-US" w:eastAsia="zh-CN" w:bidi="ar"/>
+        </w:rPr>
+        <w:t xml:space="preserve">    fstream </w:t>
+      </w:r>
+      <w:r>
+        <w:rPr>
+          <w:rFonts w:hint="default" w:ascii="Consolas" w:hAnsi="Consolas" w:eastAsia="Consolas" w:cs="Consolas"/>
+          <w:b w:val="0"/>
+          <w:bCs w:val="0"/>
+          <w:color w:val="9CDCFE"/>
+          <w:kern w:val="0"/>
+          <w:sz w:val="16"/>
+          <w:szCs w:val="16"/>
+          <w:shd w:val="clear" w:fill="1E1E1E"/>
+          <w:lang w:val="en-US" w:eastAsia="zh-CN" w:bidi="ar"/>
+        </w:rPr>
+        <w:t>pk</w:t>
+      </w:r>
+      <w:r>
+        <w:rPr>
+          <w:rFonts w:hint="default" w:ascii="Consolas" w:hAnsi="Consolas" w:eastAsia="Consolas" w:cs="Consolas"/>
+          <w:b w:val="0"/>
+          <w:bCs w:val="0"/>
+          <w:color w:val="D4D4D4"/>
+          <w:kern w:val="0"/>
+          <w:sz w:val="16"/>
+          <w:szCs w:val="16"/>
+          <w:shd w:val="clear" w:fill="1E1E1E"/>
+          <w:lang w:val="en-US" w:eastAsia="zh-CN" w:bidi="ar"/>
+        </w:rPr>
+        <w:t>(</w:t>
+      </w:r>
+      <w:r>
+        <w:rPr>
+          <w:rFonts w:hint="default" w:ascii="Consolas" w:hAnsi="Consolas" w:eastAsia="Consolas" w:cs="Consolas"/>
+          <w:b w:val="0"/>
+          <w:bCs w:val="0"/>
+          <w:color w:val="CE9178"/>
+          <w:kern w:val="0"/>
+          <w:sz w:val="16"/>
+          <w:szCs w:val="16"/>
+          <w:shd w:val="clear" w:fill="1E1E1E"/>
+          <w:lang w:val="en-US" w:eastAsia="zh-CN" w:bidi="ar"/>
+        </w:rPr>
+        <w:t>"bank_pk.raw"</w:t>
+      </w:r>
+      <w:r>
+        <w:rPr>
+          <w:rFonts w:hint="default" w:ascii="Consolas" w:hAnsi="Consolas" w:eastAsia="Consolas" w:cs="Consolas"/>
+          <w:b w:val="0"/>
+          <w:bCs w:val="0"/>
+          <w:color w:val="D4D4D4"/>
+          <w:kern w:val="0"/>
+          <w:sz w:val="16"/>
+          <w:szCs w:val="16"/>
+          <w:shd w:val="clear" w:fill="1E1E1E"/>
+          <w:lang w:val="en-US" w:eastAsia="zh-CN" w:bidi="ar"/>
+        </w:rPr>
+        <w:t>,</w:t>
+      </w:r>
+      <w:r>
+        <w:rPr>
+          <w:rFonts w:hint="default" w:ascii="Consolas" w:hAnsi="Consolas" w:eastAsia="Consolas" w:cs="Consolas"/>
+          <w:b w:val="0"/>
+          <w:bCs w:val="0"/>
+          <w:color w:val="4EC9B0"/>
+          <w:kern w:val="0"/>
+          <w:sz w:val="16"/>
+          <w:szCs w:val="16"/>
+          <w:shd w:val="clear" w:fill="1E1E1E"/>
+          <w:lang w:val="en-US" w:eastAsia="zh-CN" w:bidi="ar"/>
+        </w:rPr>
+        <w:t>ios_base</w:t>
+      </w:r>
+      <w:r>
+        <w:rPr>
+          <w:rFonts w:hint="default" w:ascii="Consolas" w:hAnsi="Consolas" w:eastAsia="Consolas" w:cs="Consolas"/>
+          <w:b w:val="0"/>
+          <w:bCs w:val="0"/>
+          <w:color w:val="D4D4D4"/>
+          <w:kern w:val="0"/>
+          <w:sz w:val="16"/>
+          <w:szCs w:val="16"/>
+          <w:shd w:val="clear" w:fill="1E1E1E"/>
+          <w:lang w:val="en-US" w:eastAsia="zh-CN" w:bidi="ar"/>
+        </w:rPr>
+        <w:t>::out);</w:t>
+      </w:r>
+    </w:p>
+    <w:p>
+      <w:pPr>
+        <w:keepNext w:val="0"/>
+        <w:keepLines w:val="0"/>
+        <w:widowControl/>
+        <w:suppressLineNumbers w:val="0"/>
+        <w:shd w:val="clear" w:fill="1E1E1E"/>
+        <w:spacing w:line="228" w:lineRule="atLeast"/>
+        <w:jc w:val="left"/>
+        <w:rPr>
+          <w:rFonts w:hint="default" w:ascii="Consolas" w:hAnsi="Consolas" w:eastAsia="Consolas" w:cs="Consolas"/>
+          <w:b w:val="0"/>
+          <w:bCs w:val="0"/>
+          <w:color w:val="D4D4D4"/>
+          <w:sz w:val="16"/>
+          <w:szCs w:val="16"/>
+        </w:rPr>
+      </w:pPr>
+      <w:r>
+        <w:rPr>
+          <w:rFonts w:hint="default" w:ascii="Consolas" w:hAnsi="Consolas" w:eastAsia="Consolas" w:cs="Consolas"/>
+          <w:b w:val="0"/>
+          <w:bCs w:val="0"/>
+          <w:color w:val="D4D4D4"/>
+          <w:kern w:val="0"/>
+          <w:sz w:val="16"/>
+          <w:szCs w:val="16"/>
+          <w:shd w:val="clear" w:fill="1E1E1E"/>
+          <w:lang w:val="en-US" w:eastAsia="zh-CN" w:bidi="ar"/>
+        </w:rPr>
+        <w:t xml:space="preserve">    </w:t>
+      </w:r>
+      <w:r>
+        <w:rPr>
+          <w:rFonts w:hint="default" w:ascii="Consolas" w:hAnsi="Consolas" w:eastAsia="Consolas" w:cs="Consolas"/>
+          <w:b w:val="0"/>
+          <w:bCs w:val="0"/>
+          <w:color w:val="9CDCFE"/>
+          <w:kern w:val="0"/>
+          <w:sz w:val="16"/>
+          <w:szCs w:val="16"/>
+          <w:shd w:val="clear" w:fill="1E1E1E"/>
+          <w:lang w:val="en-US" w:eastAsia="zh-CN" w:bidi="ar"/>
+        </w:rPr>
+        <w:t>pk</w:t>
+      </w:r>
+      <w:r>
+        <w:rPr>
+          <w:rFonts w:hint="default" w:ascii="Consolas" w:hAnsi="Consolas" w:eastAsia="Consolas" w:cs="Consolas"/>
+          <w:b w:val="0"/>
+          <w:bCs w:val="0"/>
+          <w:color w:val="D4D4D4"/>
+          <w:kern w:val="0"/>
+          <w:sz w:val="16"/>
+          <w:szCs w:val="16"/>
+          <w:shd w:val="clear" w:fill="1E1E1E"/>
+          <w:lang w:val="en-US" w:eastAsia="zh-CN" w:bidi="ar"/>
+        </w:rPr>
+        <w:t>&lt;&lt;</w:t>
+      </w:r>
+      <w:r>
+        <w:rPr>
+          <w:rFonts w:hint="default" w:ascii="Consolas" w:hAnsi="Consolas" w:eastAsia="Consolas" w:cs="Consolas"/>
+          <w:b w:val="0"/>
+          <w:bCs w:val="0"/>
+          <w:color w:val="9CDCFE"/>
+          <w:kern w:val="0"/>
+          <w:sz w:val="16"/>
+          <w:szCs w:val="16"/>
+          <w:shd w:val="clear" w:fill="1E1E1E"/>
+          <w:lang w:val="en-US" w:eastAsia="zh-CN" w:bidi="ar"/>
+        </w:rPr>
+        <w:t>keypair</w:t>
+      </w:r>
+      <w:r>
+        <w:rPr>
+          <w:rFonts w:hint="default" w:ascii="Consolas" w:hAnsi="Consolas" w:eastAsia="Consolas" w:cs="Consolas"/>
+          <w:b w:val="0"/>
+          <w:bCs w:val="0"/>
+          <w:color w:val="D4D4D4"/>
+          <w:kern w:val="0"/>
+          <w:sz w:val="16"/>
+          <w:szCs w:val="16"/>
+          <w:shd w:val="clear" w:fill="1E1E1E"/>
+          <w:lang w:val="en-US" w:eastAsia="zh-CN" w:bidi="ar"/>
+        </w:rPr>
+        <w:t>.</w:t>
+      </w:r>
+      <w:r>
+        <w:rPr>
+          <w:rFonts w:hint="default" w:ascii="Consolas" w:hAnsi="Consolas" w:eastAsia="Consolas" w:cs="Consolas"/>
+          <w:b w:val="0"/>
+          <w:bCs w:val="0"/>
+          <w:color w:val="9CDCFE"/>
+          <w:kern w:val="0"/>
+          <w:sz w:val="16"/>
+          <w:szCs w:val="16"/>
+          <w:shd w:val="clear" w:fill="1E1E1E"/>
+          <w:lang w:val="en-US" w:eastAsia="zh-CN" w:bidi="ar"/>
+        </w:rPr>
+        <w:t>pk</w:t>
+      </w:r>
+      <w:r>
+        <w:rPr>
+          <w:rFonts w:hint="default" w:ascii="Consolas" w:hAnsi="Consolas" w:eastAsia="Consolas" w:cs="Consolas"/>
+          <w:b w:val="0"/>
+          <w:bCs w:val="0"/>
+          <w:color w:val="D4D4D4"/>
+          <w:kern w:val="0"/>
+          <w:sz w:val="16"/>
+          <w:szCs w:val="16"/>
+          <w:shd w:val="clear" w:fill="1E1E1E"/>
+          <w:lang w:val="en-US" w:eastAsia="zh-CN" w:bidi="ar"/>
+        </w:rPr>
+        <w:t>;</w:t>
+      </w:r>
+    </w:p>
+    <w:p>
+      <w:pPr>
+        <w:keepNext w:val="0"/>
+        <w:keepLines w:val="0"/>
+        <w:widowControl/>
+        <w:suppressLineNumbers w:val="0"/>
+        <w:shd w:val="clear" w:fill="1E1E1E"/>
+        <w:spacing w:line="228" w:lineRule="atLeast"/>
+        <w:jc w:val="left"/>
+        <w:rPr>
+          <w:rFonts w:hint="default" w:ascii="Consolas" w:hAnsi="Consolas" w:eastAsia="Consolas" w:cs="Consolas"/>
+          <w:b w:val="0"/>
+          <w:bCs w:val="0"/>
+          <w:color w:val="D4D4D4"/>
+          <w:sz w:val="16"/>
+          <w:szCs w:val="16"/>
+        </w:rPr>
+      </w:pPr>
+      <w:r>
+        <w:rPr>
+          <w:rFonts w:hint="default" w:ascii="Consolas" w:hAnsi="Consolas" w:eastAsia="Consolas" w:cs="Consolas"/>
+          <w:b w:val="0"/>
+          <w:bCs w:val="0"/>
+          <w:color w:val="D4D4D4"/>
+          <w:kern w:val="0"/>
+          <w:sz w:val="16"/>
+          <w:szCs w:val="16"/>
+          <w:shd w:val="clear" w:fill="1E1E1E"/>
+          <w:lang w:val="en-US" w:eastAsia="zh-CN" w:bidi="ar"/>
+        </w:rPr>
+        <w:t xml:space="preserve">    </w:t>
+      </w:r>
+      <w:r>
+        <w:rPr>
+          <w:rFonts w:hint="default" w:ascii="Consolas" w:hAnsi="Consolas" w:eastAsia="Consolas" w:cs="Consolas"/>
+          <w:b w:val="0"/>
+          <w:bCs w:val="0"/>
+          <w:color w:val="9CDCFE"/>
+          <w:kern w:val="0"/>
+          <w:sz w:val="16"/>
+          <w:szCs w:val="16"/>
+          <w:shd w:val="clear" w:fill="1E1E1E"/>
+          <w:lang w:val="en-US" w:eastAsia="zh-CN" w:bidi="ar"/>
+        </w:rPr>
+        <w:t>pk</w:t>
+      </w:r>
+      <w:r>
+        <w:rPr>
+          <w:rFonts w:hint="default" w:ascii="Consolas" w:hAnsi="Consolas" w:eastAsia="Consolas" w:cs="Consolas"/>
+          <w:b w:val="0"/>
+          <w:bCs w:val="0"/>
+          <w:color w:val="D4D4D4"/>
+          <w:kern w:val="0"/>
+          <w:sz w:val="16"/>
+          <w:szCs w:val="16"/>
+          <w:shd w:val="clear" w:fill="1E1E1E"/>
+          <w:lang w:val="en-US" w:eastAsia="zh-CN" w:bidi="ar"/>
+        </w:rPr>
+        <w:t>.</w:t>
+      </w:r>
+      <w:r>
+        <w:rPr>
+          <w:rFonts w:hint="default" w:ascii="Consolas" w:hAnsi="Consolas" w:eastAsia="Consolas" w:cs="Consolas"/>
+          <w:b w:val="0"/>
+          <w:bCs w:val="0"/>
+          <w:color w:val="DCDCAA"/>
+          <w:kern w:val="0"/>
+          <w:sz w:val="16"/>
+          <w:szCs w:val="16"/>
+          <w:shd w:val="clear" w:fill="1E1E1E"/>
+          <w:lang w:val="en-US" w:eastAsia="zh-CN" w:bidi="ar"/>
+        </w:rPr>
+        <w:t>close</w:t>
+      </w:r>
+      <w:r>
+        <w:rPr>
+          <w:rFonts w:hint="default" w:ascii="Consolas" w:hAnsi="Consolas" w:eastAsia="Consolas" w:cs="Consolas"/>
+          <w:b w:val="0"/>
+          <w:bCs w:val="0"/>
+          <w:color w:val="D4D4D4"/>
+          <w:kern w:val="0"/>
+          <w:sz w:val="16"/>
+          <w:szCs w:val="16"/>
+          <w:shd w:val="clear" w:fill="1E1E1E"/>
+          <w:lang w:val="en-US" w:eastAsia="zh-CN" w:bidi="ar"/>
+        </w:rPr>
+        <w:t>();</w:t>
+      </w:r>
+    </w:p>
+    <w:p>
+      <w:pPr>
+        <w:keepNext w:val="0"/>
+        <w:keepLines w:val="0"/>
+        <w:widowControl/>
+        <w:suppressLineNumbers w:val="0"/>
+        <w:shd w:val="clear" w:fill="1E1E1E"/>
+        <w:spacing w:line="228" w:lineRule="atLeast"/>
+        <w:jc w:val="left"/>
+        <w:rPr>
+          <w:rFonts w:hint="default" w:ascii="Consolas" w:hAnsi="Consolas" w:eastAsia="Consolas" w:cs="Consolas"/>
+          <w:b w:val="0"/>
+          <w:bCs w:val="0"/>
+          <w:color w:val="D4D4D4"/>
+          <w:sz w:val="16"/>
+          <w:szCs w:val="16"/>
+        </w:rPr>
+      </w:pPr>
+      <w:r>
+        <w:rPr>
+          <w:rFonts w:hint="default" w:ascii="Consolas" w:hAnsi="Consolas" w:eastAsia="Consolas" w:cs="Consolas"/>
+          <w:b w:val="0"/>
+          <w:bCs w:val="0"/>
+          <w:color w:val="6A9955"/>
+          <w:kern w:val="0"/>
+          <w:sz w:val="16"/>
+          <w:szCs w:val="16"/>
+          <w:shd w:val="clear" w:fill="1E1E1E"/>
+          <w:lang w:val="en-US" w:eastAsia="zh-CN" w:bidi="ar"/>
+        </w:rPr>
+        <w:t>    //保存验证密钥到文件client_vk.raw</w:t>
+      </w:r>
+    </w:p>
+    <w:p>
+      <w:pPr>
+        <w:keepNext w:val="0"/>
+        <w:keepLines w:val="0"/>
+        <w:widowControl/>
+        <w:suppressLineNumbers w:val="0"/>
+        <w:shd w:val="clear" w:fill="1E1E1E"/>
+        <w:spacing w:line="228" w:lineRule="atLeast"/>
+        <w:jc w:val="left"/>
+        <w:rPr>
+          <w:rFonts w:hint="default" w:ascii="Consolas" w:hAnsi="Consolas" w:eastAsia="Consolas" w:cs="Consolas"/>
+          <w:b w:val="0"/>
+          <w:bCs w:val="0"/>
+          <w:color w:val="D4D4D4"/>
+          <w:sz w:val="16"/>
+          <w:szCs w:val="16"/>
+        </w:rPr>
+      </w:pPr>
+      <w:r>
+        <w:rPr>
+          <w:rFonts w:hint="default" w:ascii="Consolas" w:hAnsi="Consolas" w:eastAsia="Consolas" w:cs="Consolas"/>
+          <w:b w:val="0"/>
+          <w:bCs w:val="0"/>
+          <w:color w:val="D4D4D4"/>
+          <w:kern w:val="0"/>
+          <w:sz w:val="16"/>
+          <w:szCs w:val="16"/>
+          <w:shd w:val="clear" w:fill="1E1E1E"/>
+          <w:lang w:val="en-US" w:eastAsia="zh-CN" w:bidi="ar"/>
+        </w:rPr>
+        <w:t xml:space="preserve">    fstream </w:t>
+      </w:r>
+      <w:r>
+        <w:rPr>
+          <w:rFonts w:hint="default" w:ascii="Consolas" w:hAnsi="Consolas" w:eastAsia="Consolas" w:cs="Consolas"/>
+          <w:b w:val="0"/>
+          <w:bCs w:val="0"/>
+          <w:color w:val="9CDCFE"/>
+          <w:kern w:val="0"/>
+          <w:sz w:val="16"/>
+          <w:szCs w:val="16"/>
+          <w:shd w:val="clear" w:fill="1E1E1E"/>
+          <w:lang w:val="en-US" w:eastAsia="zh-CN" w:bidi="ar"/>
+        </w:rPr>
+        <w:t>vk</w:t>
+      </w:r>
+      <w:r>
+        <w:rPr>
+          <w:rFonts w:hint="default" w:ascii="Consolas" w:hAnsi="Consolas" w:eastAsia="Consolas" w:cs="Consolas"/>
+          <w:b w:val="0"/>
+          <w:bCs w:val="0"/>
+          <w:color w:val="D4D4D4"/>
+          <w:kern w:val="0"/>
+          <w:sz w:val="16"/>
+          <w:szCs w:val="16"/>
+          <w:shd w:val="clear" w:fill="1E1E1E"/>
+          <w:lang w:val="en-US" w:eastAsia="zh-CN" w:bidi="ar"/>
+        </w:rPr>
+        <w:t>(</w:t>
+      </w:r>
+      <w:r>
+        <w:rPr>
+          <w:rFonts w:hint="default" w:ascii="Consolas" w:hAnsi="Consolas" w:eastAsia="Consolas" w:cs="Consolas"/>
+          <w:b w:val="0"/>
+          <w:bCs w:val="0"/>
+          <w:color w:val="CE9178"/>
+          <w:kern w:val="0"/>
+          <w:sz w:val="16"/>
+          <w:szCs w:val="16"/>
+          <w:shd w:val="clear" w:fill="1E1E1E"/>
+          <w:lang w:val="en-US" w:eastAsia="zh-CN" w:bidi="ar"/>
+        </w:rPr>
+        <w:t>"client_vk.raw"</w:t>
+      </w:r>
+      <w:r>
+        <w:rPr>
+          <w:rFonts w:hint="default" w:ascii="Consolas" w:hAnsi="Consolas" w:eastAsia="Consolas" w:cs="Consolas"/>
+          <w:b w:val="0"/>
+          <w:bCs w:val="0"/>
+          <w:color w:val="D4D4D4"/>
+          <w:kern w:val="0"/>
+          <w:sz w:val="16"/>
+          <w:szCs w:val="16"/>
+          <w:shd w:val="clear" w:fill="1E1E1E"/>
+          <w:lang w:val="en-US" w:eastAsia="zh-CN" w:bidi="ar"/>
+        </w:rPr>
+        <w:t>,</w:t>
+      </w:r>
+      <w:r>
+        <w:rPr>
+          <w:rFonts w:hint="default" w:ascii="Consolas" w:hAnsi="Consolas" w:eastAsia="Consolas" w:cs="Consolas"/>
+          <w:b w:val="0"/>
+          <w:bCs w:val="0"/>
+          <w:color w:val="4EC9B0"/>
+          <w:kern w:val="0"/>
+          <w:sz w:val="16"/>
+          <w:szCs w:val="16"/>
+          <w:shd w:val="clear" w:fill="1E1E1E"/>
+          <w:lang w:val="en-US" w:eastAsia="zh-CN" w:bidi="ar"/>
+        </w:rPr>
+        <w:t>ios_base</w:t>
+      </w:r>
+      <w:r>
+        <w:rPr>
+          <w:rFonts w:hint="default" w:ascii="Consolas" w:hAnsi="Consolas" w:eastAsia="Consolas" w:cs="Consolas"/>
+          <w:b w:val="0"/>
+          <w:bCs w:val="0"/>
+          <w:color w:val="D4D4D4"/>
+          <w:kern w:val="0"/>
+          <w:sz w:val="16"/>
+          <w:szCs w:val="16"/>
+          <w:shd w:val="clear" w:fill="1E1E1E"/>
+          <w:lang w:val="en-US" w:eastAsia="zh-CN" w:bidi="ar"/>
+        </w:rPr>
+        <w:t>::out);</w:t>
+      </w:r>
+    </w:p>
+    <w:p>
+      <w:pPr>
+        <w:keepNext w:val="0"/>
+        <w:keepLines w:val="0"/>
+        <w:widowControl/>
+        <w:suppressLineNumbers w:val="0"/>
+        <w:shd w:val="clear" w:fill="1E1E1E"/>
+        <w:spacing w:line="228" w:lineRule="atLeast"/>
+        <w:jc w:val="left"/>
+        <w:rPr>
+          <w:rFonts w:hint="default" w:ascii="Consolas" w:hAnsi="Consolas" w:eastAsia="Consolas" w:cs="Consolas"/>
+          <w:b w:val="0"/>
+          <w:bCs w:val="0"/>
+          <w:color w:val="D4D4D4"/>
+          <w:sz w:val="16"/>
+          <w:szCs w:val="16"/>
+        </w:rPr>
+      </w:pPr>
+      <w:r>
+        <w:rPr>
+          <w:rFonts w:hint="default" w:ascii="Consolas" w:hAnsi="Consolas" w:eastAsia="Consolas" w:cs="Consolas"/>
+          <w:b w:val="0"/>
+          <w:bCs w:val="0"/>
+          <w:color w:val="D4D4D4"/>
+          <w:kern w:val="0"/>
+          <w:sz w:val="16"/>
+          <w:szCs w:val="16"/>
+          <w:shd w:val="clear" w:fill="1E1E1E"/>
+          <w:lang w:val="en-US" w:eastAsia="zh-CN" w:bidi="ar"/>
+        </w:rPr>
+        <w:t xml:space="preserve">    </w:t>
+      </w:r>
+      <w:r>
+        <w:rPr>
+          <w:rFonts w:hint="default" w:ascii="Consolas" w:hAnsi="Consolas" w:eastAsia="Consolas" w:cs="Consolas"/>
+          <w:b w:val="0"/>
+          <w:bCs w:val="0"/>
+          <w:color w:val="9CDCFE"/>
+          <w:kern w:val="0"/>
+          <w:sz w:val="16"/>
+          <w:szCs w:val="16"/>
+          <w:shd w:val="clear" w:fill="1E1E1E"/>
+          <w:lang w:val="en-US" w:eastAsia="zh-CN" w:bidi="ar"/>
+        </w:rPr>
+        <w:t>vk</w:t>
+      </w:r>
+      <w:r>
+        <w:rPr>
+          <w:rFonts w:hint="default" w:ascii="Consolas" w:hAnsi="Consolas" w:eastAsia="Consolas" w:cs="Consolas"/>
+          <w:b w:val="0"/>
+          <w:bCs w:val="0"/>
+          <w:color w:val="D4D4D4"/>
+          <w:kern w:val="0"/>
+          <w:sz w:val="16"/>
+          <w:szCs w:val="16"/>
+          <w:shd w:val="clear" w:fill="1E1E1E"/>
+          <w:lang w:val="en-US" w:eastAsia="zh-CN" w:bidi="ar"/>
+        </w:rPr>
+        <w:t>&lt;&lt;</w:t>
+      </w:r>
+      <w:r>
+        <w:rPr>
+          <w:rFonts w:hint="default" w:ascii="Consolas" w:hAnsi="Consolas" w:eastAsia="Consolas" w:cs="Consolas"/>
+          <w:b w:val="0"/>
+          <w:bCs w:val="0"/>
+          <w:color w:val="9CDCFE"/>
+          <w:kern w:val="0"/>
+          <w:sz w:val="16"/>
+          <w:szCs w:val="16"/>
+          <w:shd w:val="clear" w:fill="1E1E1E"/>
+          <w:lang w:val="en-US" w:eastAsia="zh-CN" w:bidi="ar"/>
+        </w:rPr>
+        <w:t>keypair</w:t>
+      </w:r>
+      <w:r>
+        <w:rPr>
+          <w:rFonts w:hint="default" w:ascii="Consolas" w:hAnsi="Consolas" w:eastAsia="Consolas" w:cs="Consolas"/>
+          <w:b w:val="0"/>
+          <w:bCs w:val="0"/>
+          <w:color w:val="D4D4D4"/>
+          <w:kern w:val="0"/>
+          <w:sz w:val="16"/>
+          <w:szCs w:val="16"/>
+          <w:shd w:val="clear" w:fill="1E1E1E"/>
+          <w:lang w:val="en-US" w:eastAsia="zh-CN" w:bidi="ar"/>
+        </w:rPr>
+        <w:t>.</w:t>
+      </w:r>
+      <w:r>
+        <w:rPr>
+          <w:rFonts w:hint="default" w:ascii="Consolas" w:hAnsi="Consolas" w:eastAsia="Consolas" w:cs="Consolas"/>
+          <w:b w:val="0"/>
+          <w:bCs w:val="0"/>
+          <w:color w:val="9CDCFE"/>
+          <w:kern w:val="0"/>
+          <w:sz w:val="16"/>
+          <w:szCs w:val="16"/>
+          <w:shd w:val="clear" w:fill="1E1E1E"/>
+          <w:lang w:val="en-US" w:eastAsia="zh-CN" w:bidi="ar"/>
+        </w:rPr>
+        <w:t>vk</w:t>
+      </w:r>
+      <w:r>
+        <w:rPr>
+          <w:rFonts w:hint="default" w:ascii="Consolas" w:hAnsi="Consolas" w:eastAsia="Consolas" w:cs="Consolas"/>
+          <w:b w:val="0"/>
+          <w:bCs w:val="0"/>
+          <w:color w:val="D4D4D4"/>
+          <w:kern w:val="0"/>
+          <w:sz w:val="16"/>
+          <w:szCs w:val="16"/>
+          <w:shd w:val="clear" w:fill="1E1E1E"/>
+          <w:lang w:val="en-US" w:eastAsia="zh-CN" w:bidi="ar"/>
+        </w:rPr>
+        <w:t>;</w:t>
+      </w:r>
+    </w:p>
+    <w:p>
+      <w:pPr>
+        <w:keepNext w:val="0"/>
+        <w:keepLines w:val="0"/>
+        <w:widowControl/>
+        <w:suppressLineNumbers w:val="0"/>
+        <w:shd w:val="clear" w:fill="1E1E1E"/>
+        <w:spacing w:line="228" w:lineRule="atLeast"/>
+        <w:jc w:val="left"/>
+        <w:rPr>
+          <w:rFonts w:hint="default" w:ascii="Consolas" w:hAnsi="Consolas" w:eastAsia="Consolas" w:cs="Consolas"/>
+          <w:b w:val="0"/>
+          <w:bCs w:val="0"/>
+          <w:color w:val="D4D4D4"/>
+          <w:sz w:val="16"/>
+          <w:szCs w:val="16"/>
+        </w:rPr>
+      </w:pPr>
+      <w:r>
+        <w:rPr>
+          <w:rFonts w:hint="default" w:ascii="Consolas" w:hAnsi="Consolas" w:eastAsia="Consolas" w:cs="Consolas"/>
+          <w:b w:val="0"/>
+          <w:bCs w:val="0"/>
+          <w:color w:val="D4D4D4"/>
+          <w:kern w:val="0"/>
+          <w:sz w:val="16"/>
+          <w:szCs w:val="16"/>
+          <w:shd w:val="clear" w:fill="1E1E1E"/>
+          <w:lang w:val="en-US" w:eastAsia="zh-CN" w:bidi="ar"/>
+        </w:rPr>
+        <w:t xml:space="preserve">    </w:t>
+      </w:r>
+      <w:r>
+        <w:rPr>
+          <w:rFonts w:hint="default" w:ascii="Consolas" w:hAnsi="Consolas" w:eastAsia="Consolas" w:cs="Consolas"/>
+          <w:b w:val="0"/>
+          <w:bCs w:val="0"/>
+          <w:color w:val="9CDCFE"/>
+          <w:kern w:val="0"/>
+          <w:sz w:val="16"/>
+          <w:szCs w:val="16"/>
+          <w:shd w:val="clear" w:fill="1E1E1E"/>
+          <w:lang w:val="en-US" w:eastAsia="zh-CN" w:bidi="ar"/>
+        </w:rPr>
+        <w:t>vk</w:t>
+      </w:r>
+      <w:r>
+        <w:rPr>
+          <w:rFonts w:hint="default" w:ascii="Consolas" w:hAnsi="Consolas" w:eastAsia="Consolas" w:cs="Consolas"/>
+          <w:b w:val="0"/>
+          <w:bCs w:val="0"/>
+          <w:color w:val="D4D4D4"/>
+          <w:kern w:val="0"/>
+          <w:sz w:val="16"/>
+          <w:szCs w:val="16"/>
+          <w:shd w:val="clear" w:fill="1E1E1E"/>
+          <w:lang w:val="en-US" w:eastAsia="zh-CN" w:bidi="ar"/>
+        </w:rPr>
+        <w:t>.</w:t>
+      </w:r>
+      <w:r>
+        <w:rPr>
+          <w:rFonts w:hint="default" w:ascii="Consolas" w:hAnsi="Consolas" w:eastAsia="Consolas" w:cs="Consolas"/>
+          <w:b w:val="0"/>
+          <w:bCs w:val="0"/>
+          <w:color w:val="DCDCAA"/>
+          <w:kern w:val="0"/>
+          <w:sz w:val="16"/>
+          <w:szCs w:val="16"/>
+          <w:shd w:val="clear" w:fill="1E1E1E"/>
+          <w:lang w:val="en-US" w:eastAsia="zh-CN" w:bidi="ar"/>
+        </w:rPr>
+        <w:t>close</w:t>
+      </w:r>
+      <w:r>
+        <w:rPr>
+          <w:rFonts w:hint="default" w:ascii="Consolas" w:hAnsi="Consolas" w:eastAsia="Consolas" w:cs="Consolas"/>
+          <w:b w:val="0"/>
+          <w:bCs w:val="0"/>
+          <w:color w:val="D4D4D4"/>
+          <w:kern w:val="0"/>
+          <w:sz w:val="16"/>
+          <w:szCs w:val="16"/>
+          <w:shd w:val="clear" w:fill="1E1E1E"/>
+          <w:lang w:val="en-US" w:eastAsia="zh-CN" w:bidi="ar"/>
+        </w:rPr>
+        <w:t>();</w:t>
+      </w:r>
+    </w:p>
+    <w:p>
+      <w:pPr>
+        <w:widowControl w:val="0"/>
+        <w:numPr>
+          <w:ilvl w:val="0"/>
+          <w:numId w:val="8"/>
+        </w:numPr>
+        <w:ind w:left="0" w:leftChars="0" w:firstLine="420" w:firstLineChars="0"/>
+        <w:jc w:val="both"/>
+        <w:rPr>
+          <w:rFonts w:hint="default" w:ascii="宋体" w:hAnsi="宋体" w:eastAsia="宋体"/>
+          <w:lang w:val="en-US" w:eastAsia="zh-CN"/>
+        </w:rPr>
+      </w:pPr>
+      <w:r>
+        <w:rPr>
+          <w:rFonts w:hint="eastAsia" w:ascii="宋体" w:hAnsi="宋体" w:eastAsia="宋体"/>
+          <w:lang w:val="en-US" w:eastAsia="zh-CN"/>
+        </w:rPr>
+        <w:t>证明方使用证明密钥和其可行解构造证明</w:t>
+      </w:r>
+    </w:p>
+    <w:p>
+      <w:pPr>
+        <w:widowControl w:val="0"/>
+        <w:numPr>
+          <w:numId w:val="0"/>
+        </w:numPr>
+        <w:ind w:left="420" w:leftChars="0" w:firstLine="420" w:firstLineChars="0"/>
+        <w:jc w:val="both"/>
+        <w:rPr>
+          <w:rFonts w:hint="eastAsia" w:ascii="宋体" w:hAnsi="宋体" w:eastAsia="宋体"/>
+          <w:lang w:val="en-US" w:eastAsia="zh-CN"/>
+        </w:rPr>
+      </w:pPr>
+      <w:r>
+        <w:rPr>
+          <w:rFonts w:hint="eastAsia" w:ascii="宋体" w:hAnsi="宋体" w:eastAsia="宋体"/>
+          <w:lang w:val="en-US" w:eastAsia="zh-CN"/>
+        </w:rPr>
+        <w:t>银行收到包含证明密钥的bank_pk.raw之后可为其用户生成零知识证明，并将生成的证明发送给合作商户。此部分代码在bank-prove.cpp中：</w:t>
+      </w:r>
+    </w:p>
+    <w:p>
+      <w:pPr>
+        <w:widowControl w:val="0"/>
+        <w:numPr>
+          <w:numId w:val="0"/>
+        </w:numPr>
+        <w:ind w:left="420" w:leftChars="0" w:firstLine="420" w:firstLineChars="0"/>
+        <w:jc w:val="both"/>
+        <w:rPr>
+          <w:rFonts w:hint="default" w:ascii="宋体" w:hAnsi="宋体" w:eastAsia="宋体"/>
+          <w:lang w:val="en-US" w:eastAsia="zh-CN"/>
+        </w:rPr>
+      </w:pPr>
+      <w:r>
+        <w:rPr>
+          <w:rFonts w:hint="eastAsia" w:ascii="宋体" w:hAnsi="宋体" w:eastAsia="宋体"/>
+          <w:lang w:val="en-US" w:eastAsia="zh-CN"/>
+        </w:rPr>
+        <w:t>首先也是构造面包板并生成约束（如setup.cpp所示），然后加载证明密钥。但是与之前不同的是，这里需要先输入一个隐私数据secret。</w:t>
+      </w:r>
+    </w:p>
+    <w:p>
+      <w:pPr>
+        <w:widowControl w:val="0"/>
+        <w:numPr>
+          <w:numId w:val="0"/>
+        </w:numPr>
+        <w:ind w:left="420" w:leftChars="0" w:firstLine="420" w:firstLineChars="0"/>
+        <w:jc w:val="both"/>
+        <w:rPr>
+          <w:rFonts w:hint="eastAsia" w:ascii="宋体" w:hAnsi="宋体" w:eastAsia="宋体"/>
+          <w:lang w:val="en-US" w:eastAsia="zh-CN"/>
+        </w:rPr>
+      </w:pPr>
+      <w:r>
+        <w:rPr>
+          <w:rFonts w:hint="eastAsia" w:ascii="宋体" w:hAnsi="宋体" w:eastAsia="宋体"/>
+          <w:lang w:val="en-US" w:eastAsia="zh-CN"/>
+        </w:rPr>
+        <w:t>之后生成证明，并将证明保存，如下所示：</w:t>
+      </w:r>
+    </w:p>
+    <w:p>
+      <w:pPr>
+        <w:keepNext w:val="0"/>
+        <w:keepLines w:val="0"/>
+        <w:widowControl/>
+        <w:suppressLineNumbers w:val="0"/>
+        <w:shd w:val="clear" w:fill="1E1E1E"/>
+        <w:spacing w:line="228" w:lineRule="atLeast"/>
+        <w:jc w:val="left"/>
+        <w:rPr>
+          <w:rFonts w:ascii="Consolas" w:hAnsi="Consolas" w:eastAsia="Consolas" w:cs="Consolas"/>
+          <w:b w:val="0"/>
+          <w:bCs w:val="0"/>
+          <w:color w:val="D4D4D4"/>
+          <w:sz w:val="16"/>
+          <w:szCs w:val="16"/>
+        </w:rPr>
+      </w:pPr>
+      <w:r>
+        <w:rPr>
+          <w:rFonts w:hint="default" w:ascii="Consolas" w:hAnsi="Consolas" w:eastAsia="Consolas" w:cs="Consolas"/>
+          <w:b w:val="0"/>
+          <w:bCs w:val="0"/>
+          <w:color w:val="6A9955"/>
+          <w:kern w:val="0"/>
+          <w:sz w:val="16"/>
+          <w:szCs w:val="16"/>
+          <w:shd w:val="clear" w:fill="1E1E1E"/>
+          <w:lang w:val="en-US" w:eastAsia="zh-CN" w:bidi="ar"/>
+        </w:rPr>
+        <w:t>    //生成证明</w:t>
+      </w:r>
+    </w:p>
+    <w:p>
+      <w:pPr>
+        <w:keepNext w:val="0"/>
+        <w:keepLines w:val="0"/>
+        <w:widowControl/>
+        <w:suppressLineNumbers w:val="0"/>
+        <w:shd w:val="clear" w:fill="1E1E1E"/>
+        <w:spacing w:line="228" w:lineRule="atLeast"/>
+        <w:jc w:val="left"/>
+        <w:rPr>
+          <w:rFonts w:hint="default" w:ascii="Consolas" w:hAnsi="Consolas" w:eastAsia="Consolas" w:cs="Consolas"/>
+          <w:b w:val="0"/>
+          <w:bCs w:val="0"/>
+          <w:color w:val="D4D4D4"/>
+          <w:sz w:val="16"/>
+          <w:szCs w:val="16"/>
+        </w:rPr>
+      </w:pPr>
+      <w:r>
+        <w:rPr>
+          <w:rFonts w:hint="default" w:ascii="Consolas" w:hAnsi="Consolas" w:eastAsia="Consolas" w:cs="Consolas"/>
+          <w:b w:val="0"/>
+          <w:bCs w:val="0"/>
+          <w:color w:val="D4D4D4"/>
+          <w:kern w:val="0"/>
+          <w:sz w:val="16"/>
+          <w:szCs w:val="16"/>
+          <w:shd w:val="clear" w:fill="1E1E1E"/>
+          <w:lang w:val="en-US" w:eastAsia="zh-CN" w:bidi="ar"/>
+        </w:rPr>
+        <w:t xml:space="preserve">    </w:t>
+      </w:r>
+      <w:r>
+        <w:rPr>
+          <w:rFonts w:hint="default" w:ascii="Consolas" w:hAnsi="Consolas" w:eastAsia="Consolas" w:cs="Consolas"/>
+          <w:b w:val="0"/>
+          <w:bCs w:val="0"/>
+          <w:color w:val="569CD6"/>
+          <w:kern w:val="0"/>
+          <w:sz w:val="16"/>
+          <w:szCs w:val="16"/>
+          <w:shd w:val="clear" w:fill="1E1E1E"/>
+          <w:lang w:val="en-US" w:eastAsia="zh-CN" w:bidi="ar"/>
+        </w:rPr>
+        <w:t>const</w:t>
+      </w:r>
+      <w:r>
+        <w:rPr>
+          <w:rFonts w:hint="default" w:ascii="Consolas" w:hAnsi="Consolas" w:eastAsia="Consolas" w:cs="Consolas"/>
+          <w:b w:val="0"/>
+          <w:bCs w:val="0"/>
+          <w:color w:val="D4D4D4"/>
+          <w:kern w:val="0"/>
+          <w:sz w:val="16"/>
+          <w:szCs w:val="16"/>
+          <w:shd w:val="clear" w:fill="1E1E1E"/>
+          <w:lang w:val="en-US" w:eastAsia="zh-CN" w:bidi="ar"/>
+        </w:rPr>
+        <w:t xml:space="preserve"> r1cs_gg_ppzksnark_proof&lt;default_r1cs_gg_ppzksnark_pp&gt;</w:t>
+      </w:r>
+    </w:p>
+    <w:p>
+      <w:pPr>
+        <w:keepNext w:val="0"/>
+        <w:keepLines w:val="0"/>
+        <w:widowControl/>
+        <w:suppressLineNumbers w:val="0"/>
+        <w:shd w:val="clear" w:fill="1E1E1E"/>
+        <w:spacing w:line="228" w:lineRule="atLeast"/>
+        <w:jc w:val="left"/>
+        <w:rPr>
+          <w:rFonts w:hint="default" w:ascii="Consolas" w:hAnsi="Consolas" w:eastAsia="Consolas" w:cs="Consolas"/>
+          <w:b w:val="0"/>
+          <w:bCs w:val="0"/>
+          <w:color w:val="D4D4D4"/>
+          <w:sz w:val="16"/>
+          <w:szCs w:val="16"/>
+        </w:rPr>
+      </w:pPr>
+      <w:r>
+        <w:rPr>
+          <w:rFonts w:hint="default" w:ascii="Consolas" w:hAnsi="Consolas" w:eastAsia="Consolas" w:cs="Consolas"/>
+          <w:b w:val="0"/>
+          <w:bCs w:val="0"/>
+          <w:color w:val="D4D4D4"/>
+          <w:kern w:val="0"/>
+          <w:sz w:val="16"/>
+          <w:szCs w:val="16"/>
+          <w:shd w:val="clear" w:fill="1E1E1E"/>
+          <w:lang w:val="en-US" w:eastAsia="zh-CN" w:bidi="ar"/>
+        </w:rPr>
+        <w:t xml:space="preserve">        </w:t>
+      </w:r>
+      <w:r>
+        <w:rPr>
+          <w:rFonts w:hint="default" w:ascii="Consolas" w:hAnsi="Consolas" w:eastAsia="Consolas" w:cs="Consolas"/>
+          <w:b w:val="0"/>
+          <w:bCs w:val="0"/>
+          <w:color w:val="9CDCFE"/>
+          <w:kern w:val="0"/>
+          <w:sz w:val="16"/>
+          <w:szCs w:val="16"/>
+          <w:shd w:val="clear" w:fill="1E1E1E"/>
+          <w:lang w:val="en-US" w:eastAsia="zh-CN" w:bidi="ar"/>
+        </w:rPr>
+        <w:t>proof</w:t>
+      </w:r>
+      <w:r>
+        <w:rPr>
+          <w:rFonts w:hint="default" w:ascii="Consolas" w:hAnsi="Consolas" w:eastAsia="Consolas" w:cs="Consolas"/>
+          <w:b w:val="0"/>
+          <w:bCs w:val="0"/>
+          <w:color w:val="D4D4D4"/>
+          <w:kern w:val="0"/>
+          <w:sz w:val="16"/>
+          <w:szCs w:val="16"/>
+          <w:shd w:val="clear" w:fill="1E1E1E"/>
+          <w:lang w:val="en-US" w:eastAsia="zh-CN" w:bidi="ar"/>
+        </w:rPr>
+        <w:t>=r1cs_gg_ppzksnark_prover&lt;default_r1cs_gg_ppzksnark_pp&gt;</w:t>
+      </w:r>
+    </w:p>
+    <w:p>
+      <w:pPr>
+        <w:keepNext w:val="0"/>
+        <w:keepLines w:val="0"/>
+        <w:widowControl/>
+        <w:suppressLineNumbers w:val="0"/>
+        <w:shd w:val="clear" w:fill="1E1E1E"/>
+        <w:spacing w:line="228" w:lineRule="atLeast"/>
+        <w:jc w:val="left"/>
+        <w:rPr>
+          <w:rFonts w:hint="default" w:ascii="Consolas" w:hAnsi="Consolas" w:eastAsia="Consolas" w:cs="Consolas"/>
+          <w:b w:val="0"/>
+          <w:bCs w:val="0"/>
+          <w:color w:val="D4D4D4"/>
+          <w:sz w:val="16"/>
+          <w:szCs w:val="16"/>
+        </w:rPr>
+      </w:pPr>
+      <w:r>
+        <w:rPr>
+          <w:rFonts w:hint="default" w:ascii="Consolas" w:hAnsi="Consolas" w:eastAsia="Consolas" w:cs="Consolas"/>
+          <w:b w:val="0"/>
+          <w:bCs w:val="0"/>
+          <w:color w:val="D4D4D4"/>
+          <w:kern w:val="0"/>
+          <w:sz w:val="16"/>
+          <w:szCs w:val="16"/>
+          <w:shd w:val="clear" w:fill="1E1E1E"/>
+          <w:lang w:val="en-US" w:eastAsia="zh-CN" w:bidi="ar"/>
+        </w:rPr>
+        <w:t>        (bank_pk,</w:t>
+      </w:r>
+      <w:r>
+        <w:rPr>
+          <w:rFonts w:hint="default" w:ascii="Consolas" w:hAnsi="Consolas" w:eastAsia="Consolas" w:cs="Consolas"/>
+          <w:b w:val="0"/>
+          <w:bCs w:val="0"/>
+          <w:color w:val="9CDCFE"/>
+          <w:kern w:val="0"/>
+          <w:sz w:val="16"/>
+          <w:szCs w:val="16"/>
+          <w:shd w:val="clear" w:fill="1E1E1E"/>
+          <w:lang w:val="en-US" w:eastAsia="zh-CN" w:bidi="ar"/>
+        </w:rPr>
+        <w:t>pb</w:t>
+      </w:r>
+      <w:r>
+        <w:rPr>
+          <w:rFonts w:hint="default" w:ascii="Consolas" w:hAnsi="Consolas" w:eastAsia="Consolas" w:cs="Consolas"/>
+          <w:b w:val="0"/>
+          <w:bCs w:val="0"/>
+          <w:color w:val="D4D4D4"/>
+          <w:kern w:val="0"/>
+          <w:sz w:val="16"/>
+          <w:szCs w:val="16"/>
+          <w:shd w:val="clear" w:fill="1E1E1E"/>
+          <w:lang w:val="en-US" w:eastAsia="zh-CN" w:bidi="ar"/>
+        </w:rPr>
+        <w:t>.</w:t>
+      </w:r>
+      <w:r>
+        <w:rPr>
+          <w:rFonts w:hint="default" w:ascii="Consolas" w:hAnsi="Consolas" w:eastAsia="Consolas" w:cs="Consolas"/>
+          <w:b w:val="0"/>
+          <w:bCs w:val="0"/>
+          <w:color w:val="DCDCAA"/>
+          <w:kern w:val="0"/>
+          <w:sz w:val="16"/>
+          <w:szCs w:val="16"/>
+          <w:shd w:val="clear" w:fill="1E1E1E"/>
+          <w:lang w:val="en-US" w:eastAsia="zh-CN" w:bidi="ar"/>
+        </w:rPr>
+        <w:t>primary_input</w:t>
+      </w:r>
+      <w:r>
+        <w:rPr>
+          <w:rFonts w:hint="default" w:ascii="Consolas" w:hAnsi="Consolas" w:eastAsia="Consolas" w:cs="Consolas"/>
+          <w:b w:val="0"/>
+          <w:bCs w:val="0"/>
+          <w:color w:val="D4D4D4"/>
+          <w:kern w:val="0"/>
+          <w:sz w:val="16"/>
+          <w:szCs w:val="16"/>
+          <w:shd w:val="clear" w:fill="1E1E1E"/>
+          <w:lang w:val="en-US" w:eastAsia="zh-CN" w:bidi="ar"/>
+        </w:rPr>
+        <w:t>(),</w:t>
+      </w:r>
+      <w:r>
+        <w:rPr>
+          <w:rFonts w:hint="default" w:ascii="Consolas" w:hAnsi="Consolas" w:eastAsia="Consolas" w:cs="Consolas"/>
+          <w:b w:val="0"/>
+          <w:bCs w:val="0"/>
+          <w:color w:val="9CDCFE"/>
+          <w:kern w:val="0"/>
+          <w:sz w:val="16"/>
+          <w:szCs w:val="16"/>
+          <w:shd w:val="clear" w:fill="1E1E1E"/>
+          <w:lang w:val="en-US" w:eastAsia="zh-CN" w:bidi="ar"/>
+        </w:rPr>
+        <w:t>pb</w:t>
+      </w:r>
+      <w:r>
+        <w:rPr>
+          <w:rFonts w:hint="default" w:ascii="Consolas" w:hAnsi="Consolas" w:eastAsia="Consolas" w:cs="Consolas"/>
+          <w:b w:val="0"/>
+          <w:bCs w:val="0"/>
+          <w:color w:val="D4D4D4"/>
+          <w:kern w:val="0"/>
+          <w:sz w:val="16"/>
+          <w:szCs w:val="16"/>
+          <w:shd w:val="clear" w:fill="1E1E1E"/>
+          <w:lang w:val="en-US" w:eastAsia="zh-CN" w:bidi="ar"/>
+        </w:rPr>
+        <w:t>.</w:t>
+      </w:r>
+      <w:r>
+        <w:rPr>
+          <w:rFonts w:hint="default" w:ascii="Consolas" w:hAnsi="Consolas" w:eastAsia="Consolas" w:cs="Consolas"/>
+          <w:b w:val="0"/>
+          <w:bCs w:val="0"/>
+          <w:color w:val="DCDCAA"/>
+          <w:kern w:val="0"/>
+          <w:sz w:val="16"/>
+          <w:szCs w:val="16"/>
+          <w:shd w:val="clear" w:fill="1E1E1E"/>
+          <w:lang w:val="en-US" w:eastAsia="zh-CN" w:bidi="ar"/>
+        </w:rPr>
+        <w:t>auxiliary_input</w:t>
+      </w:r>
+      <w:r>
+        <w:rPr>
+          <w:rFonts w:hint="default" w:ascii="Consolas" w:hAnsi="Consolas" w:eastAsia="Consolas" w:cs="Consolas"/>
+          <w:b w:val="0"/>
+          <w:bCs w:val="0"/>
+          <w:color w:val="D4D4D4"/>
+          <w:kern w:val="0"/>
+          <w:sz w:val="16"/>
+          <w:szCs w:val="16"/>
+          <w:shd w:val="clear" w:fill="1E1E1E"/>
+          <w:lang w:val="en-US" w:eastAsia="zh-CN" w:bidi="ar"/>
+        </w:rPr>
+        <w:t>());</w:t>
+      </w:r>
+    </w:p>
+    <w:p>
+      <w:pPr>
+        <w:keepNext w:val="0"/>
+        <w:keepLines w:val="0"/>
+        <w:widowControl/>
+        <w:suppressLineNumbers w:val="0"/>
+        <w:shd w:val="clear" w:fill="1E1E1E"/>
+        <w:spacing w:line="228" w:lineRule="atLeast"/>
+        <w:jc w:val="left"/>
+        <w:rPr>
+          <w:rFonts w:hint="default" w:ascii="Consolas" w:hAnsi="Consolas" w:eastAsia="Consolas" w:cs="Consolas"/>
+          <w:b w:val="0"/>
+          <w:bCs w:val="0"/>
+          <w:color w:val="D4D4D4"/>
+          <w:sz w:val="16"/>
+          <w:szCs w:val="16"/>
+        </w:rPr>
+      </w:pPr>
+      <w:r>
+        <w:rPr>
+          <w:rFonts w:hint="default" w:ascii="Consolas" w:hAnsi="Consolas" w:eastAsia="Consolas" w:cs="Consolas"/>
+          <w:b w:val="0"/>
+          <w:bCs w:val="0"/>
+          <w:color w:val="6A9955"/>
+          <w:kern w:val="0"/>
+          <w:sz w:val="16"/>
+          <w:szCs w:val="16"/>
+          <w:shd w:val="clear" w:fill="1E1E1E"/>
+          <w:lang w:val="en-US" w:eastAsia="zh-CN" w:bidi="ar"/>
+        </w:rPr>
+        <w:t>        //primary_input()为公开输入，auxiliary_input()为隐私输入</w:t>
+      </w:r>
+    </w:p>
+    <w:p>
+      <w:pPr>
+        <w:keepNext w:val="0"/>
+        <w:keepLines w:val="0"/>
+        <w:widowControl/>
+        <w:suppressLineNumbers w:val="0"/>
+        <w:shd w:val="clear" w:fill="1E1E1E"/>
+        <w:spacing w:line="228" w:lineRule="atLeast"/>
+        <w:jc w:val="left"/>
+        <w:rPr>
+          <w:rFonts w:hint="default" w:ascii="Consolas" w:hAnsi="Consolas" w:eastAsia="Consolas" w:cs="Consolas"/>
+          <w:b w:val="0"/>
+          <w:bCs w:val="0"/>
+          <w:color w:val="D4D4D4"/>
+          <w:sz w:val="16"/>
+          <w:szCs w:val="16"/>
+        </w:rPr>
+      </w:pPr>
+      <w:r>
+        <w:rPr>
+          <w:rFonts w:hint="default" w:ascii="Consolas" w:hAnsi="Consolas" w:eastAsia="Consolas" w:cs="Consolas"/>
+          <w:b w:val="0"/>
+          <w:bCs w:val="0"/>
+          <w:color w:val="6A9955"/>
+          <w:kern w:val="0"/>
+          <w:sz w:val="16"/>
+          <w:szCs w:val="16"/>
+          <w:shd w:val="clear" w:fill="1E1E1E"/>
+          <w:lang w:val="en-US" w:eastAsia="zh-CN" w:bidi="ar"/>
+        </w:rPr>
+        <w:t>    //将生成的证明保存到bank_proof.raw文件</w:t>
+      </w:r>
+    </w:p>
+    <w:p>
+      <w:pPr>
+        <w:keepNext w:val="0"/>
+        <w:keepLines w:val="0"/>
+        <w:widowControl/>
+        <w:suppressLineNumbers w:val="0"/>
+        <w:shd w:val="clear" w:fill="1E1E1E"/>
+        <w:spacing w:line="228" w:lineRule="atLeast"/>
+        <w:jc w:val="left"/>
+        <w:rPr>
+          <w:rFonts w:hint="default" w:ascii="Consolas" w:hAnsi="Consolas" w:eastAsia="Consolas" w:cs="Consolas"/>
+          <w:b w:val="0"/>
+          <w:bCs w:val="0"/>
+          <w:color w:val="D4D4D4"/>
+          <w:sz w:val="16"/>
+          <w:szCs w:val="16"/>
+        </w:rPr>
+      </w:pPr>
+      <w:r>
+        <w:rPr>
+          <w:rFonts w:hint="default" w:ascii="Consolas" w:hAnsi="Consolas" w:eastAsia="Consolas" w:cs="Consolas"/>
+          <w:b w:val="0"/>
+          <w:bCs w:val="0"/>
+          <w:color w:val="D4D4D4"/>
+          <w:kern w:val="0"/>
+          <w:sz w:val="16"/>
+          <w:szCs w:val="16"/>
+          <w:shd w:val="clear" w:fill="1E1E1E"/>
+          <w:lang w:val="en-US" w:eastAsia="zh-CN" w:bidi="ar"/>
+        </w:rPr>
+        <w:t xml:space="preserve">    fstream </w:t>
+      </w:r>
+      <w:r>
+        <w:rPr>
+          <w:rFonts w:hint="default" w:ascii="Consolas" w:hAnsi="Consolas" w:eastAsia="Consolas" w:cs="Consolas"/>
+          <w:b w:val="0"/>
+          <w:bCs w:val="0"/>
+          <w:color w:val="9CDCFE"/>
+          <w:kern w:val="0"/>
+          <w:sz w:val="16"/>
+          <w:szCs w:val="16"/>
+          <w:shd w:val="clear" w:fill="1E1E1E"/>
+          <w:lang w:val="en-US" w:eastAsia="zh-CN" w:bidi="ar"/>
+        </w:rPr>
+        <w:t>pr</w:t>
+      </w:r>
+      <w:r>
+        <w:rPr>
+          <w:rFonts w:hint="default" w:ascii="Consolas" w:hAnsi="Consolas" w:eastAsia="Consolas" w:cs="Consolas"/>
+          <w:b w:val="0"/>
+          <w:bCs w:val="0"/>
+          <w:color w:val="D4D4D4"/>
+          <w:kern w:val="0"/>
+          <w:sz w:val="16"/>
+          <w:szCs w:val="16"/>
+          <w:shd w:val="clear" w:fill="1E1E1E"/>
+          <w:lang w:val="en-US" w:eastAsia="zh-CN" w:bidi="ar"/>
+        </w:rPr>
+        <w:t>(</w:t>
+      </w:r>
+      <w:r>
+        <w:rPr>
+          <w:rFonts w:hint="default" w:ascii="Consolas" w:hAnsi="Consolas" w:eastAsia="Consolas" w:cs="Consolas"/>
+          <w:b w:val="0"/>
+          <w:bCs w:val="0"/>
+          <w:color w:val="CE9178"/>
+          <w:kern w:val="0"/>
+          <w:sz w:val="16"/>
+          <w:szCs w:val="16"/>
+          <w:shd w:val="clear" w:fill="1E1E1E"/>
+          <w:lang w:val="en-US" w:eastAsia="zh-CN" w:bidi="ar"/>
+        </w:rPr>
+        <w:t>"bank_proof.raw"</w:t>
+      </w:r>
+      <w:r>
+        <w:rPr>
+          <w:rFonts w:hint="default" w:ascii="Consolas" w:hAnsi="Consolas" w:eastAsia="Consolas" w:cs="Consolas"/>
+          <w:b w:val="0"/>
+          <w:bCs w:val="0"/>
+          <w:color w:val="D4D4D4"/>
+          <w:kern w:val="0"/>
+          <w:sz w:val="16"/>
+          <w:szCs w:val="16"/>
+          <w:shd w:val="clear" w:fill="1E1E1E"/>
+          <w:lang w:val="en-US" w:eastAsia="zh-CN" w:bidi="ar"/>
+        </w:rPr>
+        <w:t>,</w:t>
+      </w:r>
+      <w:r>
+        <w:rPr>
+          <w:rFonts w:hint="default" w:ascii="Consolas" w:hAnsi="Consolas" w:eastAsia="Consolas" w:cs="Consolas"/>
+          <w:b w:val="0"/>
+          <w:bCs w:val="0"/>
+          <w:color w:val="4EC9B0"/>
+          <w:kern w:val="0"/>
+          <w:sz w:val="16"/>
+          <w:szCs w:val="16"/>
+          <w:shd w:val="clear" w:fill="1E1E1E"/>
+          <w:lang w:val="en-US" w:eastAsia="zh-CN" w:bidi="ar"/>
+        </w:rPr>
+        <w:t>ios_base</w:t>
+      </w:r>
+      <w:r>
+        <w:rPr>
+          <w:rFonts w:hint="default" w:ascii="Consolas" w:hAnsi="Consolas" w:eastAsia="Consolas" w:cs="Consolas"/>
+          <w:b w:val="0"/>
+          <w:bCs w:val="0"/>
+          <w:color w:val="D4D4D4"/>
+          <w:kern w:val="0"/>
+          <w:sz w:val="16"/>
+          <w:szCs w:val="16"/>
+          <w:shd w:val="clear" w:fill="1E1E1E"/>
+          <w:lang w:val="en-US" w:eastAsia="zh-CN" w:bidi="ar"/>
+        </w:rPr>
+        <w:t>::out);</w:t>
+      </w:r>
+    </w:p>
+    <w:p>
+      <w:pPr>
+        <w:keepNext w:val="0"/>
+        <w:keepLines w:val="0"/>
+        <w:widowControl/>
+        <w:suppressLineNumbers w:val="0"/>
+        <w:shd w:val="clear" w:fill="1E1E1E"/>
+        <w:spacing w:line="228" w:lineRule="atLeast"/>
+        <w:jc w:val="left"/>
+        <w:rPr>
+          <w:rFonts w:hint="default" w:ascii="Consolas" w:hAnsi="Consolas" w:eastAsia="Consolas" w:cs="Consolas"/>
+          <w:b w:val="0"/>
+          <w:bCs w:val="0"/>
+          <w:color w:val="D4D4D4"/>
+          <w:sz w:val="16"/>
+          <w:szCs w:val="16"/>
+        </w:rPr>
+      </w:pPr>
+      <w:r>
+        <w:rPr>
+          <w:rFonts w:hint="default" w:ascii="Consolas" w:hAnsi="Consolas" w:eastAsia="Consolas" w:cs="Consolas"/>
+          <w:b w:val="0"/>
+          <w:bCs w:val="0"/>
+          <w:color w:val="D4D4D4"/>
+          <w:kern w:val="0"/>
+          <w:sz w:val="16"/>
+          <w:szCs w:val="16"/>
+          <w:shd w:val="clear" w:fill="1E1E1E"/>
+          <w:lang w:val="en-US" w:eastAsia="zh-CN" w:bidi="ar"/>
+        </w:rPr>
+        <w:t xml:space="preserve">    </w:t>
+      </w:r>
+      <w:r>
+        <w:rPr>
+          <w:rFonts w:hint="default" w:ascii="Consolas" w:hAnsi="Consolas" w:eastAsia="Consolas" w:cs="Consolas"/>
+          <w:b w:val="0"/>
+          <w:bCs w:val="0"/>
+          <w:color w:val="9CDCFE"/>
+          <w:kern w:val="0"/>
+          <w:sz w:val="16"/>
+          <w:szCs w:val="16"/>
+          <w:shd w:val="clear" w:fill="1E1E1E"/>
+          <w:lang w:val="en-US" w:eastAsia="zh-CN" w:bidi="ar"/>
+        </w:rPr>
+        <w:t>pr</w:t>
+      </w:r>
+      <w:r>
+        <w:rPr>
+          <w:rFonts w:hint="default" w:ascii="Consolas" w:hAnsi="Consolas" w:eastAsia="Consolas" w:cs="Consolas"/>
+          <w:b w:val="0"/>
+          <w:bCs w:val="0"/>
+          <w:color w:val="D4D4D4"/>
+          <w:kern w:val="0"/>
+          <w:sz w:val="16"/>
+          <w:szCs w:val="16"/>
+          <w:shd w:val="clear" w:fill="1E1E1E"/>
+          <w:lang w:val="en-US" w:eastAsia="zh-CN" w:bidi="ar"/>
+        </w:rPr>
+        <w:t>&lt;&lt;</w:t>
+      </w:r>
+      <w:r>
+        <w:rPr>
+          <w:rFonts w:hint="default" w:ascii="Consolas" w:hAnsi="Consolas" w:eastAsia="Consolas" w:cs="Consolas"/>
+          <w:b w:val="0"/>
+          <w:bCs w:val="0"/>
+          <w:color w:val="9CDCFE"/>
+          <w:kern w:val="0"/>
+          <w:sz w:val="16"/>
+          <w:szCs w:val="16"/>
+          <w:shd w:val="clear" w:fill="1E1E1E"/>
+          <w:lang w:val="en-US" w:eastAsia="zh-CN" w:bidi="ar"/>
+        </w:rPr>
+        <w:t>proof</w:t>
+      </w:r>
+      <w:r>
+        <w:rPr>
+          <w:rFonts w:hint="default" w:ascii="Consolas" w:hAnsi="Consolas" w:eastAsia="Consolas" w:cs="Consolas"/>
+          <w:b w:val="0"/>
+          <w:bCs w:val="0"/>
+          <w:color w:val="D4D4D4"/>
+          <w:kern w:val="0"/>
+          <w:sz w:val="16"/>
+          <w:szCs w:val="16"/>
+          <w:shd w:val="clear" w:fill="1E1E1E"/>
+          <w:lang w:val="en-US" w:eastAsia="zh-CN" w:bidi="ar"/>
+        </w:rPr>
+        <w:t>;</w:t>
+      </w:r>
+    </w:p>
+    <w:p>
+      <w:pPr>
+        <w:keepNext w:val="0"/>
+        <w:keepLines w:val="0"/>
+        <w:widowControl/>
+        <w:suppressLineNumbers w:val="0"/>
+        <w:shd w:val="clear" w:fill="1E1E1E"/>
+        <w:spacing w:line="228" w:lineRule="atLeast"/>
+        <w:jc w:val="left"/>
+        <w:rPr>
+          <w:rFonts w:hint="default" w:ascii="Consolas" w:hAnsi="Consolas" w:eastAsia="Consolas" w:cs="Consolas"/>
+          <w:b w:val="0"/>
+          <w:bCs w:val="0"/>
+          <w:color w:val="D4D4D4"/>
+          <w:sz w:val="16"/>
+          <w:szCs w:val="16"/>
+        </w:rPr>
+      </w:pPr>
+      <w:r>
+        <w:rPr>
+          <w:rFonts w:hint="default" w:ascii="Consolas" w:hAnsi="Consolas" w:eastAsia="Consolas" w:cs="Consolas"/>
+          <w:b w:val="0"/>
+          <w:bCs w:val="0"/>
+          <w:color w:val="D4D4D4"/>
+          <w:kern w:val="0"/>
+          <w:sz w:val="16"/>
+          <w:szCs w:val="16"/>
+          <w:shd w:val="clear" w:fill="1E1E1E"/>
+          <w:lang w:val="en-US" w:eastAsia="zh-CN" w:bidi="ar"/>
+        </w:rPr>
+        <w:t xml:space="preserve">    </w:t>
+      </w:r>
+      <w:r>
+        <w:rPr>
+          <w:rFonts w:hint="default" w:ascii="Consolas" w:hAnsi="Consolas" w:eastAsia="Consolas" w:cs="Consolas"/>
+          <w:b w:val="0"/>
+          <w:bCs w:val="0"/>
+          <w:color w:val="9CDCFE"/>
+          <w:kern w:val="0"/>
+          <w:sz w:val="16"/>
+          <w:szCs w:val="16"/>
+          <w:shd w:val="clear" w:fill="1E1E1E"/>
+          <w:lang w:val="en-US" w:eastAsia="zh-CN" w:bidi="ar"/>
+        </w:rPr>
+        <w:t>pr</w:t>
+      </w:r>
+      <w:r>
+        <w:rPr>
+          <w:rFonts w:hint="default" w:ascii="Consolas" w:hAnsi="Consolas" w:eastAsia="Consolas" w:cs="Consolas"/>
+          <w:b w:val="0"/>
+          <w:bCs w:val="0"/>
+          <w:color w:val="D4D4D4"/>
+          <w:kern w:val="0"/>
+          <w:sz w:val="16"/>
+          <w:szCs w:val="16"/>
+          <w:shd w:val="clear" w:fill="1E1E1E"/>
+          <w:lang w:val="en-US" w:eastAsia="zh-CN" w:bidi="ar"/>
+        </w:rPr>
+        <w:t>.</w:t>
+      </w:r>
+      <w:r>
+        <w:rPr>
+          <w:rFonts w:hint="default" w:ascii="Consolas" w:hAnsi="Consolas" w:eastAsia="Consolas" w:cs="Consolas"/>
+          <w:b w:val="0"/>
+          <w:bCs w:val="0"/>
+          <w:color w:val="DCDCAA"/>
+          <w:kern w:val="0"/>
+          <w:sz w:val="16"/>
+          <w:szCs w:val="16"/>
+          <w:shd w:val="clear" w:fill="1E1E1E"/>
+          <w:lang w:val="en-US" w:eastAsia="zh-CN" w:bidi="ar"/>
+        </w:rPr>
+        <w:t>close</w:t>
+      </w:r>
+      <w:r>
+        <w:rPr>
+          <w:rFonts w:hint="default" w:ascii="Consolas" w:hAnsi="Consolas" w:eastAsia="Consolas" w:cs="Consolas"/>
+          <w:b w:val="0"/>
+          <w:bCs w:val="0"/>
+          <w:color w:val="D4D4D4"/>
+          <w:kern w:val="0"/>
+          <w:sz w:val="16"/>
+          <w:szCs w:val="16"/>
+          <w:shd w:val="clear" w:fill="1E1E1E"/>
+          <w:lang w:val="en-US" w:eastAsia="zh-CN" w:bidi="ar"/>
+        </w:rPr>
+        <w:t>();</w:t>
+      </w:r>
+    </w:p>
+    <w:p>
+      <w:pPr>
+        <w:widowControl w:val="0"/>
+        <w:numPr>
+          <w:ilvl w:val="0"/>
+          <w:numId w:val="8"/>
+        </w:numPr>
+        <w:ind w:left="0" w:leftChars="0" w:firstLine="420" w:firstLineChars="0"/>
+        <w:jc w:val="both"/>
+        <w:rPr>
+          <w:rFonts w:hint="default" w:ascii="宋体" w:hAnsi="宋体" w:eastAsia="宋体"/>
+          <w:lang w:val="en-US" w:eastAsia="zh-CN"/>
+        </w:rPr>
+      </w:pPr>
+      <w:r>
+        <w:rPr>
+          <w:rFonts w:hint="eastAsia" w:ascii="宋体" w:hAnsi="宋体" w:eastAsia="宋体"/>
+          <w:lang w:val="en-US" w:eastAsia="zh-CN"/>
+        </w:rPr>
+        <w:t>验证方使用验证密钥验证证明方发过来的密钥</w:t>
+      </w:r>
+    </w:p>
+    <w:p>
+      <w:pPr>
+        <w:widowControl w:val="0"/>
+        <w:numPr>
+          <w:numId w:val="0"/>
+        </w:numPr>
+        <w:ind w:left="420" w:leftChars="0" w:firstLine="420" w:firstLineChars="0"/>
+        <w:jc w:val="both"/>
+        <w:rPr>
+          <w:rFonts w:hint="eastAsia" w:ascii="宋体" w:hAnsi="宋体" w:eastAsia="宋体"/>
+          <w:lang w:val="en-US" w:eastAsia="zh-CN"/>
+        </w:rPr>
+      </w:pPr>
+      <w:r>
+        <w:rPr>
+          <w:rFonts w:hint="eastAsia" w:ascii="宋体" w:hAnsi="宋体" w:eastAsia="宋体"/>
+          <w:lang w:val="en-US" w:eastAsia="zh-CN"/>
+        </w:rPr>
+        <w:t>合作商户收到bank_proof.raw之后，即可进行验证。代码为client-verify.cpp：</w:t>
+      </w:r>
+    </w:p>
+    <w:p>
+      <w:pPr>
+        <w:widowControl w:val="0"/>
+        <w:numPr>
+          <w:numId w:val="0"/>
+        </w:numPr>
+        <w:ind w:left="420" w:leftChars="0" w:firstLine="420" w:firstLineChars="0"/>
+        <w:jc w:val="both"/>
+        <w:rPr>
+          <w:rFonts w:hint="eastAsia" w:ascii="宋体" w:hAnsi="宋体" w:eastAsia="宋体"/>
+          <w:lang w:val="en-US" w:eastAsia="zh-CN"/>
+        </w:rPr>
+      </w:pPr>
+      <w:r>
+        <w:rPr>
+          <w:rFonts w:hint="eastAsia" w:ascii="宋体" w:hAnsi="宋体" w:eastAsia="宋体"/>
+          <w:lang w:val="en-US" w:eastAsia="zh-CN"/>
+        </w:rPr>
+        <w:t>思路与构造大致相同，但是这次是解密。首先构造面包板，加载验证密钥client_vk.raw，再加载银行生成的证明bank_proof.raw，最后进行验证。</w:t>
+      </w:r>
+    </w:p>
+    <w:p>
+      <w:pPr>
+        <w:keepNext w:val="0"/>
+        <w:keepLines w:val="0"/>
+        <w:widowControl/>
+        <w:suppressLineNumbers w:val="0"/>
+        <w:shd w:val="clear" w:fill="1E1E1E"/>
+        <w:spacing w:line="228" w:lineRule="atLeast"/>
+        <w:jc w:val="left"/>
+        <w:rPr>
+          <w:rFonts w:ascii="Consolas" w:hAnsi="Consolas" w:eastAsia="Consolas" w:cs="Consolas"/>
+          <w:b w:val="0"/>
+          <w:bCs w:val="0"/>
+          <w:color w:val="D4D4D4"/>
+          <w:sz w:val="16"/>
+          <w:szCs w:val="16"/>
+        </w:rPr>
+      </w:pPr>
+      <w:r>
+        <w:rPr>
+          <w:rFonts w:hint="default" w:ascii="Consolas" w:hAnsi="Consolas" w:eastAsia="Consolas" w:cs="Consolas"/>
+          <w:b w:val="0"/>
+          <w:bCs w:val="0"/>
+          <w:color w:val="6A9955"/>
+          <w:kern w:val="0"/>
+          <w:sz w:val="16"/>
+          <w:szCs w:val="16"/>
+          <w:shd w:val="clear" w:fill="1E1E1E"/>
+          <w:lang w:val="en-US" w:eastAsia="zh-CN" w:bidi="ar"/>
+        </w:rPr>
+        <w:t>    //进行验证</w:t>
+      </w:r>
+    </w:p>
+    <w:p>
+      <w:pPr>
+        <w:keepNext w:val="0"/>
+        <w:keepLines w:val="0"/>
+        <w:widowControl/>
+        <w:suppressLineNumbers w:val="0"/>
+        <w:shd w:val="clear" w:fill="1E1E1E"/>
+        <w:spacing w:line="228" w:lineRule="atLeast"/>
+        <w:jc w:val="left"/>
+        <w:rPr>
+          <w:rFonts w:hint="default" w:ascii="Consolas" w:hAnsi="Consolas" w:eastAsia="Consolas" w:cs="Consolas"/>
+          <w:b w:val="0"/>
+          <w:bCs w:val="0"/>
+          <w:color w:val="D4D4D4"/>
+          <w:sz w:val="16"/>
+          <w:szCs w:val="16"/>
+        </w:rPr>
+      </w:pPr>
+      <w:r>
+        <w:rPr>
+          <w:rFonts w:hint="default" w:ascii="Consolas" w:hAnsi="Consolas" w:eastAsia="Consolas" w:cs="Consolas"/>
+          <w:b w:val="0"/>
+          <w:bCs w:val="0"/>
+          <w:color w:val="D4D4D4"/>
+          <w:kern w:val="0"/>
+          <w:sz w:val="16"/>
+          <w:szCs w:val="16"/>
+          <w:shd w:val="clear" w:fill="1E1E1E"/>
+          <w:lang w:val="en-US" w:eastAsia="zh-CN" w:bidi="ar"/>
+        </w:rPr>
+        <w:t xml:space="preserve">    </w:t>
+      </w:r>
+      <w:r>
+        <w:rPr>
+          <w:rFonts w:hint="default" w:ascii="Consolas" w:hAnsi="Consolas" w:eastAsia="Consolas" w:cs="Consolas"/>
+          <w:b w:val="0"/>
+          <w:bCs w:val="0"/>
+          <w:color w:val="569CD6"/>
+          <w:kern w:val="0"/>
+          <w:sz w:val="16"/>
+          <w:szCs w:val="16"/>
+          <w:shd w:val="clear" w:fill="1E1E1E"/>
+          <w:lang w:val="en-US" w:eastAsia="zh-CN" w:bidi="ar"/>
+        </w:rPr>
+        <w:t>bool</w:t>
+      </w:r>
+      <w:r>
+        <w:rPr>
+          <w:rFonts w:hint="default" w:ascii="Consolas" w:hAnsi="Consolas" w:eastAsia="Consolas" w:cs="Consolas"/>
+          <w:b w:val="0"/>
+          <w:bCs w:val="0"/>
+          <w:color w:val="D4D4D4"/>
+          <w:kern w:val="0"/>
+          <w:sz w:val="16"/>
+          <w:szCs w:val="16"/>
+          <w:shd w:val="clear" w:fill="1E1E1E"/>
+          <w:lang w:val="en-US" w:eastAsia="zh-CN" w:bidi="ar"/>
         </w:rPr>
         <w:t xml:space="preserve"> </w:t>
       </w:r>
       <w:r>
         <w:rPr>
-          <w:rFonts w:ascii="宋体" w:hAnsi="宋体" w:eastAsia="宋体"/>
-        </w:rPr>
-        <w:t xml:space="preserve">   </w:t>
-      </w:r>
-      <w:r>
-        <w:rPr>
-          <w:rFonts w:hint="eastAsia" w:ascii="宋体" w:hAnsi="宋体" w:eastAsia="宋体"/>
-        </w:rPr>
-        <w:t>（此处根据实际操作过程，留下具体操作步骤、附加一些自己的理解，即可）</w:t>
-      </w:r>
-    </w:p>
-    <w:p>
-      <w:pPr>
-        <w:rPr>
-          <w:rFonts w:ascii="宋体" w:hAnsi="宋体" w:eastAsia="宋体"/>
-        </w:rPr>
-      </w:pPr>
+          <w:rFonts w:hint="default" w:ascii="Consolas" w:hAnsi="Consolas" w:eastAsia="Consolas" w:cs="Consolas"/>
+          <w:b w:val="0"/>
+          <w:bCs w:val="0"/>
+          <w:color w:val="9CDCFE"/>
+          <w:kern w:val="0"/>
+          <w:sz w:val="16"/>
+          <w:szCs w:val="16"/>
+          <w:shd w:val="clear" w:fill="1E1E1E"/>
+          <w:lang w:val="en-US" w:eastAsia="zh-CN" w:bidi="ar"/>
+        </w:rPr>
+        <w:t>verified</w:t>
+      </w:r>
+      <w:r>
+        <w:rPr>
+          <w:rFonts w:hint="default" w:ascii="Consolas" w:hAnsi="Consolas" w:eastAsia="Consolas" w:cs="Consolas"/>
+          <w:b w:val="0"/>
+          <w:bCs w:val="0"/>
+          <w:color w:val="D4D4D4"/>
+          <w:kern w:val="0"/>
+          <w:sz w:val="16"/>
+          <w:szCs w:val="16"/>
+          <w:shd w:val="clear" w:fill="1E1E1E"/>
+          <w:lang w:val="en-US" w:eastAsia="zh-CN" w:bidi="ar"/>
+        </w:rPr>
+        <w:t>=</w:t>
+      </w:r>
+      <w:r>
+        <w:rPr>
+          <w:rFonts w:hint="default" w:ascii="Consolas" w:hAnsi="Consolas" w:eastAsia="Consolas" w:cs="Consolas"/>
+          <w:b w:val="0"/>
+          <w:bCs w:val="0"/>
+          <w:color w:val="DCDCAA"/>
+          <w:kern w:val="0"/>
+          <w:sz w:val="16"/>
+          <w:szCs w:val="16"/>
+          <w:shd w:val="clear" w:fill="1E1E1E"/>
+          <w:lang w:val="en-US" w:eastAsia="zh-CN" w:bidi="ar"/>
+        </w:rPr>
+        <w:t>r1cs_gg_ppzksnark_verifier_strong_IC</w:t>
+      </w:r>
+      <w:r>
+        <w:rPr>
+          <w:rFonts w:hint="default" w:ascii="Consolas" w:hAnsi="Consolas" w:eastAsia="Consolas" w:cs="Consolas"/>
+          <w:b w:val="0"/>
+          <w:bCs w:val="0"/>
+          <w:color w:val="D4D4D4"/>
+          <w:kern w:val="0"/>
+          <w:sz w:val="16"/>
+          <w:szCs w:val="16"/>
+          <w:shd w:val="clear" w:fill="1E1E1E"/>
+          <w:lang w:val="en-US" w:eastAsia="zh-CN" w:bidi="ar"/>
+        </w:rPr>
+        <w:t>&lt;</w:t>
+      </w:r>
+      <w:r>
+        <w:rPr>
+          <w:rFonts w:hint="default" w:ascii="Consolas" w:hAnsi="Consolas" w:eastAsia="Consolas" w:cs="Consolas"/>
+          <w:b w:val="0"/>
+          <w:bCs w:val="0"/>
+          <w:color w:val="4EC9B0"/>
+          <w:kern w:val="0"/>
+          <w:sz w:val="16"/>
+          <w:szCs w:val="16"/>
+          <w:shd w:val="clear" w:fill="1E1E1E"/>
+          <w:lang w:val="en-US" w:eastAsia="zh-CN" w:bidi="ar"/>
+        </w:rPr>
+        <w:t>default_r1cs_gg_ppzksnark_pp</w:t>
+      </w:r>
+      <w:r>
+        <w:rPr>
+          <w:rFonts w:hint="default" w:ascii="Consolas" w:hAnsi="Consolas" w:eastAsia="Consolas" w:cs="Consolas"/>
+          <w:b w:val="0"/>
+          <w:bCs w:val="0"/>
+          <w:color w:val="D4D4D4"/>
+          <w:kern w:val="0"/>
+          <w:sz w:val="16"/>
+          <w:szCs w:val="16"/>
+          <w:shd w:val="clear" w:fill="1E1E1E"/>
+          <w:lang w:val="en-US" w:eastAsia="zh-CN" w:bidi="ar"/>
+        </w:rPr>
+        <w:t>&gt;(client_vk,</w:t>
+      </w:r>
+      <w:r>
+        <w:rPr>
+          <w:rFonts w:hint="default" w:ascii="Consolas" w:hAnsi="Consolas" w:eastAsia="Consolas" w:cs="Consolas"/>
+          <w:b w:val="0"/>
+          <w:bCs w:val="0"/>
+          <w:color w:val="9CDCFE"/>
+          <w:kern w:val="0"/>
+          <w:sz w:val="16"/>
+          <w:szCs w:val="16"/>
+          <w:shd w:val="clear" w:fill="1E1E1E"/>
+          <w:lang w:val="en-US" w:eastAsia="zh-CN" w:bidi="ar"/>
+        </w:rPr>
+        <w:t>pb</w:t>
+      </w:r>
+      <w:r>
+        <w:rPr>
+          <w:rFonts w:hint="default" w:ascii="Consolas" w:hAnsi="Consolas" w:eastAsia="Consolas" w:cs="Consolas"/>
+          <w:b w:val="0"/>
+          <w:bCs w:val="0"/>
+          <w:color w:val="D4D4D4"/>
+          <w:kern w:val="0"/>
+          <w:sz w:val="16"/>
+          <w:szCs w:val="16"/>
+          <w:shd w:val="clear" w:fill="1E1E1E"/>
+          <w:lang w:val="en-US" w:eastAsia="zh-CN" w:bidi="ar"/>
+        </w:rPr>
+        <w:t>.</w:t>
+      </w:r>
+      <w:r>
+        <w:rPr>
+          <w:rFonts w:hint="default" w:ascii="Consolas" w:hAnsi="Consolas" w:eastAsia="Consolas" w:cs="Consolas"/>
+          <w:b w:val="0"/>
+          <w:bCs w:val="0"/>
+          <w:color w:val="DCDCAA"/>
+          <w:kern w:val="0"/>
+          <w:sz w:val="16"/>
+          <w:szCs w:val="16"/>
+          <w:shd w:val="clear" w:fill="1E1E1E"/>
+          <w:lang w:val="en-US" w:eastAsia="zh-CN" w:bidi="ar"/>
+        </w:rPr>
+        <w:t>primary_input</w:t>
+      </w:r>
+      <w:r>
+        <w:rPr>
+          <w:rFonts w:hint="default" w:ascii="Consolas" w:hAnsi="Consolas" w:eastAsia="Consolas" w:cs="Consolas"/>
+          <w:b w:val="0"/>
+          <w:bCs w:val="0"/>
+          <w:color w:val="D4D4D4"/>
+          <w:kern w:val="0"/>
+          <w:sz w:val="16"/>
+          <w:szCs w:val="16"/>
+          <w:shd w:val="clear" w:fill="1E1E1E"/>
+          <w:lang w:val="en-US" w:eastAsia="zh-CN" w:bidi="ar"/>
+        </w:rPr>
+        <w:t>(),bank_proof);</w:t>
+      </w:r>
+    </w:p>
+    <w:p>
+      <w:pPr>
+        <w:widowControl w:val="0"/>
+        <w:numPr>
+          <w:numId w:val="0"/>
+        </w:numPr>
+        <w:ind w:left="420" w:leftChars="0" w:firstLine="420" w:firstLineChars="0"/>
+        <w:jc w:val="both"/>
+        <w:rPr>
+          <w:rFonts w:hint="eastAsia" w:ascii="宋体" w:hAnsi="宋体" w:eastAsia="宋体"/>
+          <w:lang w:val="en-US" w:eastAsia="zh-CN"/>
+        </w:rPr>
+      </w:pPr>
+      <w:r>
+        <w:rPr>
+          <w:rFonts w:hint="eastAsia" w:ascii="宋体" w:hAnsi="宋体" w:eastAsia="宋体"/>
+          <w:lang w:val="en-US" w:eastAsia="zh-CN"/>
+        </w:rPr>
+        <w:t>如果验证结果为1，则说明通过验证。</w:t>
+      </w:r>
+    </w:p>
+    <w:p>
+      <w:pPr>
+        <w:widowControl w:val="0"/>
+        <w:numPr>
+          <w:ilvl w:val="0"/>
+          <w:numId w:val="8"/>
+        </w:numPr>
+        <w:ind w:left="0" w:leftChars="0" w:firstLine="420" w:firstLineChars="0"/>
+        <w:jc w:val="both"/>
+        <w:rPr>
+          <w:rFonts w:hint="eastAsia" w:ascii="宋体" w:hAnsi="宋体" w:eastAsia="宋体"/>
+          <w:lang w:val="en-US" w:eastAsia="zh-CN"/>
+        </w:rPr>
+      </w:pPr>
+      <w:r>
+        <w:rPr>
+          <w:rFonts w:hint="eastAsia" w:ascii="宋体" w:hAnsi="宋体" w:eastAsia="宋体"/>
+          <w:lang w:val="en-US" w:eastAsia="zh-CN"/>
+        </w:rPr>
+        <w:t>编译运行</w:t>
+      </w:r>
+    </w:p>
+    <w:p>
+      <w:pPr>
+        <w:widowControl w:val="0"/>
+        <w:numPr>
+          <w:ilvl w:val="0"/>
+          <w:numId w:val="0"/>
+        </w:numPr>
+        <w:ind w:firstLine="420" w:firstLineChars="0"/>
+        <w:jc w:val="both"/>
+        <w:rPr>
+          <w:rFonts w:hint="eastAsia" w:ascii="宋体" w:hAnsi="宋体" w:eastAsia="宋体"/>
+          <w:lang w:val="en-US" w:eastAsia="zh-CN"/>
+        </w:rPr>
+      </w:pPr>
+      <w:r>
+        <w:rPr>
+          <w:rFonts w:hint="eastAsia" w:ascii="宋体" w:hAnsi="宋体" w:eastAsia="宋体"/>
+          <w:lang w:val="en-US" w:eastAsia="zh-CN"/>
+        </w:rPr>
+        <w:t>修改CMakeLists.txt文件，并分别运行三个文件。</w:t>
+      </w:r>
+    </w:p>
+    <w:p>
+      <w:pPr>
+        <w:widowControl w:val="0"/>
+        <w:numPr>
+          <w:ilvl w:val="0"/>
+          <w:numId w:val="0"/>
+        </w:numPr>
+        <w:ind w:firstLine="420" w:firstLineChars="0"/>
+        <w:jc w:val="both"/>
+        <w:rPr>
+          <w:rFonts w:hint="eastAsia" w:ascii="宋体" w:hAnsi="宋体" w:eastAsia="宋体"/>
+          <w:lang w:val="en-US" w:eastAsia="zh-CN"/>
+        </w:rPr>
+      </w:pPr>
+      <w:r>
+        <w:rPr>
+          <w:rFonts w:hint="eastAsia" w:ascii="宋体" w:hAnsi="宋体" w:eastAsia="宋体"/>
+          <w:color w:val="0000FF"/>
+          <w:lang w:val="en-US" w:eastAsia="zh-CN"/>
+        </w:rPr>
+        <w:t>踩坑</w:t>
+      </w:r>
+      <w:r>
+        <w:rPr>
+          <w:rFonts w:hint="eastAsia" w:ascii="宋体" w:hAnsi="宋体" w:eastAsia="宋体"/>
+          <w:lang w:val="en-US" w:eastAsia="zh-CN"/>
+        </w:rPr>
+        <w:t>：我的CMakeLists.txt和老师给的不一样，执行后提示缺少文件，最后还是得自己手动复制内容添加到原来的CMakeLists.txt中，之后便可运行成功。</w:t>
+      </w:r>
+    </w:p>
+    <w:p>
+      <w:pPr>
+        <w:widowControl w:val="0"/>
+        <w:numPr>
+          <w:ilvl w:val="0"/>
+          <w:numId w:val="0"/>
+        </w:numPr>
+        <w:ind w:firstLine="420" w:firstLineChars="0"/>
+        <w:jc w:val="both"/>
+        <w:rPr>
+          <w:rFonts w:hint="default" w:ascii="宋体" w:hAnsi="宋体" w:eastAsia="宋体"/>
+          <w:lang w:val="en-US" w:eastAsia="zh-CN"/>
+        </w:rPr>
+      </w:pPr>
+      <w:r>
+        <w:rPr>
+          <w:rFonts w:hint="eastAsia" w:ascii="宋体" w:hAnsi="宋体" w:eastAsia="宋体"/>
+          <w:lang w:val="en-US" w:eastAsia="zh-CN"/>
+        </w:rPr>
+        <w:t>运行setup:</w:t>
+      </w:r>
     </w:p>
     <w:p>
       <w:r>
         <w:drawing>
           <wp:inline distT="0" distB="0" distL="114300" distR="114300">
-            <wp:extent cx="5266690" cy="2957195"/>
+            <wp:extent cx="5266690" cy="1052195"/>
             <wp:effectExtent l="0" t="0" r="6350" b="14605"/>
             <wp:docPr id="1" name="图片 1"/>
             <wp:cNvGraphicFramePr>
@@ -3195,6 +6944,7 @@
                   </pic:nvPicPr>
                   <pic:blipFill>
                     <a:blip r:embed="rId8"/>
+                    <a:srcRect t="64419"/>
                     <a:stretch>
                       <a:fillRect/>
                     </a:stretch>
@@ -3202,7 +6952,7 @@
                   <pic:spPr>
                     <a:xfrm>
                       <a:off x="0" y="0"/>
-                      <a:ext cx="5266690" cy="2957195"/>
+                      <a:ext cx="5266690" cy="1052195"/>
                     </a:xfrm>
                     <a:prstGeom prst="rect">
                       <a:avLst/>
@@ -3220,11 +6970,27 @@
       </w:r>
     </w:p>
     <w:p>
+      <w:pPr>
+        <w:ind w:left="420" w:leftChars="0" w:firstLine="420" w:firstLineChars="0"/>
+        <w:rPr>
+          <w:rFonts w:hint="default" w:eastAsiaTheme="minorEastAsia"/>
+          <w:lang w:val="en-US" w:eastAsia="zh-CN"/>
+        </w:rPr>
+      </w:pPr>
+      <w:r>
+        <w:rPr>
+          <w:rFonts w:hint="eastAsia"/>
+          <w:lang w:val="en-US" w:eastAsia="zh-CN"/>
+        </w:rPr>
+        <w:t>运行bank-prove，并输入100：</w:t>
+      </w:r>
+    </w:p>
+    <w:p>
       <w:r>
         <w:drawing>
           <wp:inline distT="0" distB="0" distL="114300" distR="114300">
-            <wp:extent cx="5266690" cy="2957195"/>
-            <wp:effectExtent l="0" t="0" r="6350" b="14605"/>
+            <wp:extent cx="5266690" cy="739140"/>
+            <wp:effectExtent l="0" t="0" r="6350" b="7620"/>
             <wp:docPr id="2" name="图片 2"/>
             <wp:cNvGraphicFramePr>
               <a:graphicFrameLocks xmlns:a="http://schemas.openxmlformats.org/drawingml/2006/main" noChangeAspect="1"/>
@@ -3240,6 +7006,7 @@
                   </pic:nvPicPr>
                   <pic:blipFill>
                     <a:blip r:embed="rId9"/>
+                    <a:srcRect t="75005"/>
                     <a:stretch>
                       <a:fillRect/>
                     </a:stretch>
@@ -3247,7 +7014,7 @@
                   <pic:spPr>
                     <a:xfrm>
                       <a:off x="0" y="0"/>
-                      <a:ext cx="5266690" cy="2957195"/>
+                      <a:ext cx="5266690" cy="739140"/>
                     </a:xfrm>
                     <a:prstGeom prst="rect">
                       <a:avLst/>
@@ -3266,24 +7033,22 @@
     </w:p>
     <w:p>
       <w:pPr>
-        <w:rPr>
-          <w:rFonts w:ascii="宋体" w:hAnsi="宋体" w:eastAsia="宋体"/>
-          <w:b/>
-        </w:rPr>
-      </w:pPr>
-    </w:p>
-    <w:p>
-      <w:pPr>
-        <w:rPr>
-          <w:rFonts w:ascii="宋体" w:hAnsi="宋体" w:eastAsia="宋体"/>
-          <w:b/>
-        </w:rPr>
-      </w:pPr>
+        <w:ind w:left="420" w:leftChars="0" w:firstLine="420" w:firstLineChars="0"/>
+      </w:pPr>
+      <w:r>
+        <w:rPr>
+          <w:rFonts w:hint="eastAsia"/>
+          <w:lang w:val="en-US" w:eastAsia="zh-CN"/>
+        </w:rPr>
+        <w:t>运行client-verify，结果为1，表明通过验证：</w:t>
+      </w:r>
+    </w:p>
+    <w:p>
       <w:r>
         <w:drawing>
           <wp:inline distT="0" distB="0" distL="114300" distR="114300">
-            <wp:extent cx="5266690" cy="2957195"/>
-            <wp:effectExtent l="0" t="0" r="6350" b="14605"/>
+            <wp:extent cx="5266690" cy="942340"/>
+            <wp:effectExtent l="0" t="0" r="6350" b="2540"/>
             <wp:docPr id="3" name="图片 3"/>
             <wp:cNvGraphicFramePr>
               <a:graphicFrameLocks xmlns:a="http://schemas.openxmlformats.org/drawingml/2006/main" noChangeAspect="1"/>
@@ -3299,6 +7064,7 @@
                   </pic:nvPicPr>
                   <pic:blipFill>
                     <a:blip r:embed="rId10"/>
+                    <a:srcRect t="68134"/>
                     <a:stretch>
                       <a:fillRect/>
                     </a:stretch>
@@ -3306,7 +7072,7 @@
                   <pic:spPr>
                     <a:xfrm>
                       <a:off x="0" y="0"/>
-                      <a:ext cx="5266690" cy="2957195"/>
+                      <a:ext cx="5266690" cy="942340"/>
                     </a:xfrm>
                     <a:prstGeom prst="rect">
                       <a:avLst/>
@@ -3325,19 +7091,20 @@
     </w:p>
     <w:p>
       <w:pPr>
-        <w:rPr>
-          <w:rFonts w:ascii="宋体" w:hAnsi="宋体" w:eastAsia="宋体"/>
+        <w:ind w:left="420" w:leftChars="0" w:firstLine="420" w:firstLineChars="0"/>
+        <w:rPr>
+          <w:rFonts w:hint="default" w:ascii="宋体" w:hAnsi="宋体" w:eastAsia="宋体"/>
           <w:b/>
-        </w:rPr>
-      </w:pPr>
-    </w:p>
-    <w:p>
-      <w:pPr>
-        <w:rPr>
-          <w:rFonts w:ascii="宋体" w:hAnsi="宋体" w:eastAsia="宋体"/>
-          <w:b/>
-        </w:rPr>
-      </w:pPr>
+          <w:lang w:val="en-US"/>
+        </w:rPr>
+      </w:pPr>
+      <w:r>
+        <w:rPr>
+          <w:rFonts w:hint="eastAsia"/>
+          <w:lang w:val="en-US" w:eastAsia="zh-CN"/>
+        </w:rPr>
+        <w:t>如果在运行bank-prove时输入的数为50：:</w:t>
+      </w:r>
     </w:p>
     <w:p>
       <w:r>
@@ -3384,7 +7151,22 @@
         </w:drawing>
       </w:r>
     </w:p>
-    <w:p/>
+    <w:p>
+      <w:pPr>
+        <w:ind w:left="420" w:leftChars="0" w:firstLine="420" w:firstLineChars="0"/>
+        <w:rPr>
+          <w:rFonts w:hint="default" w:eastAsiaTheme="minorEastAsia"/>
+          <w:lang w:val="en-US" w:eastAsia="zh-CN"/>
+        </w:rPr>
+      </w:pPr>
+      <w:r>
+        <w:rPr>
+          <w:rFonts w:hint="eastAsia"/>
+          <w:lang w:val="en-US" w:eastAsia="zh-CN"/>
+        </w:rPr>
+        <w:t>可以发现验证结果为0，则标明没能通过验证。</w:t>
+      </w:r>
+    </w:p>
     <w:p>
       <w:pPr>
         <w:rPr>
@@ -3438,9 +7220,182 @@
     </w:p>
     <w:p>
       <w:pPr>
+        <w:ind w:left="420" w:leftChars="200"/>
+        <m:rPr/>
+        <w:rPr>
+          <w:rFonts w:hAnsi="Cambria Math" w:eastAsia="仿宋"/>
+          <w:b w:val="0"/>
+          <w:i w:val="0"/>
+          <w:sz w:val="24"/>
+          <w:szCs w:val="24"/>
+        </w:rPr>
+      </w:pPr>
+      <w:r>
+        <w:rPr>
+          <w:rFonts w:hint="eastAsia" w:ascii="宋体" w:hAnsi="宋体" w:eastAsia="宋体"/>
+          <w:lang w:val="en-US" w:eastAsia="zh-CN"/>
+        </w:rPr>
+        <w:t>5</w:t>
+      </w:r>
+      <w:r>
         <w:rPr>
           <w:rFonts w:ascii="宋体" w:hAnsi="宋体" w:eastAsia="宋体"/>
+        </w:rPr>
+        <w:t xml:space="preserve">. </w:t>
+      </w:r>
+      <w:r>
+        <w:rPr>
+          <w:rFonts w:hint="eastAsia" w:ascii="宋体" w:hAnsi="宋体" w:eastAsia="宋体"/>
+        </w:rPr>
+        <w:t>对于方程</w:t>
+      </w:r>
+      <m:oMath>
+        <m:sSup>
+          <m:sSupPr>
+            <m:ctrlPr>
+              <w:rPr>
+                <w:rFonts w:ascii="Cambria Math" w:hAnsi="Cambria Math" w:eastAsia="仿宋"/>
+                <w:sz w:val="24"/>
+                <w:szCs w:val="24"/>
+              </w:rPr>
+            </m:ctrlPr>
+          </m:sSupPr>
+          <m:e>
+            <m:r>
+              <m:rPr/>
+              <w:rPr>
+                <w:rFonts w:ascii="Cambria Math" w:hAnsi="Cambria Math" w:eastAsia="仿宋"/>
+                <w:sz w:val="24"/>
+                <w:szCs w:val="24"/>
+              </w:rPr>
+              <m:t>x</m:t>
+            </m:r>
+            <m:ctrlPr>
+              <w:rPr>
+                <w:rFonts w:ascii="Cambria Math" w:hAnsi="Cambria Math" w:eastAsia="仿宋"/>
+                <w:sz w:val="24"/>
+                <w:szCs w:val="24"/>
+              </w:rPr>
+            </m:ctrlPr>
+          </m:e>
+          <m:sup>
+            <m:r>
+              <m:rPr>
+                <m:sty m:val="p"/>
+              </m:rPr>
+              <w:rPr>
+                <w:rFonts w:ascii="Cambria Math" w:hAnsi="Cambria Math" w:eastAsia="仿宋"/>
+                <w:sz w:val="24"/>
+                <w:szCs w:val="24"/>
+              </w:rPr>
+              <m:t>3</m:t>
+            </m:r>
+            <m:ctrlPr>
+              <w:rPr>
+                <w:rFonts w:ascii="Cambria Math" w:hAnsi="Cambria Math" w:eastAsia="仿宋"/>
+                <w:sz w:val="24"/>
+                <w:szCs w:val="24"/>
+              </w:rPr>
+            </m:ctrlPr>
+          </m:sup>
+        </m:sSup>
+        <m:r>
+          <m:rPr>
+            <m:sty m:val="p"/>
+          </m:rPr>
+          <w:rPr>
+            <w:rFonts w:ascii="Cambria Math" w:hAnsi="Cambria Math" w:eastAsia="仿宋"/>
+            <w:sz w:val="24"/>
+            <w:szCs w:val="24"/>
+          </w:rPr>
+          <m:t>+</m:t>
+        </m:r>
+        <m:r>
+          <m:rPr/>
+          <w:rPr>
+            <w:rFonts w:ascii="Cambria Math" w:hAnsi="Cambria Math" w:eastAsia="仿宋"/>
+            <w:sz w:val="24"/>
+            <w:szCs w:val="24"/>
+          </w:rPr>
+          <m:t>x</m:t>
+        </m:r>
+        <m:r>
+          <m:rPr>
+            <m:sty m:val="p"/>
+          </m:rPr>
+          <w:rPr>
+            <w:rFonts w:ascii="Cambria Math" w:hAnsi="Cambria Math" w:eastAsia="仿宋"/>
+            <w:sz w:val="24"/>
+            <w:szCs w:val="24"/>
+          </w:rPr>
+          <m:t>+5=35</m:t>
+        </m:r>
+      </m:oMath>
+      <w:r>
+        <w:rPr>
+          <w:rFonts w:hint="eastAsia" w:ascii="宋体" w:hAnsi="宋体" w:eastAsia="宋体"/>
+        </w:rPr>
+        <w:t>，证明方拥有方程的解</w:t>
+      </w:r>
+      <m:oMath>
+        <m:r>
+          <m:rPr/>
+          <w:rPr>
+            <w:rFonts w:ascii="Cambria Math" w:hAnsi="Cambria Math" w:eastAsia="仿宋"/>
+            <w:sz w:val="24"/>
+            <w:szCs w:val="24"/>
+          </w:rPr>
+          <m:t>x</m:t>
+        </m:r>
+        <m:r>
+          <m:rPr>
+            <m:sty m:val="p"/>
+          </m:rPr>
+          <w:rPr>
+            <w:rFonts w:ascii="Cambria Math" w:hAnsi="Cambria Math" w:eastAsia="仿宋"/>
+            <w:sz w:val="24"/>
+            <w:szCs w:val="24"/>
+          </w:rPr>
+          <m:t>=3</m:t>
+        </m:r>
+      </m:oMath>
+    </w:p>
+    <w:p>
+      <w:pPr>
+        <w:ind w:left="420" w:leftChars="200"/>
+        <m:rPr/>
+        <w:rPr>
+          <w:rFonts w:hAnsi="Cambria Math" w:eastAsia="仿宋"/>
+          <w:b w:val="0"/>
+          <w:i w:val="0"/>
+          <w:sz w:val="24"/>
+          <w:szCs w:val="24"/>
+        </w:rPr>
+      </w:pPr>
+      <w:bookmarkStart w:id="0" w:name="_GoBack"/>
+      <w:bookmarkEnd w:id="0"/>
+    </w:p>
+    <w:p>
+      <w:pPr>
+        <w:numPr>
+          <w:numId w:val="0"/>
+        </w:numPr>
+        <w:rPr>
+          <w:rFonts w:hint="default" w:ascii="宋体" w:hAnsi="宋体" w:eastAsia="宋体"/>
           <w:b/>
+          <w:lang w:val="en-US" w:eastAsia="zh-CN"/>
+        </w:rPr>
+      </w:pPr>
+    </w:p>
+    <w:p>
+      <w:pPr>
+        <w:numPr>
+          <w:numId w:val="0"/>
+        </w:numPr>
+        <w:rPr>
+          <w:rFonts w:hint="default" w:ascii="宋体" w:hAnsi="宋体" w:eastAsia="宋体"/>
+          <w:b/>
+          <w:lang w:val="en-US" w:eastAsia="zh-CN"/>
         </w:rPr>
       </w:pPr>
     </w:p>
@@ -3629,6 +7584,24 @@
     </w:lvl>
   </w:abstractNum>
   <w:abstractNum w:abstractNumId="1">
+    <w:nsid w:val="E70D57F8"/>
+    <w:multiLevelType w:val="singleLevel"/>
+    <w:tmpl w:val="E70D57F8"/>
+    <w:lvl w:ilvl="0" w:tentative="0">
+      <w:start w:val="1"/>
+      <w:numFmt w:val="chineseCounting"/>
+      <w:suff w:val="nothing"/>
+      <w:lvlText w:val="（%1）"/>
+      <w:lvlJc w:val="left"/>
+      <w:pPr>
+        <w:ind w:left="0" w:firstLine="420"/>
+      </w:pPr>
+      <w:rPr>
+        <w:rFonts w:hint="eastAsia"/>
+      </w:rPr>
+    </w:lvl>
+  </w:abstractNum>
+  <w:abstractNum w:abstractNumId="2">
     <w:nsid w:val="F6322940"/>
     <w:multiLevelType w:val="singleLevel"/>
     <w:tmpl w:val="F6322940"/>
@@ -3640,7 +7613,7 @@
       <w:lvlJc w:val="left"/>
     </w:lvl>
   </w:abstractNum>
-  <w:abstractNum w:abstractNumId="2">
+  <w:abstractNum w:abstractNumId="3">
     <w:nsid w:val="113BA10D"/>
     <w:multiLevelType w:val="singleLevel"/>
     <w:tmpl w:val="113BA10D"/>
@@ -3652,7 +7625,7 @@
       <w:lvlJc w:val="left"/>
     </w:lvl>
   </w:abstractNum>
-  <w:abstractNum w:abstractNumId="3">
+  <w:abstractNum w:abstractNumId="4">
     <w:nsid w:val="25F894B8"/>
     <w:multiLevelType w:val="singleLevel"/>
     <w:tmpl w:val="25F894B8"/>
@@ -3664,7 +7637,7 @@
       <w:lvlJc w:val="left"/>
     </w:lvl>
   </w:abstractNum>
-  <w:abstractNum w:abstractNumId="4">
+  <w:abstractNum w:abstractNumId="5">
     <w:nsid w:val="46B4FEC6"/>
     <w:multiLevelType w:val="singleLevel"/>
     <w:tmpl w:val="46B4FEC6"/>
@@ -3684,7 +7657,7 @@
       </w:rPr>
     </w:lvl>
   </w:abstractNum>
-  <w:abstractNum w:abstractNumId="5">
+  <w:abstractNum w:abstractNumId="6">
     <w:nsid w:val="662CFF88"/>
     <w:multiLevelType w:val="multilevel"/>
     <w:tmpl w:val="662CFF88"/>
@@ -3816,7 +7789,7 @@
       </w:rPr>
     </w:lvl>
   </w:abstractNum>
-  <w:abstractNum w:abstractNumId="6">
+  <w:abstractNum w:abstractNumId="7">
     <w:nsid w:val="72A7D250"/>
     <w:multiLevelType w:val="singleLevel"/>
     <w:tmpl w:val="72A7D250"/>
@@ -3829,25 +7802,28 @@
     </w:lvl>
   </w:abstractNum>
   <w:num w:numId="1">
+    <w:abstractNumId w:val="3"/>
+  </w:num>
+  <w:num w:numId="2">
+    <w:abstractNumId w:val="6"/>
+  </w:num>
+  <w:num w:numId="3">
+    <w:abstractNumId w:val="5"/>
+  </w:num>
+  <w:num w:numId="4">
+    <w:abstractNumId w:val="7"/>
+  </w:num>
+  <w:num w:numId="5">
     <w:abstractNumId w:val="2"/>
   </w:num>
-  <w:num w:numId="2">
-    <w:abstractNumId w:val="5"/>
-  </w:num>
-  <w:num w:numId="3">
+  <w:num w:numId="6">
     <w:abstractNumId w:val="4"/>
-  </w:num>
-  <w:num w:numId="4">
-    <w:abstractNumId w:val="6"/>
-  </w:num>
-  <w:num w:numId="5">
-    <w:abstractNumId w:val="1"/>
-  </w:num>
-  <w:num w:numId="6">
-    <w:abstractNumId w:val="3"/>
   </w:num>
   <w:num w:numId="7">
     <w:abstractNumId w:val="0"/>
+  </w:num>
+  <w:num w:numId="8">
+    <w:abstractNumId w:val="1"/>
   </w:num>
 </w:numbering>
 </file>

</xml_diff>